<commit_message>
update unit test and Chapter5_Software_TestingDocumentation.docx
</commit_message>
<xml_diff>
--- a/sources/docs/template_test/Chapter5_Software_TestingDocumentation.docx
+++ b/sources/docs/template_test/Chapter5_Software_TestingDocumentation.docx
@@ -1496,6 +1496,164 @@
       </w:tr>
       <w:tr>
         <w:trPr>
+          <w:trHeight w:val="1763"/>
+        </w:trPr>
+        <w:tc>
+          <w:tcPr>
+            <w:tcW w:w="2628" w:type="dxa"/>
+          </w:tcPr>
+          <w:p>
+            <w:pPr>
+              <w:jc w:val="center"/>
+              <w:rPr>
+                <w:rFonts w:cs="Times New Roman"/>
+                <w:sz w:val="24"/>
+                <w:szCs w:val="24"/>
+              </w:rPr>
+            </w:pPr>
+            <w:r>
+              <w:rPr>
+                <w:rFonts w:cs="Times New Roman"/>
+                <w:sz w:val="24"/>
+                <w:szCs w:val="24"/>
+              </w:rPr>
+              <w:t>Unit test</w:t>
+            </w:r>
+          </w:p>
+        </w:tc>
+        <w:tc>
+          <w:tcPr>
+            <w:tcW w:w="2970" w:type="dxa"/>
+          </w:tcPr>
+          <w:p>
+            <w:pPr>
+              <w:rPr>
+                <w:rFonts w:cs="Times New Roman"/>
+                <w:sz w:val="24"/>
+                <w:szCs w:val="24"/>
+              </w:rPr>
+            </w:pPr>
+            <w:r>
+              <w:rPr>
+                <w:rFonts w:cs="Times New Roman"/>
+                <w:sz w:val="24"/>
+                <w:szCs w:val="24"/>
+              </w:rPr>
+              <w:t>Visual Studio</w:t>
+            </w:r>
+            <w:bookmarkStart w:id="0" w:name="_GoBack"/>
+            <w:bookmarkEnd w:id="0"/>
+          </w:p>
+        </w:tc>
+        <w:tc>
+          <w:tcPr>
+            <w:tcW w:w="3978" w:type="dxa"/>
+          </w:tcPr>
+          <w:p>
+            <w:pPr>
+              <w:rPr>
+                <w:rFonts w:cs="Times New Roman"/>
+                <w:sz w:val="24"/>
+                <w:szCs w:val="24"/>
+              </w:rPr>
+            </w:pPr>
+            <w:r>
+              <w:rPr>
+                <w:rFonts w:cs="Times New Roman"/>
+                <w:sz w:val="24"/>
+                <w:szCs w:val="24"/>
+              </w:rPr>
+              <w:t xml:space="preserve">Personal computer for run testing with minimum configuration </w:t>
+            </w:r>
+          </w:p>
+          <w:p>
+            <w:pPr>
+              <w:rPr>
+                <w:rFonts w:cs="Times New Roman"/>
+                <w:sz w:val="24"/>
+                <w:szCs w:val="24"/>
+              </w:rPr>
+            </w:pPr>
+            <w:r>
+              <w:rPr>
+                <w:rFonts w:cs="Times New Roman"/>
+                <w:sz w:val="24"/>
+                <w:szCs w:val="24"/>
+              </w:rPr>
+              <w:t xml:space="preserve">- </w:t>
+            </w:r>
+            <w:r>
+              <w:rPr>
+                <w:rFonts w:cs="Times New Roman"/>
+                <w:sz w:val="24"/>
+                <w:szCs w:val="24"/>
+              </w:rPr>
+              <w:t>Visual Studio</w:t>
+            </w:r>
+            <w:r>
+              <w:rPr>
+                <w:rFonts w:cs="Times New Roman"/>
+                <w:sz w:val="24"/>
+                <w:szCs w:val="24"/>
+              </w:rPr>
+              <w:t xml:space="preserve"> 2017 or 2019</w:t>
+            </w:r>
+          </w:p>
+          <w:p>
+            <w:pPr>
+              <w:rPr>
+                <w:rFonts w:cs="Times New Roman"/>
+                <w:sz w:val="24"/>
+                <w:szCs w:val="24"/>
+              </w:rPr>
+            </w:pPr>
+            <w:r>
+              <w:rPr>
+                <w:rFonts w:cs="Times New Roman"/>
+                <w:sz w:val="24"/>
+                <w:szCs w:val="24"/>
+              </w:rPr>
+              <w:t>- Windows 10 Education 64-bit.</w:t>
+            </w:r>
+          </w:p>
+          <w:p>
+            <w:pPr>
+              <w:rPr>
+                <w:rFonts w:cs="Times New Roman"/>
+                <w:sz w:val="24"/>
+                <w:szCs w:val="24"/>
+              </w:rPr>
+            </w:pPr>
+            <w:r>
+              <w:rPr>
+                <w:rFonts w:cs="Times New Roman"/>
+                <w:sz w:val="24"/>
+                <w:szCs w:val="24"/>
+              </w:rPr>
+              <w:t xml:space="preserve">- Intel® Core™ i7 7700K. </w:t>
+            </w:r>
+          </w:p>
+          <w:p>
+            <w:pPr>
+              <w:rPr>
+                <w:rFonts w:cs="Times New Roman"/>
+                <w:sz w:val="24"/>
+                <w:szCs w:val="24"/>
+              </w:rPr>
+            </w:pPr>
+            <w:r>
+              <w:rPr>
+                <w:rFonts w:cs="Times New Roman"/>
+                <w:sz w:val="24"/>
+                <w:szCs w:val="24"/>
+              </w:rPr>
+              <w:t>- Installed memory (RAM): 16.00GB</w:t>
+            </w:r>
+          </w:p>
+        </w:tc>
+      </w:tr>
+      <w:tr>
+        <w:trPr>
           <w:trHeight w:val="1700"/>
         </w:trPr>
         <w:tc>
@@ -1517,7 +1675,7 @@
                 <w:sz w:val="24"/>
                 <w:szCs w:val="24"/>
               </w:rPr>
-              <w:t>Unit test and API testing</w:t>
+              <w:t>API testing</w:t>
             </w:r>
           </w:p>
         </w:tc>
@@ -2222,6 +2380,7 @@
           <w:sz w:val="24"/>
           <w:szCs w:val="24"/>
         </w:rPr>
+        <w:lastRenderedPageBreak/>
         <w:t>Overall, Trip-Sharing’s deploys the Iterative and Incremental Software Process Model, and the entire system is comprised of 2 main systems: backend API services &amp; front-end services.</w:t>
       </w:r>
     </w:p>
@@ -2240,16 +2399,7 @@
           <w:sz w:val="24"/>
           <w:szCs w:val="24"/>
         </w:rPr>
-        <w:t xml:space="preserve">Since APIs lack a GUI and need to change source code rapidly as Trip-Sharing Frontend requires, so that Trip-Sharing API applies Test-driven development (TDD) and Behavior Driven </w:t>
-      </w:r>
-      <w:r>
-        <w:rPr>
-          <w:rFonts w:cs="Times New Roman"/>
-          <w:sz w:val="24"/>
-          <w:szCs w:val="24"/>
-        </w:rPr>
-        <w:lastRenderedPageBreak/>
-        <w:t>Development (BDD) process, which covers source code by Unit testing and API testing. In the development time, whenever we add a new feature or change the old features, we will add/modify the tests first, then write code to make the test pass then refactor the code and refactor the test at the last.</w:t>
+        <w:t>Since APIs lack a GUI and need to change source code rapidly as Trip-Sharing Frontend requires, so that Trip-Sharing API applies Test-driven development (TDD) and Behavior Driven Development (BDD) process, which covers source code by Unit testing and API testing. In the development time, whenever we add a new feature or change the old features, we will add/modify the tests first, then write code to make the test pass then refactor the code and refactor the test at the last.</w:t>
       </w:r>
     </w:p>
     <w:p>
@@ -2569,6 +2719,7 @@
           <w:sz w:val="24"/>
           <w:szCs w:val="24"/>
         </w:rPr>
+        <w:lastRenderedPageBreak/>
         <w:t xml:space="preserve">This test targets to cover the verification of the overall look and feel of the GlassCV system including initial position, font, text size, color, focus, initial button, tab order, label, screen sizes and sentences width. </w:t>
       </w:r>
     </w:p>
@@ -2679,7 +2830,6 @@
           <w:sz w:val="24"/>
           <w:szCs w:val="24"/>
         </w:rPr>
-        <w:lastRenderedPageBreak/>
         <w:t>Regression testing is to confirm that the bug is removed with regards to their impacts when a developer fixes a bug. We conduct regression testing include bug fixes, configurations changed, software enhancements.</w:t>
       </w:r>
     </w:p>
@@ -3577,6 +3727,7 @@
           <w:sz w:val="24"/>
           <w:szCs w:val="24"/>
         </w:rPr>
+        <w:lastRenderedPageBreak/>
         <w:t xml:space="preserve">Automation tests can be run frequently.  </w:t>
       </w:r>
     </w:p>
@@ -3690,7 +3841,6 @@
           <w:sz w:val="24"/>
           <w:szCs w:val="24"/>
         </w:rPr>
-        <w:lastRenderedPageBreak/>
         <w:t xml:space="preserve">For API testing and Unit testing, we use NUnit is a unit testing framework for .NET. It is the most used framework for writing unit test cases and JetBrains dotCover is a .NET unit test runner and code coverage tool. </w:t>
       </w:r>
     </w:p>
@@ -3934,7 +4084,6 @@
           <w:sz w:val="24"/>
           <w:szCs w:val="24"/>
         </w:rPr>
-        <w:lastRenderedPageBreak/>
         <w:drawing>
           <wp:inline distT="0" distB="0" distL="0" distR="0">
             <wp:extent cx="5943600" cy="3595370"/>
@@ -4226,25 +4375,7 @@
           <w:szCs w:val="24"/>
         </w:rPr>
         <w:lastRenderedPageBreak/>
-        <w:t xml:space="preserve">Trip Sharing project </w:t>
-      </w:r>
-      <w:r>
-        <w:rPr>
-          <w:rFonts w:cs="Times New Roman"/>
-          <w:color w:val="000000" w:themeColor="text1"/>
-          <w:sz w:val="24"/>
-          <w:szCs w:val="24"/>
-        </w:rPr>
-        <w:t xml:space="preserve">used http://www.trello.com </w:t>
-      </w:r>
-      <w:r>
-        <w:rPr>
-          <w:rFonts w:cs="Times New Roman"/>
-          <w:color w:val="000000" w:themeColor="text1"/>
-          <w:sz w:val="24"/>
-          <w:szCs w:val="24"/>
-        </w:rPr>
-        <w:t xml:space="preserve">in phase 1 and http://www.backlog.com in phase 2 to manager tasks and defects.  </w:t>
+        <w:t xml:space="preserve">Trip Sharing project used http://www.trello.com in phase 1 and http://www.backlog.com in phase 2 to manager tasks and defects.  </w:t>
       </w:r>
     </w:p>
     <w:p>
@@ -4497,23 +4628,7 @@
           <w:sz w:val="24"/>
           <w:szCs w:val="24"/>
         </w:rPr>
-        <w:t>5.4.</w:t>
-      </w:r>
-      <w:r>
-        <w:rPr>
-          <w:rFonts w:cs="Times New Roman"/>
-          <w:sz w:val="24"/>
-          <w:szCs w:val="24"/>
-        </w:rPr>
-        <w:t>2</w:t>
-      </w:r>
-      <w:r>
-        <w:rPr>
-          <w:rFonts w:cs="Times New Roman"/>
-          <w:sz w:val="24"/>
-          <w:szCs w:val="24"/>
-        </w:rPr>
-        <w:t xml:space="preserve"> </w:t>
+        <w:t xml:space="preserve">5.4.2 </w:t>
       </w:r>
       <w:r>
         <w:rPr>
@@ -4539,23 +4654,7 @@
           <w:szCs w:val="24"/>
         </w:rPr>
         <w:lastRenderedPageBreak/>
-        <w:t>5.4.</w:t>
-      </w:r>
-      <w:r>
-        <w:rPr>
-          <w:rFonts w:cs="Times New Roman"/>
-          <w:sz w:val="24"/>
-          <w:szCs w:val="24"/>
-        </w:rPr>
-        <w:t>3</w:t>
-      </w:r>
-      <w:r>
-        <w:rPr>
-          <w:rFonts w:cs="Times New Roman"/>
-          <w:sz w:val="24"/>
-          <w:szCs w:val="24"/>
-        </w:rPr>
-        <w:t xml:space="preserve"> </w:t>
+        <w:t xml:space="preserve">5.4.3 </w:t>
       </w:r>
       <w:r>
         <w:rPr>
@@ -4580,23 +4679,7 @@
           <w:sz w:val="24"/>
           <w:szCs w:val="24"/>
         </w:rPr>
-        <w:t>5.4.</w:t>
-      </w:r>
-      <w:r>
-        <w:rPr>
-          <w:rFonts w:cs="Times New Roman"/>
-          <w:sz w:val="24"/>
-          <w:szCs w:val="24"/>
-        </w:rPr>
-        <w:t>4</w:t>
-      </w:r>
-      <w:r>
-        <w:rPr>
-          <w:rFonts w:cs="Times New Roman"/>
-          <w:sz w:val="24"/>
-          <w:szCs w:val="24"/>
-        </w:rPr>
-        <w:t xml:space="preserve"> </w:t>
+        <w:t xml:space="preserve">5.4.4 </w:t>
       </w:r>
       <w:r>
         <w:rPr>
@@ -4606,8 +4689,6 @@
         </w:rPr>
         <w:t>System test report</w:t>
       </w:r>
-      <w:bookmarkStart w:id="0" w:name="_GoBack"/>
-      <w:bookmarkEnd w:id="0"/>
     </w:p>
     <w:p>
       <w:pPr>

</xml_diff>

<commit_message>
update unit test and Image_Coverage_UnitTest
</commit_message>
<xml_diff>
--- a/sources/docs/template_test/Chapter5_Software_TestingDocumentation.docx
+++ b/sources/docs/template_test/Chapter5_Software_TestingDocumentation.docx
@@ -2378,11 +2378,12 @@
           <w:sz w:val="24"/>
           <w:szCs w:val="24"/>
         </w:rPr>
-        <w:t>Since APIs lack a GUI and need to change source code rapidly as Trip-Sharing Frontend requires, so that Trip-Sharing API applies Test-driven development (TDD) and Behavior Driven Development (BDD) process, which covers source code by Unit testing and API testing. In the development time, whenever we add a new feature or change the old features, we will add/modify the tests first, then write code to make the test pass then refactor the code and refactor the test at the last.</w:t>
+        <w:t>Trip-Sharing use the V-Model is an enhanced version of the classic waterfall model whereby each level of the development lifecycle is verified before moving on to the next level. With this model, testing explicitly starts at the very beginning, i.e. as soon as the requirements are written. Here, by testing we mean verification by means of reviews and inspections, i.e. static testing. This helps in identifying errors very early in the lifecycle and minimizes potential future defects appearing in the code later in the lifecycle. In the development time, whenever we add a new feature or change the old features, we will add/modify the tests first, then write code to make the test pass then refactor the code and refactor the test at the last.</w:t>
       </w:r>
     </w:p>
     <w:p>
       <w:pPr>
+        <w:ind w:firstLine="720"/>
         <w:rPr>
           <w:rFonts w:cs="Times New Roman"/>
           <w:sz w:val="24"/>
@@ -2392,9 +2393,128 @@
       <w:r>
         <w:rPr>
           <w:rFonts w:cs="Times New Roman"/>
-          <w:sz w:val="24"/>
-          <w:szCs w:val="24"/>
-        </w:rPr>
+          <w:noProof/>
+          <w:sz w:val="24"/>
+          <w:szCs w:val="24"/>
+        </w:rPr>
+        <w:drawing>
+          <wp:inline distT="0" distB="0" distL="0" distR="0">
+            <wp:extent cx="5639587" cy="3334215"/>
+            <wp:effectExtent l="0" t="0" r="0" b="0"/>
+            <wp:docPr id="9" name="Picture 9"/>
+            <wp:cNvGraphicFramePr>
+              <a:graphicFrameLocks xmlns:a="http://schemas.openxmlformats.org/drawingml/2006/main" noChangeAspect="1"/>
+            </wp:cNvGraphicFramePr>
+            <a:graphic xmlns:a="http://schemas.openxmlformats.org/drawingml/2006/main">
+              <a:graphicData uri="http://schemas.openxmlformats.org/drawingml/2006/picture">
+                <pic:pic xmlns:pic="http://schemas.openxmlformats.org/drawingml/2006/picture">
+                  <pic:nvPicPr>
+                    <pic:cNvPr id="9" name="v_model2.PNG"/>
+                    <pic:cNvPicPr/>
+                  </pic:nvPicPr>
+                  <pic:blipFill>
+                    <a:blip r:embed="rId11">
+                      <a:extLst>
+                        <a:ext uri="{28A0092B-C50C-407E-A947-70E740481C1C}">
+                          <a14:useLocalDpi xmlns:a14="http://schemas.microsoft.com/office/drawing/2010/main" val="0"/>
+                        </a:ext>
+                      </a:extLst>
+                    </a:blip>
+                    <a:stretch>
+                      <a:fillRect/>
+                    </a:stretch>
+                  </pic:blipFill>
+                  <pic:spPr>
+                    <a:xfrm>
+                      <a:off x="0" y="0"/>
+                      <a:ext cx="5639587" cy="3334215"/>
+                    </a:xfrm>
+                    <a:prstGeom prst="rect">
+                      <a:avLst/>
+                    </a:prstGeom>
+                  </pic:spPr>
+                </pic:pic>
+              </a:graphicData>
+            </a:graphic>
+          </wp:inline>
+        </w:drawing>
+      </w:r>
+    </w:p>
+    <w:p>
+      <w:pPr>
+        <w:ind w:firstLine="720"/>
+        <w:jc w:val="center"/>
+        <w:rPr>
+          <w:rFonts w:cs="Times New Roman"/>
+          <w:sz w:val="24"/>
+          <w:szCs w:val="24"/>
+        </w:rPr>
+      </w:pPr>
+      <w:r>
+        <w:rPr>
+          <w:rFonts w:cs="Times New Roman"/>
+          <w:noProof/>
+          <w:sz w:val="24"/>
+          <w:szCs w:val="24"/>
+        </w:rPr>
+        <w:drawing>
+          <wp:inline distT="0" distB="0" distL="0" distR="0">
+            <wp:extent cx="4610743" cy="2429214"/>
+            <wp:effectExtent l="0" t="0" r="0" b="0"/>
+            <wp:docPr id="10" name="Picture 10"/>
+            <wp:cNvGraphicFramePr>
+              <a:graphicFrameLocks xmlns:a="http://schemas.openxmlformats.org/drawingml/2006/main" noChangeAspect="1"/>
+            </wp:cNvGraphicFramePr>
+            <a:graphic xmlns:a="http://schemas.openxmlformats.org/drawingml/2006/main">
+              <a:graphicData uri="http://schemas.openxmlformats.org/drawingml/2006/picture">
+                <pic:pic xmlns:pic="http://schemas.openxmlformats.org/drawingml/2006/picture">
+                  <pic:nvPicPr>
+                    <pic:cNvPr id="10" name="v_model.PNG"/>
+                    <pic:cNvPicPr/>
+                  </pic:nvPicPr>
+                  <pic:blipFill>
+                    <a:blip r:embed="rId12">
+                      <a:extLst>
+                        <a:ext uri="{28A0092B-C50C-407E-A947-70E740481C1C}">
+                          <a14:useLocalDpi xmlns:a14="http://schemas.microsoft.com/office/drawing/2010/main" val="0"/>
+                        </a:ext>
+                      </a:extLst>
+                    </a:blip>
+                    <a:stretch>
+                      <a:fillRect/>
+                    </a:stretch>
+                  </pic:blipFill>
+                  <pic:spPr>
+                    <a:xfrm>
+                      <a:off x="0" y="0"/>
+                      <a:ext cx="4610743" cy="2429214"/>
+                    </a:xfrm>
+                    <a:prstGeom prst="rect">
+                      <a:avLst/>
+                    </a:prstGeom>
+                  </pic:spPr>
+                </pic:pic>
+              </a:graphicData>
+            </a:graphic>
+          </wp:inline>
+        </w:drawing>
+      </w:r>
+    </w:p>
+    <w:p>
+      <w:pPr>
+        <w:rPr>
+          <w:rFonts w:cs="Times New Roman"/>
+          <w:sz w:val="24"/>
+          <w:szCs w:val="24"/>
+        </w:rPr>
+      </w:pPr>
+      <w:r>
+        <w:rPr>
+          <w:rFonts w:cs="Times New Roman"/>
+          <w:sz w:val="24"/>
+          <w:szCs w:val="24"/>
+        </w:rPr>
+        <w:lastRenderedPageBreak/>
         <w:t>Trip-Sharing API has 2 levels of test:</w:t>
       </w:r>
     </w:p>
@@ -2824,7 +2944,6 @@
           <w:sz w:val="24"/>
           <w:szCs w:val="24"/>
         </w:rPr>
-        <w:lastRenderedPageBreak/>
         <w:t>All GUI elements for size, position, width, length and acceptance of characters or numbers. Text font is readable.</w:t>
       </w:r>
     </w:p>
@@ -3008,6 +3127,7 @@
                 <w:sz w:val="24"/>
                 <w:szCs w:val="24"/>
               </w:rPr>
+              <w:lastRenderedPageBreak/>
               <w:t>Test Schedule</w:t>
             </w:r>
           </w:p>
@@ -4046,7 +4166,6 @@
           <w:sz w:val="24"/>
           <w:szCs w:val="24"/>
         </w:rPr>
-        <w:lastRenderedPageBreak/>
         <w:t xml:space="preserve">Make it easier to change and refactor code by improving the design of code especially with Test-Driven Development.  </w:t>
       </w:r>
     </w:p>
@@ -4186,6 +4305,7 @@
           <w:sz w:val="24"/>
           <w:szCs w:val="24"/>
         </w:rPr>
+        <w:lastRenderedPageBreak/>
         <w:t>All testing frameworks and libraries will be installed to Trip-Sharing front-end automatically by using npm package manager.</w:t>
       </w:r>
     </w:p>
@@ -4272,6 +4392,19 @@
         </w:rPr>
         <w:t>Trip-Sharing API services</w:t>
       </w:r>
+    </w:p>
+    <w:p>
+      <w:pPr>
+        <w:pStyle w:val="ListParagraph"/>
+        <w:rPr>
+          <w:rFonts w:cs="Times New Roman"/>
+          <w:color w:val="FF0000"/>
+          <w:sz w:val="24"/>
+          <w:szCs w:val="24"/>
+        </w:rPr>
+      </w:pPr>
+      <w:bookmarkStart w:id="0" w:name="_GoBack"/>
+      <w:bookmarkEnd w:id="0"/>
     </w:p>
     <w:p>
       <w:pPr>
@@ -4305,7 +4438,7 @@
                     <pic:cNvPicPr/>
                   </pic:nvPicPr>
                   <pic:blipFill>
-                    <a:blip r:embed="rId11">
+                    <a:blip r:embed="rId13">
                       <a:extLst>
                         <a:ext uri="{28A0092B-C50C-407E-A947-70E740481C1C}">
                           <a14:useLocalDpi xmlns:a14="http://schemas.microsoft.com/office/drawing/2010/main" val="0"/>
@@ -4416,7 +4549,7 @@
                     <pic:cNvPicPr/>
                   </pic:nvPicPr>
                   <pic:blipFill>
-                    <a:blip r:embed="rId12">
+                    <a:blip r:embed="rId14">
                       <a:extLst>
                         <a:ext uri="{28A0092B-C50C-407E-A947-70E740481C1C}">
                           <a14:useLocalDpi xmlns:a14="http://schemas.microsoft.com/office/drawing/2010/main" val="0"/>
@@ -4735,8 +4868,6 @@
         </w:rPr>
         <w:t>Every member of Trip-Sharing project creates an account backlog and trello to take part in activities: control bugs, fix bugs, re-test bugs and close bug. Bug will be log by tester or developer in develop progress.</w:t>
       </w:r>
-      <w:bookmarkStart w:id="0" w:name="_GoBack"/>
-      <w:bookmarkEnd w:id="0"/>
     </w:p>
     <w:p>
       <w:pPr>
@@ -4757,9 +4888,9 @@
         </w:rPr>
         <w:drawing>
           <wp:inline distT="0" distB="0" distL="0" distR="0">
-            <wp:extent cx="5943600" cy="2700655"/>
+            <wp:extent cx="5943600" cy="2486025"/>
             <wp:effectExtent l="0" t="0" r="0" b="0"/>
-            <wp:docPr id="6" name="Picture 6"/>
+            <wp:docPr id="8" name="Picture 8"/>
             <wp:cNvGraphicFramePr>
               <a:graphicFrameLocks xmlns:a="http://schemas.openxmlformats.org/drawingml/2006/main" noChangeAspect="1"/>
             </wp:cNvGraphicFramePr>
@@ -4767,11 +4898,11 @@
               <a:graphicData uri="http://schemas.openxmlformats.org/drawingml/2006/picture">
                 <pic:pic xmlns:pic="http://schemas.openxmlformats.org/drawingml/2006/picture">
                   <pic:nvPicPr>
-                    <pic:cNvPr id="6" name="backlog.PNG"/>
+                    <pic:cNvPr id="8" name="issue_backlog.PNG"/>
                     <pic:cNvPicPr/>
                   </pic:nvPicPr>
                   <pic:blipFill>
-                    <a:blip r:embed="rId13">
+                    <a:blip r:embed="rId15">
                       <a:extLst>
                         <a:ext uri="{28A0092B-C50C-407E-A947-70E740481C1C}">
                           <a14:useLocalDpi xmlns:a14="http://schemas.microsoft.com/office/drawing/2010/main" val="0"/>
@@ -4785,7 +4916,7 @@
                   <pic:spPr>
                     <a:xfrm>
                       <a:off x="0" y="0"/>
-                      <a:ext cx="5943600" cy="2700655"/>
+                      <a:ext cx="5943600" cy="2486025"/>
                     </a:xfrm>
                     <a:prstGeom prst="rect">
                       <a:avLst/>
@@ -4852,7 +4983,7 @@
                     <pic:cNvPicPr/>
                   </pic:nvPicPr>
                   <pic:blipFill>
-                    <a:blip r:embed="rId14">
+                    <a:blip r:embed="rId16">
                       <a:extLst>
                         <a:ext uri="{28A0092B-C50C-407E-A947-70E740481C1C}">
                           <a14:useLocalDpi xmlns:a14="http://schemas.microsoft.com/office/drawing/2010/main" val="0"/>
@@ -5004,8 +5135,17 @@
                 <w:sz w:val="24"/>
                 <w:szCs w:val="24"/>
               </w:rPr>
+              <w:t xml:space="preserve">Service </w:t>
+            </w:r>
+            <w:r>
+              <w:rPr>
+                <w:rFonts w:cs="Times New Roman"/>
+                <w:b/>
+                <w:sz w:val="24"/>
+                <w:szCs w:val="24"/>
+              </w:rPr>
               <w:lastRenderedPageBreak/>
-              <w:t>Service Name</w:t>
+              <w:t>Name</w:t>
             </w:r>
           </w:p>
         </w:tc>
@@ -5095,7 +5235,17 @@
                 <w:sz w:val="24"/>
                 <w:szCs w:val="24"/>
               </w:rPr>
-              <w:t>Not available</w:t>
+              <w:t xml:space="preserve">Not </w:t>
+            </w:r>
+            <w:r>
+              <w:rPr>
+                <w:rFonts w:cs="Times New Roman"/>
+                <w:b/>
+                <w:sz w:val="24"/>
+                <w:szCs w:val="24"/>
+              </w:rPr>
+              <w:lastRenderedPageBreak/>
+              <w:t>available</w:t>
             </w:r>
           </w:p>
         </w:tc>
@@ -5120,7 +5270,18 @@
                 <w:sz w:val="24"/>
                 <w:szCs w:val="24"/>
               </w:rPr>
-              <w:t>Number of Test Case</w:t>
+              <w:lastRenderedPageBreak/>
+              <w:t xml:space="preserve">Number of </w:t>
+            </w:r>
+            <w:r>
+              <w:rPr>
+                <w:rFonts w:cs="Times New Roman"/>
+                <w:b/>
+                <w:sz w:val="24"/>
+                <w:szCs w:val="24"/>
+              </w:rPr>
+              <w:lastRenderedPageBreak/>
+              <w:t>Test Case</w:t>
             </w:r>
           </w:p>
         </w:tc>
@@ -5146,6 +5307,7 @@
                 <w:sz w:val="24"/>
                 <w:szCs w:val="24"/>
               </w:rPr>
+              <w:lastRenderedPageBreak/>
               <w:t>Chat Service</w:t>
             </w:r>
           </w:p>
@@ -8760,15 +8922,7 @@
                 <w:sz w:val="24"/>
                 <w:szCs w:val="24"/>
               </w:rPr>
-              <w:t>Companion</w:t>
-            </w:r>
-            <w:r>
-              <w:rPr>
-                <w:rFonts w:cs="Times New Roman"/>
-                <w:sz w:val="24"/>
-                <w:szCs w:val="24"/>
-              </w:rPr>
-              <w:t xml:space="preserve"> Post Service</w:t>
+              <w:t>Companion Post Service</w:t>
             </w:r>
           </w:p>
         </w:tc>
@@ -10490,15 +10644,7 @@
                 <w:sz w:val="24"/>
                 <w:szCs w:val="24"/>
               </w:rPr>
-              <w:t>Virtual Trip</w:t>
-            </w:r>
-            <w:r>
-              <w:rPr>
-                <w:rFonts w:cs="Times New Roman"/>
-                <w:sz w:val="24"/>
-                <w:szCs w:val="24"/>
-              </w:rPr>
-              <w:t xml:space="preserve"> Service</w:t>
+              <w:t>Virtual Trip Service</w:t>
             </w:r>
           </w:p>
         </w:tc>
@@ -10621,15 +10767,7 @@
                 <w:sz w:val="24"/>
                 <w:szCs w:val="24"/>
               </w:rPr>
-              <w:t>Virtual Trip</w:t>
-            </w:r>
-            <w:r>
-              <w:rPr>
-                <w:rFonts w:cs="Times New Roman"/>
-                <w:sz w:val="24"/>
-                <w:szCs w:val="24"/>
-              </w:rPr>
-              <w:t xml:space="preserve"> Repository</w:t>
+              <w:t>Virtual Trip Repository</w:t>
             </w:r>
           </w:p>
         </w:tc>
@@ -10865,6 +11003,7 @@
                 <w:sz w:val="24"/>
                 <w:szCs w:val="24"/>
               </w:rPr>
+              <w:lastRenderedPageBreak/>
               <w:t>User Service</w:t>
             </w:r>
           </w:p>
@@ -12241,7 +12380,23 @@
                 <w:sz w:val="24"/>
                 <w:szCs w:val="24"/>
               </w:rPr>
-              <w:t>Photo Repository</w:t>
+              <w:t>Report</w:t>
+            </w:r>
+            <w:r>
+              <w:rPr>
+                <w:rFonts w:cs="Times New Roman"/>
+                <w:sz w:val="24"/>
+                <w:szCs w:val="24"/>
+              </w:rPr>
+              <w:t xml:space="preserve"> </w:t>
+            </w:r>
+            <w:r>
+              <w:rPr>
+                <w:rFonts w:cs="Times New Roman"/>
+                <w:sz w:val="24"/>
+                <w:szCs w:val="24"/>
+              </w:rPr>
+              <w:t>Service</w:t>
             </w:r>
           </w:p>
         </w:tc>
@@ -12264,6 +12419,14 @@
                 <w:sz w:val="24"/>
                 <w:szCs w:val="24"/>
               </w:rPr>
+              <w:t>1</w:t>
+            </w:r>
+            <w:r>
+              <w:rPr>
+                <w:rFonts w:cs="Times New Roman"/>
+                <w:sz w:val="24"/>
+                <w:szCs w:val="24"/>
+              </w:rPr>
               <w:t>0</w:t>
             </w:r>
           </w:p>
@@ -12317,6 +12480,14 @@
                 <w:szCs w:val="24"/>
               </w:rPr>
             </w:pPr>
+            <w:r>
+              <w:rPr>
+                <w:rFonts w:cs="Times New Roman"/>
+                <w:sz w:val="24"/>
+                <w:szCs w:val="24"/>
+              </w:rPr>
+              <w:t>1</w:t>
+            </w:r>
             <w:r>
               <w:rPr>
                 <w:rFonts w:cs="Times New Roman"/>
@@ -12387,7 +12558,7 @@
                 <w:sz w:val="24"/>
                 <w:szCs w:val="24"/>
               </w:rPr>
-              <w:t>6</w:t>
+              <w:t>19</w:t>
             </w:r>
           </w:p>
         </w:tc>
@@ -12446,7 +12617,7 @@
                 <w:sz w:val="24"/>
                 <w:szCs w:val="24"/>
               </w:rPr>
-              <w:t>6</w:t>
+              <w:t>19</w:t>
             </w:r>
           </w:p>
         </w:tc>
@@ -12510,7 +12681,7 @@
                 <w:sz w:val="24"/>
                 <w:szCs w:val="24"/>
               </w:rPr>
-              <w:t>7</w:t>
+              <w:t>10</w:t>
             </w:r>
           </w:p>
         </w:tc>
@@ -12569,7 +12740,7 @@
                 <w:sz w:val="24"/>
                 <w:szCs w:val="24"/>
               </w:rPr>
-              <w:t>7</w:t>
+              <w:t>10</w:t>
             </w:r>
           </w:p>
         </w:tc>
@@ -12760,7 +12931,16 @@
                 <w:sz w:val="24"/>
                 <w:szCs w:val="24"/>
               </w:rPr>
-              <w:t>65</w:t>
+              <w:t>9</w:t>
+            </w:r>
+            <w:r>
+              <w:rPr>
+                <w:rFonts w:cs="Times New Roman"/>
+                <w:b/>
+                <w:sz w:val="24"/>
+                <w:szCs w:val="24"/>
+              </w:rPr>
+              <w:t>1</w:t>
             </w:r>
           </w:p>
         </w:tc>
@@ -12821,7 +13001,16 @@
                 <w:sz w:val="24"/>
                 <w:szCs w:val="24"/>
               </w:rPr>
-              <w:t>65</w:t>
+              <w:t>9</w:t>
+            </w:r>
+            <w:r>
+              <w:rPr>
+                <w:rFonts w:cs="Times New Roman"/>
+                <w:b/>
+                <w:sz w:val="24"/>
+                <w:szCs w:val="24"/>
+              </w:rPr>
+              <w:t>1</w:t>
             </w:r>
           </w:p>
         </w:tc>
@@ -13195,7 +13384,25 @@
                 <w:sz w:val="24"/>
                 <w:szCs w:val="24"/>
               </w:rPr>
-              <w:t>303</w:t>
+              <w:t>3</w:t>
+            </w:r>
+            <w:r>
+              <w:rPr>
+                <w:rFonts w:cs="Times New Roman"/>
+                <w:b/>
+                <w:sz w:val="24"/>
+                <w:szCs w:val="24"/>
+              </w:rPr>
+              <w:t>2</w:t>
+            </w:r>
+            <w:r>
+              <w:rPr>
+                <w:rFonts w:cs="Times New Roman"/>
+                <w:b/>
+                <w:sz w:val="24"/>
+                <w:szCs w:val="24"/>
+              </w:rPr>
+              <w:t>6</w:t>
             </w:r>
           </w:p>
         </w:tc>
@@ -13270,7 +13477,25 @@
                 <w:sz w:val="24"/>
                 <w:szCs w:val="24"/>
               </w:rPr>
-              <w:t>303</w:t>
+              <w:t>3</w:t>
+            </w:r>
+            <w:r>
+              <w:rPr>
+                <w:rFonts w:cs="Times New Roman"/>
+                <w:b/>
+                <w:sz w:val="24"/>
+                <w:szCs w:val="24"/>
+              </w:rPr>
+              <w:t>2</w:t>
+            </w:r>
+            <w:r>
+              <w:rPr>
+                <w:rFonts w:cs="Times New Roman"/>
+                <w:b/>
+                <w:sz w:val="24"/>
+                <w:szCs w:val="24"/>
+              </w:rPr>
+              <w:t>6</w:t>
             </w:r>
           </w:p>
         </w:tc>
@@ -13616,12 +13841,21 @@
           </w:tcPr>
           <w:p>
             <w:pPr>
-              <w:rPr>
-                <w:rFonts w:cs="Times New Roman"/>
-                <w:sz w:val="24"/>
-                <w:szCs w:val="24"/>
-              </w:rPr>
-            </w:pPr>
+              <w:jc w:val="center"/>
+              <w:rPr>
+                <w:rFonts w:cs="Times New Roman"/>
+                <w:sz w:val="24"/>
+                <w:szCs w:val="24"/>
+              </w:rPr>
+            </w:pPr>
+            <w:r>
+              <w:rPr>
+                <w:rFonts w:cs="Times New Roman"/>
+                <w:sz w:val="24"/>
+                <w:szCs w:val="24"/>
+              </w:rPr>
+              <w:t>41</w:t>
+            </w:r>
           </w:p>
         </w:tc>
         <w:tc>
@@ -13630,12 +13864,21 @@
           </w:tcPr>
           <w:p>
             <w:pPr>
-              <w:rPr>
-                <w:rFonts w:cs="Times New Roman"/>
-                <w:sz w:val="24"/>
-                <w:szCs w:val="24"/>
-              </w:rPr>
-            </w:pPr>
+              <w:jc w:val="center"/>
+              <w:rPr>
+                <w:rFonts w:cs="Times New Roman"/>
+                <w:sz w:val="24"/>
+                <w:szCs w:val="24"/>
+              </w:rPr>
+            </w:pPr>
+            <w:r>
+              <w:rPr>
+                <w:rFonts w:cs="Times New Roman"/>
+                <w:sz w:val="24"/>
+                <w:szCs w:val="24"/>
+              </w:rPr>
+              <w:t>0</w:t>
+            </w:r>
           </w:p>
         </w:tc>
         <w:tc>
@@ -13644,12 +13887,21 @@
           </w:tcPr>
           <w:p>
             <w:pPr>
-              <w:rPr>
-                <w:rFonts w:cs="Times New Roman"/>
-                <w:sz w:val="24"/>
-                <w:szCs w:val="24"/>
-              </w:rPr>
-            </w:pPr>
+              <w:jc w:val="center"/>
+              <w:rPr>
+                <w:rFonts w:cs="Times New Roman"/>
+                <w:sz w:val="24"/>
+                <w:szCs w:val="24"/>
+              </w:rPr>
+            </w:pPr>
+            <w:r>
+              <w:rPr>
+                <w:rFonts w:cs="Times New Roman"/>
+                <w:sz w:val="24"/>
+                <w:szCs w:val="24"/>
+              </w:rPr>
+              <w:t>41</w:t>
+            </w:r>
           </w:p>
         </w:tc>
         <w:tc>
@@ -13658,12 +13910,21 @@
           </w:tcPr>
           <w:p>
             <w:pPr>
-              <w:rPr>
-                <w:rFonts w:cs="Times New Roman"/>
-                <w:sz w:val="24"/>
-                <w:szCs w:val="24"/>
-              </w:rPr>
-            </w:pPr>
+              <w:jc w:val="center"/>
+              <w:rPr>
+                <w:rFonts w:cs="Times New Roman"/>
+                <w:sz w:val="24"/>
+                <w:szCs w:val="24"/>
+              </w:rPr>
+            </w:pPr>
+            <w:r>
+              <w:rPr>
+                <w:rFonts w:cs="Times New Roman"/>
+                <w:sz w:val="24"/>
+                <w:szCs w:val="24"/>
+              </w:rPr>
+              <w:t>0</w:t>
+            </w:r>
           </w:p>
         </w:tc>
         <w:tc>
@@ -13672,12 +13933,21 @@
           </w:tcPr>
           <w:p>
             <w:pPr>
-              <w:rPr>
-                <w:rFonts w:cs="Times New Roman"/>
-                <w:sz w:val="24"/>
-                <w:szCs w:val="24"/>
-              </w:rPr>
-            </w:pPr>
+              <w:jc w:val="center"/>
+              <w:rPr>
+                <w:rFonts w:cs="Times New Roman"/>
+                <w:sz w:val="24"/>
+                <w:szCs w:val="24"/>
+              </w:rPr>
+            </w:pPr>
+            <w:r>
+              <w:rPr>
+                <w:rFonts w:cs="Times New Roman"/>
+                <w:sz w:val="24"/>
+                <w:szCs w:val="24"/>
+              </w:rPr>
+              <w:t>41</w:t>
+            </w:r>
           </w:p>
         </w:tc>
       </w:tr>
@@ -13710,6 +13980,7 @@
           </w:tcPr>
           <w:p>
             <w:pPr>
+              <w:jc w:val="center"/>
               <w:rPr>
                 <w:rFonts w:cs="Times New Roman"/>
                 <w:sz w:val="24"/>
@@ -13724,6 +13995,7 @@
           </w:tcPr>
           <w:p>
             <w:pPr>
+              <w:jc w:val="center"/>
               <w:rPr>
                 <w:rFonts w:cs="Times New Roman"/>
                 <w:sz w:val="24"/>
@@ -13738,6 +14010,7 @@
           </w:tcPr>
           <w:p>
             <w:pPr>
+              <w:jc w:val="center"/>
               <w:rPr>
                 <w:rFonts w:cs="Times New Roman"/>
                 <w:sz w:val="24"/>
@@ -13752,6 +14025,7 @@
           </w:tcPr>
           <w:p>
             <w:pPr>
+              <w:jc w:val="center"/>
               <w:rPr>
                 <w:rFonts w:cs="Times New Roman"/>
                 <w:sz w:val="24"/>
@@ -13766,6 +14040,7 @@
           </w:tcPr>
           <w:p>
             <w:pPr>
+              <w:jc w:val="center"/>
               <w:rPr>
                 <w:rFonts w:cs="Times New Roman"/>
                 <w:sz w:val="24"/>
@@ -13804,12 +14079,21 @@
           </w:tcPr>
           <w:p>
             <w:pPr>
-              <w:rPr>
-                <w:rFonts w:cs="Times New Roman"/>
-                <w:sz w:val="24"/>
-                <w:szCs w:val="24"/>
-              </w:rPr>
-            </w:pPr>
+              <w:jc w:val="center"/>
+              <w:rPr>
+                <w:rFonts w:cs="Times New Roman"/>
+                <w:sz w:val="24"/>
+                <w:szCs w:val="24"/>
+              </w:rPr>
+            </w:pPr>
+            <w:r>
+              <w:rPr>
+                <w:rFonts w:cs="Times New Roman"/>
+                <w:sz w:val="24"/>
+                <w:szCs w:val="24"/>
+              </w:rPr>
+              <w:t>40</w:t>
+            </w:r>
           </w:p>
         </w:tc>
         <w:tc>
@@ -13818,12 +14102,21 @@
           </w:tcPr>
           <w:p>
             <w:pPr>
-              <w:rPr>
-                <w:rFonts w:cs="Times New Roman"/>
-                <w:sz w:val="24"/>
-                <w:szCs w:val="24"/>
-              </w:rPr>
-            </w:pPr>
+              <w:jc w:val="center"/>
+              <w:rPr>
+                <w:rFonts w:cs="Times New Roman"/>
+                <w:sz w:val="24"/>
+                <w:szCs w:val="24"/>
+              </w:rPr>
+            </w:pPr>
+            <w:r>
+              <w:rPr>
+                <w:rFonts w:cs="Times New Roman"/>
+                <w:sz w:val="24"/>
+                <w:szCs w:val="24"/>
+              </w:rPr>
+              <w:t>0</w:t>
+            </w:r>
           </w:p>
         </w:tc>
         <w:tc>
@@ -13832,12 +14125,21 @@
           </w:tcPr>
           <w:p>
             <w:pPr>
-              <w:rPr>
-                <w:rFonts w:cs="Times New Roman"/>
-                <w:sz w:val="24"/>
-                <w:szCs w:val="24"/>
-              </w:rPr>
-            </w:pPr>
+              <w:jc w:val="center"/>
+              <w:rPr>
+                <w:rFonts w:cs="Times New Roman"/>
+                <w:sz w:val="24"/>
+                <w:szCs w:val="24"/>
+              </w:rPr>
+            </w:pPr>
+            <w:r>
+              <w:rPr>
+                <w:rFonts w:cs="Times New Roman"/>
+                <w:sz w:val="24"/>
+                <w:szCs w:val="24"/>
+              </w:rPr>
+              <w:t>40</w:t>
+            </w:r>
           </w:p>
         </w:tc>
         <w:tc>
@@ -13846,12 +14148,21 @@
           </w:tcPr>
           <w:p>
             <w:pPr>
-              <w:rPr>
-                <w:rFonts w:cs="Times New Roman"/>
-                <w:sz w:val="24"/>
-                <w:szCs w:val="24"/>
-              </w:rPr>
-            </w:pPr>
+              <w:jc w:val="center"/>
+              <w:rPr>
+                <w:rFonts w:cs="Times New Roman"/>
+                <w:sz w:val="24"/>
+                <w:szCs w:val="24"/>
+              </w:rPr>
+            </w:pPr>
+            <w:r>
+              <w:rPr>
+                <w:rFonts w:cs="Times New Roman"/>
+                <w:sz w:val="24"/>
+                <w:szCs w:val="24"/>
+              </w:rPr>
+              <w:t>0</w:t>
+            </w:r>
           </w:p>
         </w:tc>
         <w:tc>
@@ -13860,12 +14171,21 @@
           </w:tcPr>
           <w:p>
             <w:pPr>
-              <w:rPr>
-                <w:rFonts w:cs="Times New Roman"/>
-                <w:sz w:val="24"/>
-                <w:szCs w:val="24"/>
-              </w:rPr>
-            </w:pPr>
+              <w:jc w:val="center"/>
+              <w:rPr>
+                <w:rFonts w:cs="Times New Roman"/>
+                <w:sz w:val="24"/>
+                <w:szCs w:val="24"/>
+              </w:rPr>
+            </w:pPr>
+            <w:r>
+              <w:rPr>
+                <w:rFonts w:cs="Times New Roman"/>
+                <w:sz w:val="24"/>
+                <w:szCs w:val="24"/>
+              </w:rPr>
+              <w:t>40</w:t>
+            </w:r>
           </w:p>
         </w:tc>
       </w:tr>
@@ -13888,7 +14208,7 @@
                 <w:sz w:val="24"/>
                 <w:szCs w:val="24"/>
               </w:rPr>
-              <w:t>Post Service</w:t>
+              <w:t>Notify Service</w:t>
             </w:r>
           </w:p>
         </w:tc>
@@ -13898,12 +14218,21 @@
           </w:tcPr>
           <w:p>
             <w:pPr>
-              <w:rPr>
-                <w:rFonts w:cs="Times New Roman"/>
-                <w:sz w:val="24"/>
-                <w:szCs w:val="24"/>
-              </w:rPr>
-            </w:pPr>
+              <w:jc w:val="center"/>
+              <w:rPr>
+                <w:rFonts w:cs="Times New Roman"/>
+                <w:sz w:val="24"/>
+                <w:szCs w:val="24"/>
+              </w:rPr>
+            </w:pPr>
+            <w:r>
+              <w:rPr>
+                <w:rFonts w:cs="Times New Roman"/>
+                <w:sz w:val="24"/>
+                <w:szCs w:val="24"/>
+              </w:rPr>
+              <w:t>11</w:t>
+            </w:r>
           </w:p>
         </w:tc>
         <w:tc>
@@ -13912,12 +14241,21 @@
           </w:tcPr>
           <w:p>
             <w:pPr>
-              <w:rPr>
-                <w:rFonts w:cs="Times New Roman"/>
-                <w:sz w:val="24"/>
-                <w:szCs w:val="24"/>
-              </w:rPr>
-            </w:pPr>
+              <w:jc w:val="center"/>
+              <w:rPr>
+                <w:rFonts w:cs="Times New Roman"/>
+                <w:sz w:val="24"/>
+                <w:szCs w:val="24"/>
+              </w:rPr>
+            </w:pPr>
+            <w:r>
+              <w:rPr>
+                <w:rFonts w:cs="Times New Roman"/>
+                <w:sz w:val="24"/>
+                <w:szCs w:val="24"/>
+              </w:rPr>
+              <w:t>0</w:t>
+            </w:r>
           </w:p>
         </w:tc>
         <w:tc>
@@ -13926,12 +14264,21 @@
           </w:tcPr>
           <w:p>
             <w:pPr>
-              <w:rPr>
-                <w:rFonts w:cs="Times New Roman"/>
-                <w:sz w:val="24"/>
-                <w:szCs w:val="24"/>
-              </w:rPr>
-            </w:pPr>
+              <w:jc w:val="center"/>
+              <w:rPr>
+                <w:rFonts w:cs="Times New Roman"/>
+                <w:sz w:val="24"/>
+                <w:szCs w:val="24"/>
+              </w:rPr>
+            </w:pPr>
+            <w:r>
+              <w:rPr>
+                <w:rFonts w:cs="Times New Roman"/>
+                <w:sz w:val="24"/>
+                <w:szCs w:val="24"/>
+              </w:rPr>
+              <w:t>11</w:t>
+            </w:r>
           </w:p>
         </w:tc>
         <w:tc>
@@ -13940,12 +14287,21 @@
           </w:tcPr>
           <w:p>
             <w:pPr>
-              <w:rPr>
-                <w:rFonts w:cs="Times New Roman"/>
-                <w:sz w:val="24"/>
-                <w:szCs w:val="24"/>
-              </w:rPr>
-            </w:pPr>
+              <w:jc w:val="center"/>
+              <w:rPr>
+                <w:rFonts w:cs="Times New Roman"/>
+                <w:sz w:val="24"/>
+                <w:szCs w:val="24"/>
+              </w:rPr>
+            </w:pPr>
+            <w:r>
+              <w:rPr>
+                <w:rFonts w:cs="Times New Roman"/>
+                <w:sz w:val="24"/>
+                <w:szCs w:val="24"/>
+              </w:rPr>
+              <w:t>0</w:t>
+            </w:r>
           </w:p>
         </w:tc>
         <w:tc>
@@ -13954,12 +14310,21 @@
           </w:tcPr>
           <w:p>
             <w:pPr>
-              <w:rPr>
-                <w:rFonts w:cs="Times New Roman"/>
-                <w:sz w:val="24"/>
-                <w:szCs w:val="24"/>
-              </w:rPr>
-            </w:pPr>
+              <w:jc w:val="center"/>
+              <w:rPr>
+                <w:rFonts w:cs="Times New Roman"/>
+                <w:sz w:val="24"/>
+                <w:szCs w:val="24"/>
+              </w:rPr>
+            </w:pPr>
+            <w:r>
+              <w:rPr>
+                <w:rFonts w:cs="Times New Roman"/>
+                <w:sz w:val="24"/>
+                <w:szCs w:val="24"/>
+              </w:rPr>
+              <w:t>11</w:t>
+            </w:r>
           </w:p>
         </w:tc>
       </w:tr>
@@ -13982,7 +14347,7 @@
                 <w:sz w:val="24"/>
                 <w:szCs w:val="24"/>
               </w:rPr>
-              <w:t>User Service</w:t>
+              <w:t>Post Service</w:t>
             </w:r>
           </w:p>
         </w:tc>
@@ -13992,12 +14357,21 @@
           </w:tcPr>
           <w:p>
             <w:pPr>
-              <w:rPr>
-                <w:rFonts w:cs="Times New Roman"/>
-                <w:sz w:val="24"/>
-                <w:szCs w:val="24"/>
-              </w:rPr>
-            </w:pPr>
+              <w:jc w:val="center"/>
+              <w:rPr>
+                <w:rFonts w:cs="Times New Roman"/>
+                <w:sz w:val="24"/>
+                <w:szCs w:val="24"/>
+              </w:rPr>
+            </w:pPr>
+            <w:r>
+              <w:rPr>
+                <w:rFonts w:cs="Times New Roman"/>
+                <w:sz w:val="24"/>
+                <w:szCs w:val="24"/>
+              </w:rPr>
+              <w:t>135</w:t>
+            </w:r>
           </w:p>
         </w:tc>
         <w:tc>
@@ -14006,12 +14380,21 @@
           </w:tcPr>
           <w:p>
             <w:pPr>
-              <w:rPr>
-                <w:rFonts w:cs="Times New Roman"/>
-                <w:sz w:val="24"/>
-                <w:szCs w:val="24"/>
-              </w:rPr>
-            </w:pPr>
+              <w:jc w:val="center"/>
+              <w:rPr>
+                <w:rFonts w:cs="Times New Roman"/>
+                <w:sz w:val="24"/>
+                <w:szCs w:val="24"/>
+              </w:rPr>
+            </w:pPr>
+            <w:r>
+              <w:rPr>
+                <w:rFonts w:cs="Times New Roman"/>
+                <w:sz w:val="24"/>
+                <w:szCs w:val="24"/>
+              </w:rPr>
+              <w:t>0</w:t>
+            </w:r>
           </w:p>
         </w:tc>
         <w:tc>
@@ -14020,12 +14403,21 @@
           </w:tcPr>
           <w:p>
             <w:pPr>
-              <w:rPr>
-                <w:rFonts w:cs="Times New Roman"/>
-                <w:sz w:val="24"/>
-                <w:szCs w:val="24"/>
-              </w:rPr>
-            </w:pPr>
+              <w:jc w:val="center"/>
+              <w:rPr>
+                <w:rFonts w:cs="Times New Roman"/>
+                <w:sz w:val="24"/>
+                <w:szCs w:val="24"/>
+              </w:rPr>
+            </w:pPr>
+            <w:r>
+              <w:rPr>
+                <w:rFonts w:cs="Times New Roman"/>
+                <w:sz w:val="24"/>
+                <w:szCs w:val="24"/>
+              </w:rPr>
+              <w:t>146</w:t>
+            </w:r>
           </w:p>
         </w:tc>
         <w:tc>
@@ -14034,12 +14426,21 @@
           </w:tcPr>
           <w:p>
             <w:pPr>
-              <w:rPr>
-                <w:rFonts w:cs="Times New Roman"/>
-                <w:sz w:val="24"/>
-                <w:szCs w:val="24"/>
-              </w:rPr>
-            </w:pPr>
+              <w:jc w:val="center"/>
+              <w:rPr>
+                <w:rFonts w:cs="Times New Roman"/>
+                <w:sz w:val="24"/>
+                <w:szCs w:val="24"/>
+              </w:rPr>
+            </w:pPr>
+            <w:r>
+              <w:rPr>
+                <w:rFonts w:cs="Times New Roman"/>
+                <w:sz w:val="24"/>
+                <w:szCs w:val="24"/>
+              </w:rPr>
+              <w:t>0</w:t>
+            </w:r>
           </w:p>
         </w:tc>
         <w:tc>
@@ -14048,12 +14449,21 @@
           </w:tcPr>
           <w:p>
             <w:pPr>
-              <w:rPr>
-                <w:rFonts w:cs="Times New Roman"/>
-                <w:sz w:val="24"/>
-                <w:szCs w:val="24"/>
-              </w:rPr>
-            </w:pPr>
+              <w:jc w:val="center"/>
+              <w:rPr>
+                <w:rFonts w:cs="Times New Roman"/>
+                <w:sz w:val="24"/>
+                <w:szCs w:val="24"/>
+              </w:rPr>
+            </w:pPr>
+            <w:r>
+              <w:rPr>
+                <w:rFonts w:cs="Times New Roman"/>
+                <w:sz w:val="24"/>
+                <w:szCs w:val="24"/>
+              </w:rPr>
+              <w:t>146</w:t>
+            </w:r>
           </w:p>
         </w:tc>
       </w:tr>
@@ -14076,6 +14486,161 @@
                 <w:sz w:val="24"/>
                 <w:szCs w:val="24"/>
               </w:rPr>
+              <w:t>User Service</w:t>
+            </w:r>
+          </w:p>
+        </w:tc>
+        <w:tc>
+          <w:tcPr>
+            <w:tcW w:w="1530" w:type="dxa"/>
+          </w:tcPr>
+          <w:p>
+            <w:pPr>
+              <w:jc w:val="center"/>
+              <w:rPr>
+                <w:rFonts w:cs="Times New Roman"/>
+                <w:sz w:val="24"/>
+                <w:szCs w:val="24"/>
+              </w:rPr>
+            </w:pPr>
+            <w:r>
+              <w:rPr>
+                <w:rFonts w:cs="Times New Roman"/>
+                <w:sz w:val="24"/>
+                <w:szCs w:val="24"/>
+              </w:rPr>
+              <w:t>65</w:t>
+            </w:r>
+          </w:p>
+        </w:tc>
+        <w:tc>
+          <w:tcPr>
+            <w:tcW w:w="1530" w:type="dxa"/>
+          </w:tcPr>
+          <w:p>
+            <w:pPr>
+              <w:jc w:val="center"/>
+              <w:rPr>
+                <w:rFonts w:cs="Times New Roman"/>
+                <w:sz w:val="24"/>
+                <w:szCs w:val="24"/>
+              </w:rPr>
+            </w:pPr>
+            <w:r>
+              <w:rPr>
+                <w:rFonts w:cs="Times New Roman"/>
+                <w:sz w:val="24"/>
+                <w:szCs w:val="24"/>
+              </w:rPr>
+              <w:t>0</w:t>
+            </w:r>
+          </w:p>
+        </w:tc>
+        <w:tc>
+          <w:tcPr>
+            <w:tcW w:w="1440" w:type="dxa"/>
+          </w:tcPr>
+          <w:p>
+            <w:pPr>
+              <w:jc w:val="center"/>
+              <w:rPr>
+                <w:rFonts w:cs="Times New Roman"/>
+                <w:sz w:val="24"/>
+                <w:szCs w:val="24"/>
+              </w:rPr>
+            </w:pPr>
+            <w:r>
+              <w:rPr>
+                <w:rFonts w:cs="Times New Roman"/>
+                <w:sz w:val="24"/>
+                <w:szCs w:val="24"/>
+              </w:rPr>
+              <w:t>9</w:t>
+            </w:r>
+            <w:r>
+              <w:rPr>
+                <w:rFonts w:cs="Times New Roman"/>
+                <w:sz w:val="24"/>
+                <w:szCs w:val="24"/>
+              </w:rPr>
+              <w:t>1</w:t>
+            </w:r>
+          </w:p>
+        </w:tc>
+        <w:tc>
+          <w:tcPr>
+            <w:tcW w:w="1482" w:type="dxa"/>
+          </w:tcPr>
+          <w:p>
+            <w:pPr>
+              <w:jc w:val="center"/>
+              <w:rPr>
+                <w:rFonts w:cs="Times New Roman"/>
+                <w:sz w:val="24"/>
+                <w:szCs w:val="24"/>
+              </w:rPr>
+            </w:pPr>
+            <w:r>
+              <w:rPr>
+                <w:rFonts w:cs="Times New Roman"/>
+                <w:sz w:val="24"/>
+                <w:szCs w:val="24"/>
+              </w:rPr>
+              <w:t>0</w:t>
+            </w:r>
+          </w:p>
+        </w:tc>
+        <w:tc>
+          <w:tcPr>
+            <w:tcW w:w="1596" w:type="dxa"/>
+          </w:tcPr>
+          <w:p>
+            <w:pPr>
+              <w:jc w:val="center"/>
+              <w:rPr>
+                <w:rFonts w:cs="Times New Roman"/>
+                <w:sz w:val="24"/>
+                <w:szCs w:val="24"/>
+              </w:rPr>
+            </w:pPr>
+            <w:r>
+              <w:rPr>
+                <w:rFonts w:cs="Times New Roman"/>
+                <w:sz w:val="24"/>
+                <w:szCs w:val="24"/>
+              </w:rPr>
+              <w:t>9</w:t>
+            </w:r>
+            <w:r>
+              <w:rPr>
+                <w:rFonts w:cs="Times New Roman"/>
+                <w:sz w:val="24"/>
+                <w:szCs w:val="24"/>
+              </w:rPr>
+              <w:t>1</w:t>
+            </w:r>
+          </w:p>
+        </w:tc>
+      </w:tr>
+      <w:tr>
+        <w:tc>
+          <w:tcPr>
+            <w:tcW w:w="1998" w:type="dxa"/>
+          </w:tcPr>
+          <w:p>
+            <w:pPr>
+              <w:rPr>
+                <w:rFonts w:cs="Times New Roman"/>
+                <w:sz w:val="24"/>
+                <w:szCs w:val="24"/>
+              </w:rPr>
+            </w:pPr>
+            <w:r>
+              <w:rPr>
+                <w:rFonts w:cs="Times New Roman"/>
+                <w:sz w:val="24"/>
+                <w:szCs w:val="24"/>
+              </w:rPr>
               <w:t>Api Getway</w:t>
             </w:r>
           </w:p>
@@ -14086,6 +14651,7 @@
           </w:tcPr>
           <w:p>
             <w:pPr>
+              <w:jc w:val="center"/>
               <w:rPr>
                 <w:rFonts w:cs="Times New Roman"/>
                 <w:sz w:val="24"/>
@@ -14100,6 +14666,7 @@
           </w:tcPr>
           <w:p>
             <w:pPr>
+              <w:jc w:val="center"/>
               <w:rPr>
                 <w:rFonts w:cs="Times New Roman"/>
                 <w:sz w:val="24"/>
@@ -14114,6 +14681,7 @@
           </w:tcPr>
           <w:p>
             <w:pPr>
+              <w:jc w:val="center"/>
               <w:rPr>
                 <w:rFonts w:cs="Times New Roman"/>
                 <w:sz w:val="24"/>
@@ -14128,6 +14696,7 @@
           </w:tcPr>
           <w:p>
             <w:pPr>
+              <w:jc w:val="center"/>
               <w:rPr>
                 <w:rFonts w:cs="Times New Roman"/>
                 <w:sz w:val="24"/>
@@ -14142,6 +14711,7 @@
           </w:tcPr>
           <w:p>
             <w:pPr>
+              <w:jc w:val="center"/>
               <w:rPr>
                 <w:rFonts w:cs="Times New Roman"/>
                 <w:sz w:val="24"/>
@@ -14201,13 +14771,15 @@
         <w:tblLook w:val="04A0" w:firstRow="1" w:lastRow="0" w:firstColumn="1" w:lastColumn="0" w:noHBand="0" w:noVBand="1"/>
       </w:tblPr>
       <w:tblGrid>
-        <w:gridCol w:w="3708"/>
-        <w:gridCol w:w="5868"/>
+        <w:gridCol w:w="3424"/>
+        <w:gridCol w:w="3123"/>
+        <w:gridCol w:w="3029"/>
       </w:tblGrid>
       <w:tr>
         <w:tc>
           <w:tcPr>
-            <w:tcW w:w="3708" w:type="dxa"/>
+            <w:tcW w:w="3424" w:type="dxa"/>
+            <w:vMerge w:val="restart"/>
           </w:tcPr>
           <w:p>
             <w:pPr>
@@ -14226,13 +14798,14 @@
                 <w:sz w:val="24"/>
                 <w:szCs w:val="24"/>
               </w:rPr>
-              <w:t xml:space="preserve">Phase </w:t>
-            </w:r>
-          </w:p>
-        </w:tc>
-        <w:tc>
-          <w:tcPr>
-            <w:tcW w:w="5868" w:type="dxa"/>
+              <w:t>Service Name</w:t>
+            </w:r>
+          </w:p>
+        </w:tc>
+        <w:tc>
+          <w:tcPr>
+            <w:tcW w:w="6152" w:type="dxa"/>
+            <w:gridSpan w:val="2"/>
           </w:tcPr>
           <w:p>
             <w:pPr>
@@ -14259,20 +14832,38 @@
       <w:tr>
         <w:tc>
           <w:tcPr>
-            <w:tcW w:w="3708" w:type="dxa"/>
-          </w:tcPr>
-          <w:p>
-            <w:pPr>
-              <w:jc w:val="center"/>
-              <w:rPr>
-                <w:rFonts w:cs="Times New Roman"/>
-                <w:sz w:val="24"/>
-                <w:szCs w:val="24"/>
-              </w:rPr>
-            </w:pPr>
-            <w:r>
-              <w:rPr>
-                <w:rFonts w:cs="Times New Roman"/>
+            <w:tcW w:w="3424" w:type="dxa"/>
+            <w:vMerge/>
+          </w:tcPr>
+          <w:p>
+            <w:pPr>
+              <w:jc w:val="center"/>
+              <w:rPr>
+                <w:rFonts w:cs="Times New Roman"/>
+                <w:sz w:val="24"/>
+                <w:szCs w:val="24"/>
+              </w:rPr>
+            </w:pPr>
+          </w:p>
+        </w:tc>
+        <w:tc>
+          <w:tcPr>
+            <w:tcW w:w="3123" w:type="dxa"/>
+          </w:tcPr>
+          <w:p>
+            <w:pPr>
+              <w:jc w:val="center"/>
+              <w:rPr>
+                <w:rFonts w:cs="Times New Roman"/>
+                <w:b/>
+                <w:sz w:val="24"/>
+                <w:szCs w:val="24"/>
+              </w:rPr>
+            </w:pPr>
+            <w:r>
+              <w:rPr>
+                <w:rFonts w:cs="Times New Roman"/>
+                <w:b/>
                 <w:sz w:val="24"/>
                 <w:szCs w:val="24"/>
               </w:rPr>
@@ -14282,47 +14873,442 @@
         </w:tc>
         <w:tc>
           <w:tcPr>
-            <w:tcW w:w="5868" w:type="dxa"/>
-          </w:tcPr>
-          <w:p>
-            <w:pPr>
-              <w:jc w:val="center"/>
-              <w:rPr>
-                <w:rFonts w:cs="Times New Roman"/>
-                <w:sz w:val="24"/>
-                <w:szCs w:val="24"/>
-              </w:rPr>
-            </w:pPr>
+            <w:tcW w:w="3029" w:type="dxa"/>
+          </w:tcPr>
+          <w:p>
+            <w:pPr>
+              <w:jc w:val="center"/>
+              <w:rPr>
+                <w:rFonts w:cs="Times New Roman"/>
+                <w:b/>
+                <w:sz w:val="24"/>
+                <w:szCs w:val="24"/>
+              </w:rPr>
+            </w:pPr>
+            <w:r>
+              <w:rPr>
+                <w:rFonts w:cs="Times New Roman"/>
+                <w:b/>
+                <w:sz w:val="24"/>
+                <w:szCs w:val="24"/>
+              </w:rPr>
+              <w:t>Phase 2</w:t>
+            </w:r>
           </w:p>
         </w:tc>
       </w:tr>
       <w:tr>
         <w:tc>
           <w:tcPr>
-            <w:tcW w:w="3708" w:type="dxa"/>
-          </w:tcPr>
-          <w:p>
-            <w:pPr>
-              <w:jc w:val="center"/>
-              <w:rPr>
-                <w:rFonts w:cs="Times New Roman"/>
-                <w:sz w:val="24"/>
-                <w:szCs w:val="24"/>
-              </w:rPr>
-            </w:pPr>
-            <w:r>
-              <w:rPr>
-                <w:rFonts w:cs="Times New Roman"/>
-                <w:sz w:val="24"/>
-                <w:szCs w:val="24"/>
-              </w:rPr>
-              <w:t>Phase 2</w:t>
-            </w:r>
-          </w:p>
-        </w:tc>
-        <w:tc>
-          <w:tcPr>
-            <w:tcW w:w="5868" w:type="dxa"/>
+            <w:tcW w:w="3424" w:type="dxa"/>
+          </w:tcPr>
+          <w:p>
+            <w:pPr>
+              <w:jc w:val="center"/>
+              <w:rPr>
+                <w:rFonts w:cs="Times New Roman"/>
+                <w:sz w:val="24"/>
+                <w:szCs w:val="24"/>
+              </w:rPr>
+            </w:pPr>
+            <w:r>
+              <w:rPr>
+                <w:rFonts w:cs="Times New Roman"/>
+                <w:sz w:val="24"/>
+                <w:szCs w:val="24"/>
+              </w:rPr>
+              <w:t>Chat Service</w:t>
+            </w:r>
+          </w:p>
+        </w:tc>
+        <w:tc>
+          <w:tcPr>
+            <w:tcW w:w="3123" w:type="dxa"/>
+          </w:tcPr>
+          <w:p>
+            <w:pPr>
+              <w:jc w:val="center"/>
+              <w:rPr>
+                <w:rFonts w:cs="Times New Roman"/>
+                <w:sz w:val="24"/>
+                <w:szCs w:val="24"/>
+              </w:rPr>
+            </w:pPr>
+            <w:r>
+              <w:rPr>
+                <w:rFonts w:cs="Times New Roman"/>
+                <w:sz w:val="24"/>
+                <w:szCs w:val="24"/>
+              </w:rPr>
+              <w:t>46%</w:t>
+            </w:r>
+          </w:p>
+        </w:tc>
+        <w:tc>
+          <w:tcPr>
+            <w:tcW w:w="3029" w:type="dxa"/>
+          </w:tcPr>
+          <w:p>
+            <w:pPr>
+              <w:jc w:val="center"/>
+              <w:rPr>
+                <w:rFonts w:cs="Times New Roman"/>
+                <w:sz w:val="24"/>
+                <w:szCs w:val="24"/>
+              </w:rPr>
+            </w:pPr>
+          </w:p>
+        </w:tc>
+      </w:tr>
+      <w:tr>
+        <w:tc>
+          <w:tcPr>
+            <w:tcW w:w="3424" w:type="dxa"/>
+          </w:tcPr>
+          <w:p>
+            <w:pPr>
+              <w:jc w:val="center"/>
+              <w:rPr>
+                <w:rFonts w:cs="Times New Roman"/>
+                <w:sz w:val="24"/>
+                <w:szCs w:val="24"/>
+              </w:rPr>
+            </w:pPr>
+            <w:r>
+              <w:rPr>
+                <w:rFonts w:cs="Times New Roman"/>
+                <w:sz w:val="24"/>
+                <w:szCs w:val="24"/>
+              </w:rPr>
+              <w:t>Email Service</w:t>
+            </w:r>
+          </w:p>
+        </w:tc>
+        <w:tc>
+          <w:tcPr>
+            <w:tcW w:w="3123" w:type="dxa"/>
+          </w:tcPr>
+          <w:p>
+            <w:pPr>
+              <w:jc w:val="center"/>
+              <w:rPr>
+                <w:rFonts w:cs="Times New Roman"/>
+                <w:sz w:val="24"/>
+                <w:szCs w:val="24"/>
+              </w:rPr>
+            </w:pPr>
+          </w:p>
+        </w:tc>
+        <w:tc>
+          <w:tcPr>
+            <w:tcW w:w="3029" w:type="dxa"/>
+          </w:tcPr>
+          <w:p>
+            <w:pPr>
+              <w:jc w:val="center"/>
+              <w:rPr>
+                <w:rFonts w:cs="Times New Roman"/>
+                <w:sz w:val="24"/>
+                <w:szCs w:val="24"/>
+              </w:rPr>
+            </w:pPr>
+          </w:p>
+        </w:tc>
+      </w:tr>
+      <w:tr>
+        <w:tc>
+          <w:tcPr>
+            <w:tcW w:w="3424" w:type="dxa"/>
+          </w:tcPr>
+          <w:p>
+            <w:pPr>
+              <w:jc w:val="center"/>
+              <w:rPr>
+                <w:rFonts w:cs="Times New Roman"/>
+                <w:sz w:val="24"/>
+                <w:szCs w:val="24"/>
+              </w:rPr>
+            </w:pPr>
+            <w:r>
+              <w:rPr>
+                <w:rFonts w:cs="Times New Roman"/>
+                <w:sz w:val="24"/>
+                <w:szCs w:val="24"/>
+              </w:rPr>
+              <w:t>Identity Provider</w:t>
+            </w:r>
+          </w:p>
+        </w:tc>
+        <w:tc>
+          <w:tcPr>
+            <w:tcW w:w="3123" w:type="dxa"/>
+          </w:tcPr>
+          <w:p>
+            <w:pPr>
+              <w:jc w:val="center"/>
+              <w:rPr>
+                <w:rFonts w:cs="Times New Roman"/>
+                <w:sz w:val="24"/>
+                <w:szCs w:val="24"/>
+              </w:rPr>
+            </w:pPr>
+            <w:r>
+              <w:rPr>
+                <w:rFonts w:cs="Times New Roman"/>
+                <w:sz w:val="24"/>
+                <w:szCs w:val="24"/>
+              </w:rPr>
+              <w:t>66%</w:t>
+            </w:r>
+          </w:p>
+        </w:tc>
+        <w:tc>
+          <w:tcPr>
+            <w:tcW w:w="3029" w:type="dxa"/>
+          </w:tcPr>
+          <w:p>
+            <w:pPr>
+              <w:jc w:val="center"/>
+              <w:rPr>
+                <w:rFonts w:cs="Times New Roman"/>
+                <w:sz w:val="24"/>
+                <w:szCs w:val="24"/>
+              </w:rPr>
+            </w:pPr>
+          </w:p>
+        </w:tc>
+      </w:tr>
+      <w:tr>
+        <w:tc>
+          <w:tcPr>
+            <w:tcW w:w="3424" w:type="dxa"/>
+          </w:tcPr>
+          <w:p>
+            <w:pPr>
+              <w:jc w:val="center"/>
+              <w:rPr>
+                <w:rFonts w:cs="Times New Roman"/>
+                <w:sz w:val="24"/>
+                <w:szCs w:val="24"/>
+              </w:rPr>
+            </w:pPr>
+            <w:r>
+              <w:rPr>
+                <w:rFonts w:cs="Times New Roman"/>
+                <w:sz w:val="24"/>
+                <w:szCs w:val="24"/>
+              </w:rPr>
+              <w:t>Notify Service</w:t>
+            </w:r>
+          </w:p>
+        </w:tc>
+        <w:tc>
+          <w:tcPr>
+            <w:tcW w:w="3123" w:type="dxa"/>
+          </w:tcPr>
+          <w:p>
+            <w:pPr>
+              <w:jc w:val="center"/>
+              <w:rPr>
+                <w:rFonts w:cs="Times New Roman"/>
+                <w:sz w:val="24"/>
+                <w:szCs w:val="24"/>
+              </w:rPr>
+            </w:pPr>
+            <w:r>
+              <w:rPr>
+                <w:rFonts w:cs="Times New Roman"/>
+                <w:sz w:val="24"/>
+                <w:szCs w:val="24"/>
+              </w:rPr>
+              <w:t>32%</w:t>
+            </w:r>
+          </w:p>
+        </w:tc>
+        <w:tc>
+          <w:tcPr>
+            <w:tcW w:w="3029" w:type="dxa"/>
+          </w:tcPr>
+          <w:p>
+            <w:pPr>
+              <w:jc w:val="center"/>
+              <w:rPr>
+                <w:rFonts w:cs="Times New Roman"/>
+                <w:sz w:val="24"/>
+                <w:szCs w:val="24"/>
+              </w:rPr>
+            </w:pPr>
+          </w:p>
+        </w:tc>
+      </w:tr>
+      <w:tr>
+        <w:tc>
+          <w:tcPr>
+            <w:tcW w:w="3424" w:type="dxa"/>
+          </w:tcPr>
+          <w:p>
+            <w:pPr>
+              <w:jc w:val="center"/>
+              <w:rPr>
+                <w:rFonts w:cs="Times New Roman"/>
+                <w:sz w:val="24"/>
+                <w:szCs w:val="24"/>
+              </w:rPr>
+            </w:pPr>
+            <w:r>
+              <w:rPr>
+                <w:rFonts w:cs="Times New Roman"/>
+                <w:sz w:val="24"/>
+                <w:szCs w:val="24"/>
+              </w:rPr>
+              <w:t>Post Service</w:t>
+            </w:r>
+          </w:p>
+        </w:tc>
+        <w:tc>
+          <w:tcPr>
+            <w:tcW w:w="3123" w:type="dxa"/>
+          </w:tcPr>
+          <w:p>
+            <w:pPr>
+              <w:jc w:val="center"/>
+              <w:rPr>
+                <w:rFonts w:cs="Times New Roman"/>
+                <w:sz w:val="24"/>
+                <w:szCs w:val="24"/>
+              </w:rPr>
+            </w:pPr>
+            <w:r>
+              <w:rPr>
+                <w:rFonts w:cs="Times New Roman"/>
+                <w:sz w:val="24"/>
+                <w:szCs w:val="24"/>
+              </w:rPr>
+              <w:t>51%</w:t>
+            </w:r>
+          </w:p>
+        </w:tc>
+        <w:tc>
+          <w:tcPr>
+            <w:tcW w:w="3029" w:type="dxa"/>
+          </w:tcPr>
+          <w:p>
+            <w:pPr>
+              <w:jc w:val="center"/>
+              <w:rPr>
+                <w:rFonts w:cs="Times New Roman"/>
+                <w:sz w:val="24"/>
+                <w:szCs w:val="24"/>
+              </w:rPr>
+            </w:pPr>
+          </w:p>
+        </w:tc>
+      </w:tr>
+      <w:tr>
+        <w:tc>
+          <w:tcPr>
+            <w:tcW w:w="3424" w:type="dxa"/>
+          </w:tcPr>
+          <w:p>
+            <w:pPr>
+              <w:jc w:val="center"/>
+              <w:rPr>
+                <w:rFonts w:cs="Times New Roman"/>
+                <w:sz w:val="24"/>
+                <w:szCs w:val="24"/>
+              </w:rPr>
+            </w:pPr>
+            <w:r>
+              <w:rPr>
+                <w:rFonts w:cs="Times New Roman"/>
+                <w:sz w:val="24"/>
+                <w:szCs w:val="24"/>
+              </w:rPr>
+              <w:t>User Service</w:t>
+            </w:r>
+          </w:p>
+        </w:tc>
+        <w:tc>
+          <w:tcPr>
+            <w:tcW w:w="3123" w:type="dxa"/>
+          </w:tcPr>
+          <w:p>
+            <w:pPr>
+              <w:jc w:val="center"/>
+              <w:rPr>
+                <w:rFonts w:cs="Times New Roman"/>
+                <w:sz w:val="24"/>
+                <w:szCs w:val="24"/>
+              </w:rPr>
+            </w:pPr>
+            <w:r>
+              <w:rPr>
+                <w:rFonts w:cs="Times New Roman"/>
+                <w:sz w:val="24"/>
+                <w:szCs w:val="24"/>
+              </w:rPr>
+              <w:t>66%</w:t>
+            </w:r>
+          </w:p>
+        </w:tc>
+        <w:tc>
+          <w:tcPr>
+            <w:tcW w:w="3029" w:type="dxa"/>
+          </w:tcPr>
+          <w:p>
+            <w:pPr>
+              <w:jc w:val="center"/>
+              <w:rPr>
+                <w:rFonts w:cs="Times New Roman"/>
+                <w:sz w:val="24"/>
+                <w:szCs w:val="24"/>
+              </w:rPr>
+            </w:pPr>
+          </w:p>
+        </w:tc>
+      </w:tr>
+      <w:tr>
+        <w:tc>
+          <w:tcPr>
+            <w:tcW w:w="3424" w:type="dxa"/>
+          </w:tcPr>
+          <w:p>
+            <w:pPr>
+              <w:jc w:val="center"/>
+              <w:rPr>
+                <w:rFonts w:cs="Times New Roman"/>
+                <w:sz w:val="24"/>
+                <w:szCs w:val="24"/>
+              </w:rPr>
+            </w:pPr>
+            <w:r>
+              <w:rPr>
+                <w:rFonts w:cs="Times New Roman"/>
+                <w:sz w:val="24"/>
+                <w:szCs w:val="24"/>
+              </w:rPr>
+              <w:t>Api Getway</w:t>
+            </w:r>
+          </w:p>
+        </w:tc>
+        <w:tc>
+          <w:tcPr>
+            <w:tcW w:w="3123" w:type="dxa"/>
+          </w:tcPr>
+          <w:p>
+            <w:pPr>
+              <w:jc w:val="center"/>
+              <w:rPr>
+                <w:rFonts w:cs="Times New Roman"/>
+                <w:sz w:val="24"/>
+                <w:szCs w:val="24"/>
+              </w:rPr>
+            </w:pPr>
+          </w:p>
+        </w:tc>
+        <w:tc>
+          <w:tcPr>
+            <w:tcW w:w="3029" w:type="dxa"/>
           </w:tcPr>
           <w:p>
             <w:pPr>
@@ -14369,6 +15355,7 @@
           <w:sz w:val="24"/>
           <w:szCs w:val="24"/>
         </w:rPr>
+        <w:lastRenderedPageBreak/>
         <w:t xml:space="preserve">5.4.3 </w:t>
       </w:r>
       <w:r>
@@ -17682,7 +18669,7 @@
 </file>
 
 <file path=customXml/itemProps1.xml><?xml version="1.0" encoding="utf-8"?>
-<ds:datastoreItem xmlns:ds="http://schemas.openxmlformats.org/officeDocument/2006/customXml" ds:itemID="{957C69EE-6C92-41D8-AA8E-EF1CC40DC494}">
+<ds:datastoreItem xmlns:ds="http://schemas.openxmlformats.org/officeDocument/2006/customXml" ds:itemID="{BC19A226-E45B-4C1C-B886-5FA8B68F9E53}">
   <ds:schemaRefs>
     <ds:schemaRef ds:uri="http://schemas.openxmlformats.org/officeDocument/2006/bibliography"/>
   </ds:schemaRefs>

</xml_diff>

<commit_message>
update Chapter5_Software_TestingDocumentation.docx and integration test phase 2
</commit_message>
<xml_diff>
--- a/sources/docs/template_test/Chapter5_Software_TestingDocumentation.docx
+++ b/sources/docs/template_test/Chapter5_Software_TestingDocumentation.docx
@@ -333,7 +333,24 @@
           <w:sz w:val="24"/>
           <w:szCs w:val="24"/>
         </w:rPr>
-        <w:t>There are 3 phases in the Testing Process: Unit testing, Integration testing</w:t>
+        <w:t xml:space="preserve">There are </w:t>
+      </w:r>
+      <w:r>
+        <w:rPr>
+          <w:rFonts w:cs="Times New Roman"/>
+          <w:sz w:val="24"/>
+          <w:szCs w:val="24"/>
+          <w:lang w:val="vi-VN"/>
+        </w:rPr>
+        <w:t>4</w:t>
+      </w:r>
+      <w:r>
+        <w:rPr>
+          <w:rFonts w:cs="Times New Roman"/>
+          <w:sz w:val="24"/>
+          <w:szCs w:val="24"/>
+        </w:rPr>
+        <w:t xml:space="preserve"> phases in the Testing Process: Unit testing, Integration testing</w:t>
       </w:r>
       <w:r>
         <w:rPr>
@@ -684,6 +701,98 @@
           </w:p>
         </w:tc>
       </w:tr>
+      <w:tr>
+        <w:trPr>
+          <w:trHeight w:val="977"/>
+        </w:trPr>
+        <w:tc>
+          <w:tcPr>
+            <w:tcW w:w="1098" w:type="dxa"/>
+          </w:tcPr>
+          <w:p>
+            <w:pPr>
+              <w:pStyle w:val="ListParagraph"/>
+              <w:ind w:left="0"/>
+              <w:jc w:val="center"/>
+              <w:rPr>
+                <w:rFonts w:cs="Times New Roman"/>
+                <w:sz w:val="24"/>
+                <w:szCs w:val="24"/>
+                <w:lang w:val="vi-VN"/>
+              </w:rPr>
+            </w:pPr>
+            <w:r>
+              <w:rPr>
+                <w:rFonts w:cs="Times New Roman"/>
+                <w:sz w:val="24"/>
+                <w:szCs w:val="24"/>
+                <w:lang w:val="vi-VN"/>
+              </w:rPr>
+              <w:t>4</w:t>
+            </w:r>
+          </w:p>
+        </w:tc>
+        <w:tc>
+          <w:tcPr>
+            <w:tcW w:w="2430" w:type="dxa"/>
+          </w:tcPr>
+          <w:p>
+            <w:pPr>
+              <w:pStyle w:val="ListParagraph"/>
+              <w:ind w:left="0"/>
+              <w:jc w:val="center"/>
+              <w:rPr>
+                <w:rFonts w:cs="Times New Roman"/>
+                <w:sz w:val="24"/>
+                <w:szCs w:val="24"/>
+                <w:lang w:val="vi-VN"/>
+              </w:rPr>
+            </w:pPr>
+            <w:r>
+              <w:rPr>
+                <w:rFonts w:cs="Times New Roman"/>
+                <w:sz w:val="24"/>
+                <w:szCs w:val="24"/>
+                <w:lang w:val="vi-VN"/>
+              </w:rPr>
+              <w:t>Acceptance testing</w:t>
+            </w:r>
+          </w:p>
+        </w:tc>
+        <w:tc>
+          <w:tcPr>
+            <w:tcW w:w="6030" w:type="dxa"/>
+          </w:tcPr>
+          <w:p>
+            <w:pPr>
+              <w:pStyle w:val="ListParagraph"/>
+              <w:ind w:left="0"/>
+              <w:rPr>
+                <w:rFonts w:cs="Times New Roman"/>
+                <w:sz w:val="24"/>
+                <w:szCs w:val="24"/>
+              </w:rPr>
+            </w:pPr>
+            <w:r>
+              <w:rPr>
+                <w:rFonts w:cs="Times New Roman"/>
+                <w:sz w:val="24"/>
+                <w:szCs w:val="24"/>
+                <w:lang w:val="vi-VN"/>
+              </w:rPr>
+              <w:t>A</w:t>
+            </w:r>
+            <w:r>
+              <w:rPr>
+                <w:rFonts w:cs="Times New Roman"/>
+                <w:sz w:val="24"/>
+                <w:szCs w:val="24"/>
+              </w:rPr>
+              <w:t>cceptance testing is a test conducted to determine if the requirements of a specification or contract are met. It may involve chemical tests, physical tests, or performance tests.</w:t>
+            </w:r>
+          </w:p>
+        </w:tc>
+      </w:tr>
     </w:tbl>
     <w:p>
       <w:pPr>
@@ -717,6 +826,7 @@
         <w:rPr>
           <w:rFonts w:cs="Times New Roman"/>
           <w:b/>
+          <w:color w:val="FF0000"/>
           <w:sz w:val="24"/>
           <w:szCs w:val="24"/>
         </w:rPr>
@@ -725,6 +835,7 @@
         <w:rPr>
           <w:rFonts w:cs="Times New Roman"/>
           <w:b/>
+          <w:color w:val="FF0000"/>
           <w:sz w:val="24"/>
           <w:szCs w:val="24"/>
         </w:rPr>
@@ -737,17 +848,20 @@
         <w:jc w:val="both"/>
         <w:rPr>
           <w:rFonts w:cs="Times New Roman"/>
-          <w:sz w:val="24"/>
-          <w:szCs w:val="24"/>
-        </w:rPr>
-      </w:pPr>
-      <w:r>
-        <w:rPr>
-          <w:rFonts w:cs="Times New Roman"/>
-          <w:sz w:val="24"/>
-          <w:szCs w:val="24"/>
-        </w:rPr>
-        <w:t xml:space="preserve">The test team has to test the following type on Google Chrome  </w:t>
+          <w:color w:val="FF0000"/>
+          <w:sz w:val="24"/>
+          <w:szCs w:val="24"/>
+        </w:rPr>
+      </w:pPr>
+      <w:r>
+        <w:rPr>
+          <w:rFonts w:cs="Times New Roman"/>
+          <w:color w:val="FF0000"/>
+          <w:sz w:val="24"/>
+          <w:szCs w:val="24"/>
+        </w:rPr>
+        <w:lastRenderedPageBreak/>
+        <w:t>The following types of testing are performed:</w:t>
       </w:r>
     </w:p>
     <w:p>
@@ -760,17 +874,19 @@
         <w:jc w:val="both"/>
         <w:rPr>
           <w:rFonts w:cs="Times New Roman"/>
-          <w:sz w:val="24"/>
-          <w:szCs w:val="24"/>
-        </w:rPr>
-      </w:pPr>
-      <w:r>
-        <w:rPr>
-          <w:rFonts w:cs="Times New Roman"/>
-          <w:sz w:val="24"/>
-          <w:szCs w:val="24"/>
-        </w:rPr>
-        <w:t xml:space="preserve">GUI test </w:t>
+          <w:color w:val="FF0000"/>
+          <w:sz w:val="24"/>
+          <w:szCs w:val="24"/>
+        </w:rPr>
+      </w:pPr>
+      <w:r>
+        <w:rPr>
+          <w:rFonts w:cs="Times New Roman"/>
+          <w:color w:val="FF0000"/>
+          <w:sz w:val="24"/>
+          <w:szCs w:val="24"/>
+        </w:rPr>
+        <w:t xml:space="preserve">Functional testing </w:t>
       </w:r>
     </w:p>
     <w:p>
@@ -783,41 +899,19 @@
         <w:jc w:val="both"/>
         <w:rPr>
           <w:rFonts w:cs="Times New Roman"/>
-          <w:sz w:val="24"/>
-          <w:szCs w:val="24"/>
-        </w:rPr>
-      </w:pPr>
-      <w:r>
-        <w:rPr>
-          <w:rFonts w:cs="Times New Roman"/>
-          <w:sz w:val="24"/>
-          <w:szCs w:val="24"/>
-        </w:rPr>
-        <w:t xml:space="preserve">Performance test </w:t>
-      </w:r>
-    </w:p>
-    <w:p>
-      <w:pPr>
-        <w:pStyle w:val="ListParagraph"/>
-        <w:numPr>
-          <w:ilvl w:val="0"/>
-          <w:numId w:val="5"/>
-        </w:numPr>
-        <w:jc w:val="both"/>
-        <w:rPr>
-          <w:rFonts w:cs="Times New Roman"/>
-          <w:sz w:val="24"/>
-          <w:szCs w:val="24"/>
-        </w:rPr>
-      </w:pPr>
-      <w:r>
-        <w:rPr>
-          <w:rFonts w:cs="Times New Roman"/>
-          <w:sz w:val="24"/>
-          <w:szCs w:val="24"/>
-        </w:rPr>
-        <w:lastRenderedPageBreak/>
-        <w:t xml:space="preserve">Regression test </w:t>
+          <w:color w:val="FF0000"/>
+          <w:sz w:val="24"/>
+          <w:szCs w:val="24"/>
+        </w:rPr>
+      </w:pPr>
+      <w:r>
+        <w:rPr>
+          <w:rFonts w:cs="Times New Roman"/>
+          <w:color w:val="FF0000"/>
+          <w:sz w:val="24"/>
+          <w:szCs w:val="24"/>
+        </w:rPr>
+        <w:t xml:space="preserve">User interface testing </w:t>
       </w:r>
     </w:p>
     <w:p>
@@ -921,25 +1015,6 @@
           <w:szCs w:val="24"/>
         </w:rPr>
         <w:t>5.2.1.1 Testing tools</w:t>
-      </w:r>
-    </w:p>
-    <w:p>
-      <w:pPr>
-        <w:rPr>
-          <w:rFonts w:cs="Times New Roman"/>
-          <w:i/>
-          <w:sz w:val="24"/>
-          <w:szCs w:val="24"/>
-        </w:rPr>
-      </w:pPr>
-      <w:r>
-        <w:rPr>
-          <w:rFonts w:cs="Times New Roman"/>
-          <w:i/>
-          <w:sz w:val="24"/>
-          <w:szCs w:val="24"/>
-        </w:rPr>
-        <w:t>5.2.1.1.1 Trip-Sharing Front-end and Project testing</w:t>
       </w:r>
     </w:p>
     <w:p>
@@ -1291,25 +1366,6 @@
       <w:pPr>
         <w:rPr>
           <w:rFonts w:cs="Times New Roman"/>
-          <w:i/>
-          <w:sz w:val="24"/>
-          <w:szCs w:val="24"/>
-        </w:rPr>
-      </w:pPr>
-      <w:r>
-        <w:rPr>
-          <w:rFonts w:cs="Times New Roman"/>
-          <w:i/>
-          <w:sz w:val="24"/>
-          <w:szCs w:val="24"/>
-        </w:rPr>
-        <w:t>5.2.1.1.2 Trip-Sharing API testing</w:t>
-      </w:r>
-    </w:p>
-    <w:p>
-      <w:pPr>
-        <w:rPr>
-          <w:rFonts w:cs="Times New Roman"/>
           <w:b/>
           <w:sz w:val="24"/>
           <w:szCs w:val="24"/>
@@ -1362,7 +1418,6 @@
                 <w:sz w:val="24"/>
                 <w:szCs w:val="24"/>
               </w:rPr>
-              <w:lastRenderedPageBreak/>
               <w:t>Type of testing</w:t>
             </w:r>
           </w:p>
@@ -1443,6 +1498,7 @@
                 <w:sz w:val="24"/>
                 <w:szCs w:val="24"/>
               </w:rPr>
+              <w:lastRenderedPageBreak/>
               <w:t>System test</w:t>
             </w:r>
           </w:p>
@@ -1466,7 +1522,7 @@
                 <w:sz w:val="24"/>
                 <w:szCs w:val="24"/>
               </w:rPr>
-              <w:t>Chrome</w:t>
+              <w:t>Google chrome</w:t>
             </w:r>
           </w:p>
         </w:tc>
@@ -1662,7 +1718,7 @@
                 <w:sz w:val="24"/>
                 <w:szCs w:val="24"/>
               </w:rPr>
-              <w:t>Chrome</w:t>
+              <w:t>Google chrome</w:t>
             </w:r>
           </w:p>
         </w:tc>
@@ -2232,6 +2288,24 @@
           <w:szCs w:val="24"/>
         </w:rPr>
         <w:t>5.2.2 Resources and responsibilities</w:t>
+      </w:r>
+    </w:p>
+    <w:p>
+      <w:pPr>
+        <w:ind w:left="720"/>
+        <w:rPr>
+          <w:rFonts w:cs="Times New Roman"/>
+          <w:sz w:val="24"/>
+          <w:szCs w:val="24"/>
+        </w:rPr>
+      </w:pPr>
+      <w:r>
+        <w:rPr>
+          <w:rFonts w:cs="Times New Roman"/>
+          <w:sz w:val="24"/>
+          <w:szCs w:val="24"/>
+        </w:rPr>
+        <w:t>This table shows the staffing assumptions for the project.</w:t>
       </w:r>
     </w:p>
     <w:tbl>
@@ -2786,57 +2860,110 @@
     </w:p>
     <w:p>
       <w:pPr>
-        <w:ind w:firstLine="720"/>
-        <w:rPr>
-          <w:rFonts w:cs="Times New Roman"/>
-          <w:sz w:val="24"/>
-          <w:szCs w:val="24"/>
-        </w:rPr>
-      </w:pPr>
-      <w:r>
-        <w:rPr>
-          <w:rFonts w:cs="Times New Roman"/>
-          <w:sz w:val="24"/>
-          <w:szCs w:val="24"/>
-        </w:rPr>
-        <w:t>Overall, Trip-Sharing deploys a contemporary of traditional software development models is "V-Model", and the entire system is comprised of 2 main systems: backend API services &amp; front-end services.</w:t>
+        <w:pStyle w:val="ListParagraph"/>
+        <w:numPr>
+          <w:ilvl w:val="0"/>
+          <w:numId w:val="22"/>
+        </w:numPr>
+        <w:rPr>
+          <w:rFonts w:cs="Times New Roman"/>
+          <w:sz w:val="24"/>
+          <w:szCs w:val="24"/>
+        </w:rPr>
+      </w:pPr>
+      <w:r>
+        <w:rPr>
+          <w:rFonts w:cs="Times New Roman"/>
+          <w:sz w:val="24"/>
+          <w:szCs w:val="24"/>
+        </w:rPr>
+        <w:t>Overall, Trip-Sharing deploys a contemporary of traditional software devel</w:t>
+      </w:r>
+      <w:r>
+        <w:rPr>
+          <w:rFonts w:cs="Times New Roman"/>
+          <w:sz w:val="24"/>
+          <w:szCs w:val="24"/>
+        </w:rPr>
+        <w:t>opment models is "V-Model"</w:t>
+      </w:r>
+      <w:r>
+        <w:rPr>
+          <w:rFonts w:cs="Times New Roman"/>
+          <w:sz w:val="24"/>
+          <w:szCs w:val="24"/>
+          <w:lang w:val="vi-VN"/>
+        </w:rPr>
+        <w:t>:</w:t>
       </w:r>
     </w:p>
     <w:p>
       <w:pPr>
-        <w:ind w:firstLine="720"/>
-        <w:rPr>
-          <w:rFonts w:cs="Times New Roman"/>
-          <w:sz w:val="24"/>
-          <w:szCs w:val="24"/>
-        </w:rPr>
-      </w:pPr>
-      <w:r>
-        <w:rPr>
-          <w:rFonts w:cs="Times New Roman"/>
-          <w:sz w:val="24"/>
-          <w:szCs w:val="24"/>
-        </w:rPr>
-        <w:t xml:space="preserve">Trip-Sharing use the V-Model is an enhanced version of the classic waterfall model whereby each level of the development lifecycle is verified before moving on to the next level. With this model, testing explicitly starts at the very beginning, i.e. as soon as the requirements are written. Here, by testing we mean verification by means of reviews and inspections, i.e. static testing. This helps in identifying errors very early in the lifecycle and minimizes potential future defects appearing in the code later in the lifecycle. </w:t>
+        <w:pStyle w:val="ListParagraph"/>
+        <w:numPr>
+          <w:ilvl w:val="0"/>
+          <w:numId w:val="30"/>
+        </w:numPr>
+        <w:rPr>
+          <w:rFonts w:cs="Times New Roman"/>
+          <w:sz w:val="24"/>
+          <w:szCs w:val="24"/>
+        </w:rPr>
+      </w:pPr>
+      <w:r>
+        <w:rPr>
+          <w:rFonts w:cs="Times New Roman"/>
+          <w:sz w:val="24"/>
+          <w:szCs w:val="24"/>
+        </w:rPr>
+        <w:t>At V model, corresponding to a test phase is a software development phase, testing in the V-model is done in parallel with the software development cycle.</w:t>
       </w:r>
     </w:p>
     <w:p>
       <w:pPr>
-        <w:ind w:firstLine="720"/>
-        <w:rPr>
-          <w:rFonts w:cs="Times New Roman"/>
-          <w:sz w:val="24"/>
-          <w:szCs w:val="24"/>
-        </w:rPr>
-      </w:pPr>
-      <w:r>
-        <w:rPr>
-          <w:rFonts w:cs="Times New Roman"/>
-          <w:sz w:val="24"/>
-          <w:szCs w:val="24"/>
-        </w:rPr>
-        <w:t>In the development time, whenever we add a new feature or change the old features, we will add/modify the tests first, then write code to make the test pass then refactor the code and refactor the test at the last.</w:t>
-      </w:r>
+        <w:pStyle w:val="ListParagraph"/>
+        <w:numPr>
+          <w:ilvl w:val="0"/>
+          <w:numId w:val="28"/>
+        </w:numPr>
+        <w:rPr>
+          <w:rFonts w:cs="Times New Roman"/>
+          <w:sz w:val="24"/>
+          <w:szCs w:val="24"/>
+        </w:rPr>
+      </w:pPr>
+      <w:r>
+        <w:rPr>
+          <w:rFonts w:cs="Times New Roman"/>
+          <w:sz w:val="24"/>
+          <w:szCs w:val="24"/>
+        </w:rPr>
+        <w:t>Each level of the development lifecycle is verified before moving on to the next level.</w:t>
+      </w:r>
+    </w:p>
+    <w:p>
+      <w:pPr>
+        <w:pStyle w:val="ListParagraph"/>
+        <w:numPr>
+          <w:ilvl w:val="0"/>
+          <w:numId w:val="28"/>
+        </w:numPr>
+        <w:rPr>
+          <w:rFonts w:cs="Times New Roman"/>
+          <w:sz w:val="24"/>
+          <w:szCs w:val="24"/>
+        </w:rPr>
+      </w:pPr>
+      <w:r>
+        <w:rPr>
+          <w:rFonts w:cs="Times New Roman"/>
+          <w:sz w:val="24"/>
+          <w:szCs w:val="24"/>
+        </w:rPr>
+        <w:t xml:space="preserve">This helps in identifying errors very early in the lifecycle and minimizes potential future defects appearing in the code later in the lifecycle. </w:t>
+      </w:r>
+      <w:bookmarkStart w:id="0" w:name="_GoBack"/>
+      <w:bookmarkEnd w:id="0"/>
     </w:p>
     <w:p>
       <w:pPr>
@@ -3117,6 +3244,7 @@
         <w:rPr>
           <w:rFonts w:cs="Times New Roman"/>
           <w:b/>
+          <w:color w:val="FF0000"/>
           <w:sz w:val="24"/>
           <w:szCs w:val="24"/>
         </w:rPr>
@@ -3125,430 +3253,11 @@
         <w:rPr>
           <w:rFonts w:cs="Times New Roman"/>
           <w:b/>
-          <w:sz w:val="24"/>
-          <w:szCs w:val="24"/>
-        </w:rPr>
-        <w:lastRenderedPageBreak/>
+          <w:color w:val="FF0000"/>
+          <w:sz w:val="24"/>
+          <w:szCs w:val="24"/>
+        </w:rPr>
         <w:t>5.2.3.2 Test types</w:t>
-      </w:r>
-    </w:p>
-    <w:p>
-      <w:pPr>
-        <w:pStyle w:val="ListParagraph"/>
-        <w:numPr>
-          <w:ilvl w:val="0"/>
-          <w:numId w:val="10"/>
-        </w:numPr>
-        <w:rPr>
-          <w:rFonts w:cs="Times New Roman"/>
-          <w:b/>
-          <w:sz w:val="24"/>
-          <w:szCs w:val="24"/>
-        </w:rPr>
-      </w:pPr>
-      <w:r>
-        <w:rPr>
-          <w:rFonts w:cs="Times New Roman"/>
-          <w:b/>
-          <w:sz w:val="24"/>
-          <w:szCs w:val="24"/>
-        </w:rPr>
-        <w:t xml:space="preserve">Unit testing: </w:t>
-      </w:r>
-    </w:p>
-    <w:p>
-      <w:pPr>
-        <w:pStyle w:val="ListParagraph"/>
-        <w:numPr>
-          <w:ilvl w:val="0"/>
-          <w:numId w:val="11"/>
-        </w:numPr>
-        <w:rPr>
-          <w:rFonts w:cs="Times New Roman"/>
-          <w:sz w:val="24"/>
-          <w:szCs w:val="24"/>
-        </w:rPr>
-      </w:pPr>
-      <w:r>
-        <w:rPr>
-          <w:rFonts w:cs="Times New Roman"/>
-          <w:sz w:val="24"/>
-          <w:szCs w:val="24"/>
-        </w:rPr>
-        <w:t>Testing individual methods, functions</w:t>
-      </w:r>
-      <w:r>
-        <w:rPr>
-          <w:rFonts w:cs="Times New Roman"/>
-          <w:sz w:val="24"/>
-          <w:szCs w:val="24"/>
-        </w:rPr>
-        <w:t xml:space="preserve"> and</w:t>
-      </w:r>
-      <w:r>
-        <w:rPr>
-          <w:rFonts w:cs="Times New Roman"/>
-          <w:sz w:val="24"/>
-          <w:szCs w:val="24"/>
-        </w:rPr>
-        <w:t xml:space="preserve"> model class </w:t>
-      </w:r>
-    </w:p>
-    <w:p>
-      <w:pPr>
-        <w:pStyle w:val="ListParagraph"/>
-        <w:numPr>
-          <w:ilvl w:val="0"/>
-          <w:numId w:val="11"/>
-        </w:numPr>
-        <w:rPr>
-          <w:rFonts w:cs="Times New Roman"/>
-          <w:sz w:val="24"/>
-          <w:szCs w:val="24"/>
-        </w:rPr>
-      </w:pPr>
-      <w:r>
-        <w:rPr>
-          <w:rFonts w:cs="Times New Roman"/>
-          <w:sz w:val="24"/>
-          <w:szCs w:val="24"/>
-        </w:rPr>
-        <w:t>Test case will have to cover all logic branch that function or method could execute with difference data input. Another alternative logic branch should be covered if not, that logic branch should be detected at API testing level.</w:t>
-      </w:r>
-    </w:p>
-    <w:p>
-      <w:pPr>
-        <w:pStyle w:val="ListParagraph"/>
-        <w:numPr>
-          <w:ilvl w:val="0"/>
-          <w:numId w:val="10"/>
-        </w:numPr>
-        <w:rPr>
-          <w:rFonts w:cs="Times New Roman"/>
-          <w:b/>
-          <w:sz w:val="24"/>
-          <w:szCs w:val="24"/>
-        </w:rPr>
-      </w:pPr>
-      <w:r>
-        <w:rPr>
-          <w:rFonts w:cs="Times New Roman"/>
-          <w:b/>
-          <w:sz w:val="24"/>
-          <w:szCs w:val="24"/>
-        </w:rPr>
-        <w:t xml:space="preserve">API testing: </w:t>
-      </w:r>
-    </w:p>
-    <w:p>
-      <w:pPr>
-        <w:pStyle w:val="ListParagraph"/>
-        <w:numPr>
-          <w:ilvl w:val="0"/>
-          <w:numId w:val="12"/>
-        </w:numPr>
-        <w:rPr>
-          <w:rFonts w:cs="Times New Roman"/>
-          <w:sz w:val="24"/>
-          <w:szCs w:val="24"/>
-        </w:rPr>
-      </w:pPr>
-      <w:r>
-        <w:rPr>
-          <w:rFonts w:cs="Times New Roman"/>
-          <w:sz w:val="24"/>
-          <w:szCs w:val="24"/>
-        </w:rPr>
-        <w:t xml:space="preserve">Involves testing APIs directly to determine if they meet expectations for functionality, reliability, performance, and security. API testing will test all of individual implemented API of </w:t>
-      </w:r>
-      <w:r>
-        <w:rPr>
-          <w:rFonts w:cs="Times New Roman"/>
-          <w:sz w:val="24"/>
-          <w:szCs w:val="24"/>
-        </w:rPr>
-        <w:t>Trip-Sharing</w:t>
-      </w:r>
-      <w:r>
-        <w:rPr>
-          <w:rFonts w:cs="Times New Roman"/>
-          <w:sz w:val="24"/>
-          <w:szCs w:val="24"/>
-        </w:rPr>
-        <w:t xml:space="preserve"> API. </w:t>
-      </w:r>
-    </w:p>
-    <w:p>
-      <w:pPr>
-        <w:pStyle w:val="ListParagraph"/>
-        <w:numPr>
-          <w:ilvl w:val="0"/>
-          <w:numId w:val="12"/>
-        </w:numPr>
-        <w:rPr>
-          <w:rFonts w:cs="Times New Roman"/>
-          <w:sz w:val="24"/>
-          <w:szCs w:val="24"/>
-        </w:rPr>
-      </w:pPr>
-      <w:r>
-        <w:rPr>
-          <w:rFonts w:cs="Times New Roman"/>
-          <w:sz w:val="24"/>
-          <w:szCs w:val="24"/>
-        </w:rPr>
-        <w:t xml:space="preserve">Test case will verify constraint of data which be mention in Business rule </w:t>
-      </w:r>
-    </w:p>
-    <w:p>
-      <w:pPr>
-        <w:pStyle w:val="ListParagraph"/>
-        <w:numPr>
-          <w:ilvl w:val="0"/>
-          <w:numId w:val="12"/>
-        </w:numPr>
-        <w:rPr>
-          <w:rFonts w:cs="Times New Roman"/>
-          <w:sz w:val="24"/>
-          <w:szCs w:val="24"/>
-        </w:rPr>
-      </w:pPr>
-      <w:r>
-        <w:rPr>
-          <w:rFonts w:cs="Times New Roman"/>
-          <w:sz w:val="24"/>
-          <w:szCs w:val="24"/>
-        </w:rPr>
-        <w:t>Basically, almost all API test cases are executed as automation test. After that all API with standard sample datasets will be saved and confirmation tests will be executed by using Postman with developer’s local database.</w:t>
-      </w:r>
-    </w:p>
-    <w:p>
-      <w:pPr>
-        <w:pStyle w:val="ListParagraph"/>
-        <w:numPr>
-          <w:ilvl w:val="0"/>
-          <w:numId w:val="13"/>
-        </w:numPr>
-        <w:rPr>
-          <w:rFonts w:cs="Times New Roman"/>
-          <w:b/>
-          <w:sz w:val="24"/>
-          <w:szCs w:val="24"/>
-        </w:rPr>
-      </w:pPr>
-      <w:r>
-        <w:rPr>
-          <w:rFonts w:cs="Times New Roman"/>
-          <w:b/>
-          <w:sz w:val="24"/>
-          <w:szCs w:val="24"/>
-        </w:rPr>
-        <w:t>Integration</w:t>
-      </w:r>
-      <w:r>
-        <w:rPr>
-          <w:rFonts w:cs="Times New Roman"/>
-          <w:b/>
-          <w:sz w:val="24"/>
-          <w:szCs w:val="24"/>
-        </w:rPr>
-        <w:t xml:space="preserve"> testing</w:t>
-      </w:r>
-    </w:p>
-    <w:p>
-      <w:pPr>
-        <w:pStyle w:val="ListParagraph"/>
-        <w:numPr>
-          <w:ilvl w:val="0"/>
-          <w:numId w:val="25"/>
-        </w:numPr>
-        <w:rPr>
-          <w:rFonts w:cs="Times New Roman"/>
-          <w:sz w:val="24"/>
-          <w:szCs w:val="24"/>
-        </w:rPr>
-      </w:pPr>
-      <w:r>
-        <w:rPr>
-          <w:rFonts w:cs="Times New Roman"/>
-          <w:sz w:val="24"/>
-          <w:szCs w:val="24"/>
-        </w:rPr>
-        <w:t>Takes its input modules that have been unit tested from backend side and functions from frontend side, groups them in larger aggregates and conduct testing</w:t>
-      </w:r>
-    </w:p>
-    <w:p>
-      <w:pPr>
-        <w:pStyle w:val="ListParagraph"/>
-        <w:numPr>
-          <w:ilvl w:val="0"/>
-          <w:numId w:val="25"/>
-        </w:numPr>
-        <w:rPr>
-          <w:rFonts w:cs="Times New Roman"/>
-          <w:sz w:val="24"/>
-          <w:szCs w:val="24"/>
-        </w:rPr>
-      </w:pPr>
-      <w:r>
-        <w:rPr>
-          <w:rFonts w:cs="Times New Roman"/>
-          <w:sz w:val="24"/>
-          <w:szCs w:val="24"/>
-        </w:rPr>
-        <w:t>The purpose of this level of testing is to expose faults in the interaction between integrated units.</w:t>
-      </w:r>
-    </w:p>
-    <w:p>
-      <w:pPr>
-        <w:pStyle w:val="ListParagraph"/>
-        <w:numPr>
-          <w:ilvl w:val="0"/>
-          <w:numId w:val="16"/>
-        </w:numPr>
-        <w:rPr>
-          <w:rFonts w:cs="Times New Roman"/>
-          <w:b/>
-          <w:sz w:val="24"/>
-          <w:szCs w:val="24"/>
-        </w:rPr>
-      </w:pPr>
-      <w:r>
-        <w:rPr>
-          <w:rFonts w:cs="Times New Roman"/>
-          <w:b/>
-          <w:sz w:val="24"/>
-          <w:szCs w:val="24"/>
-        </w:rPr>
-        <w:t>System testing</w:t>
-      </w:r>
-    </w:p>
-    <w:p>
-      <w:pPr>
-        <w:pStyle w:val="ListParagraph"/>
-        <w:numPr>
-          <w:ilvl w:val="0"/>
-          <w:numId w:val="26"/>
-        </w:numPr>
-        <w:rPr>
-          <w:rFonts w:cs="Times New Roman"/>
-          <w:sz w:val="24"/>
-          <w:szCs w:val="24"/>
-        </w:rPr>
-      </w:pPr>
-      <w:r>
-        <w:rPr>
-          <w:rFonts w:cs="Times New Roman"/>
-          <w:sz w:val="24"/>
-          <w:szCs w:val="24"/>
-        </w:rPr>
-        <w:t>Testing conducted on a complete integrated system to evaluate the system's compliance with its specified requirements</w:t>
-      </w:r>
-    </w:p>
-    <w:p>
-      <w:pPr>
-        <w:pStyle w:val="ListParagraph"/>
-        <w:numPr>
-          <w:ilvl w:val="0"/>
-          <w:numId w:val="26"/>
-        </w:numPr>
-        <w:rPr>
-          <w:rFonts w:cs="Times New Roman"/>
-          <w:sz w:val="24"/>
-          <w:szCs w:val="24"/>
-        </w:rPr>
-      </w:pPr>
-      <w:r>
-        <w:rPr>
-          <w:rFonts w:cs="Times New Roman"/>
-          <w:sz w:val="24"/>
-          <w:szCs w:val="24"/>
-        </w:rPr>
-        <w:t>A</w:t>
-      </w:r>
-      <w:r>
-        <w:rPr>
-          <w:rFonts w:cs="Times New Roman"/>
-          <w:sz w:val="24"/>
-          <w:szCs w:val="24"/>
-        </w:rPr>
-        <w:t>ll of the integrated components that have passed integration testing</w:t>
-      </w:r>
-    </w:p>
-    <w:p>
-      <w:pPr>
-        <w:pStyle w:val="ListParagraph"/>
-        <w:numPr>
-          <w:ilvl w:val="0"/>
-          <w:numId w:val="26"/>
-        </w:numPr>
-        <w:rPr>
-          <w:rFonts w:cs="Times New Roman"/>
-          <w:sz w:val="24"/>
-          <w:szCs w:val="24"/>
-        </w:rPr>
-      </w:pPr>
-      <w:r>
-        <w:rPr>
-          <w:rFonts w:cs="Times New Roman"/>
-          <w:sz w:val="24"/>
-          <w:szCs w:val="24"/>
-        </w:rPr>
-        <w:t>System testing tests not only the design, but also the behaviour and even the believed expectations of the customer.</w:t>
-      </w:r>
-    </w:p>
-    <w:p>
-      <w:pPr>
-        <w:pStyle w:val="ListParagraph"/>
-        <w:numPr>
-          <w:ilvl w:val="0"/>
-          <w:numId w:val="16"/>
-        </w:numPr>
-        <w:rPr>
-          <w:rFonts w:cs="Times New Roman"/>
-          <w:b/>
-          <w:sz w:val="24"/>
-          <w:szCs w:val="24"/>
-        </w:rPr>
-      </w:pPr>
-      <w:r>
-        <w:rPr>
-          <w:rFonts w:cs="Times New Roman"/>
-          <w:b/>
-          <w:sz w:val="24"/>
-          <w:szCs w:val="24"/>
-        </w:rPr>
-        <w:t xml:space="preserve">Regression testing  </w:t>
-      </w:r>
-    </w:p>
-    <w:p>
-      <w:pPr>
-        <w:pStyle w:val="ListParagraph"/>
-        <w:numPr>
-          <w:ilvl w:val="0"/>
-          <w:numId w:val="17"/>
-        </w:numPr>
-        <w:rPr>
-          <w:rFonts w:cs="Times New Roman"/>
-          <w:sz w:val="24"/>
-          <w:szCs w:val="24"/>
-        </w:rPr>
-      </w:pPr>
-      <w:r>
-        <w:rPr>
-          <w:rFonts w:cs="Times New Roman"/>
-          <w:sz w:val="24"/>
-          <w:szCs w:val="24"/>
-        </w:rPr>
-        <w:t>Regression testing is a form of software testing to see if its old and new functions are still functioning corre</w:t>
-      </w:r>
-      <w:r>
-        <w:rPr>
-          <w:rFonts w:cs="Times New Roman"/>
-          <w:sz w:val="24"/>
-          <w:szCs w:val="24"/>
-        </w:rPr>
-        <w:t>ctly after changing the system (update new function, fix bug, ...)</w:t>
       </w:r>
     </w:p>
     <w:p>
@@ -3638,6 +3347,7 @@
                 <w:sz w:val="24"/>
                 <w:szCs w:val="24"/>
               </w:rPr>
+              <w:lastRenderedPageBreak/>
               <w:t>Test Schedule</w:t>
             </w:r>
           </w:p>
@@ -4465,7 +4175,6 @@
           <w:sz w:val="24"/>
           <w:szCs w:val="24"/>
         </w:rPr>
-        <w:lastRenderedPageBreak/>
         <w:t>Table 5-1: Test schedule</w:t>
       </w:r>
     </w:p>
@@ -4559,7 +4268,16 @@
           <w:sz w:val="24"/>
           <w:szCs w:val="24"/>
         </w:rPr>
-        <w:t>5.3 Test Case</w:t>
+        <w:t xml:space="preserve">5.3 </w:t>
+      </w:r>
+      <w:r>
+        <w:rPr>
+          <w:rFonts w:cs="Times New Roman"/>
+          <w:b/>
+          <w:sz w:val="24"/>
+          <w:szCs w:val="24"/>
+        </w:rPr>
+        <w:t>Test Approach</w:t>
       </w:r>
     </w:p>
     <w:p>
@@ -4648,17 +4366,18 @@
         </w:numPr>
         <w:rPr>
           <w:rFonts w:cs="Times New Roman"/>
-          <w:sz w:val="24"/>
-          <w:szCs w:val="24"/>
-        </w:rPr>
-      </w:pPr>
-      <w:r>
-        <w:rPr>
-          <w:rFonts w:cs="Times New Roman"/>
-          <w:sz w:val="24"/>
-          <w:szCs w:val="24"/>
-        </w:rPr>
-        <w:t xml:space="preserve">Save development &amp; testing time.  </w:t>
+          <w:b/>
+          <w:sz w:val="24"/>
+          <w:szCs w:val="24"/>
+        </w:rPr>
+      </w:pPr>
+      <w:r>
+        <w:rPr>
+          <w:rFonts w:cs="Times New Roman"/>
+          <w:sz w:val="24"/>
+          <w:szCs w:val="24"/>
+        </w:rPr>
+        <w:t>Ensure the functions of the software are in accordance with customer requirements</w:t>
       </w:r>
     </w:p>
     <w:p>
@@ -4670,28 +4389,7 @@
         </w:numPr>
         <w:rPr>
           <w:rFonts w:cs="Times New Roman"/>
-          <w:sz w:val="24"/>
-          <w:szCs w:val="24"/>
-        </w:rPr>
-      </w:pPr>
-      <w:r>
-        <w:rPr>
-          <w:rFonts w:cs="Times New Roman"/>
-          <w:sz w:val="24"/>
-          <w:szCs w:val="24"/>
-        </w:rPr>
-        <w:t xml:space="preserve">Automation tests can be run frequently.  </w:t>
-      </w:r>
-    </w:p>
-    <w:p>
-      <w:pPr>
-        <w:pStyle w:val="ListParagraph"/>
-        <w:numPr>
-          <w:ilvl w:val="0"/>
-          <w:numId w:val="18"/>
-        </w:numPr>
-        <w:rPr>
-          <w:rFonts w:cs="Times New Roman"/>
+          <w:b/>
           <w:sz w:val="24"/>
           <w:szCs w:val="24"/>
         </w:rPr>
@@ -4703,50 +4401,6 @@
           <w:szCs w:val="24"/>
         </w:rPr>
         <w:t>Identify errors very early in the development process and minimize potential future errors that may appear</w:t>
-      </w:r>
-    </w:p>
-    <w:p>
-      <w:pPr>
-        <w:pStyle w:val="ListParagraph"/>
-        <w:numPr>
-          <w:ilvl w:val="0"/>
-          <w:numId w:val="18"/>
-        </w:numPr>
-        <w:rPr>
-          <w:rFonts w:cs="Times New Roman"/>
-          <w:sz w:val="24"/>
-          <w:szCs w:val="24"/>
-        </w:rPr>
-      </w:pPr>
-      <w:r>
-        <w:rPr>
-          <w:rFonts w:cs="Times New Roman"/>
-          <w:sz w:val="24"/>
-          <w:szCs w:val="24"/>
-        </w:rPr>
-        <w:t xml:space="preserve">Easier to maintain </w:t>
-      </w:r>
-    </w:p>
-    <w:p>
-      <w:pPr>
-        <w:pStyle w:val="ListParagraph"/>
-        <w:numPr>
-          <w:ilvl w:val="0"/>
-          <w:numId w:val="18"/>
-        </w:numPr>
-        <w:rPr>
-          <w:rFonts w:cs="Times New Roman"/>
-          <w:sz w:val="24"/>
-          <w:szCs w:val="24"/>
-        </w:rPr>
-      </w:pPr>
-      <w:r>
-        <w:rPr>
-          <w:rFonts w:cs="Times New Roman"/>
-          <w:sz w:val="24"/>
-          <w:szCs w:val="24"/>
-        </w:rPr>
-        <w:t>Reduce cost of resource to corresponding GUI testing.</w:t>
       </w:r>
     </w:p>
     <w:p>
@@ -4786,8 +4440,17 @@
           <w:rFonts w:cs="Times New Roman"/>
           <w:sz w:val="24"/>
           <w:szCs w:val="24"/>
-        </w:rPr>
-        <w:t xml:space="preserve">For API testing and Unit testing, we use NUnit is a unit testing framework for .NET. It is the most used framework for writing unit test cases and JetBrains dotCover is a .NET unit test runner and code coverage tool. </w:t>
+          <w:lang w:val="vi-VN"/>
+        </w:rPr>
+        <w:t>We</w:t>
+      </w:r>
+      <w:r>
+        <w:rPr>
+          <w:rFonts w:cs="Times New Roman"/>
+          <w:sz w:val="24"/>
+          <w:szCs w:val="24"/>
+        </w:rPr>
+        <w:t xml:space="preserve"> use NUnit is a unit testing framework for .NET. It is the most used framework for writing unit test cases and JetBrains dotCover is a .NET unit test runner and code coverage tool. </w:t>
       </w:r>
     </w:p>
     <w:p>
@@ -4809,7 +4472,7 @@
           <w:sz w:val="24"/>
           <w:szCs w:val="24"/>
         </w:rPr>
-        <w:t>Unit tests use a separate environment which is similar to production environment and includes: MongoDb Database, Google Application ID, Facebook Application ID, Google Cloud Storage, Google PubSub. For testing complex code that requires running external libraries, unittest.mock library is used to simulate operations.</w:t>
+        <w:t>Mock function are simulated functions that mimic the behavior of real functions in controlled ways, most often as part of a software testing initiative.</w:t>
       </w:r>
     </w:p>
     <w:p>
@@ -5396,7 +5059,7 @@
           <w:szCs w:val="24"/>
           <w:lang w:val="vi-VN"/>
         </w:rPr>
-        <w:t xml:space="preserve"> </w:t>
+        <w:t xml:space="preserve"> identity </w:t>
       </w:r>
       <w:r>
         <w:rPr>
@@ -5406,7 +5069,7 @@
           <w:szCs w:val="24"/>
           <w:lang w:val="vi-VN"/>
         </w:rPr>
-        <w:t xml:space="preserve">identity </w:t>
+        <w:t>p</w:t>
       </w:r>
       <w:r>
         <w:rPr>
@@ -5416,27 +5079,7 @@
           <w:szCs w:val="24"/>
           <w:lang w:val="vi-VN"/>
         </w:rPr>
-        <w:t>p</w:t>
-      </w:r>
-      <w:r>
-        <w:rPr>
-          <w:rFonts w:cs="Times New Roman"/>
-          <w:i/>
-          <w:sz w:val="24"/>
-          <w:szCs w:val="24"/>
-          <w:lang w:val="vi-VN"/>
-        </w:rPr>
-        <w:t>rovider</w:t>
-      </w:r>
-      <w:r>
-        <w:rPr>
-          <w:rFonts w:cs="Times New Roman"/>
-          <w:i/>
-          <w:sz w:val="24"/>
-          <w:szCs w:val="24"/>
-          <w:lang w:val="vi-VN"/>
-        </w:rPr>
-        <w:t xml:space="preserve"> service</w:t>
+        <w:t>rovider service</w:t>
       </w:r>
       <w:r>
         <w:rPr>
@@ -5578,27 +5221,7 @@
           <w:szCs w:val="24"/>
           <w:lang w:val="vi-VN"/>
         </w:rPr>
-        <w:t xml:space="preserve"> </w:t>
-      </w:r>
-      <w:r>
-        <w:rPr>
-          <w:rFonts w:cs="Times New Roman"/>
-          <w:i/>
-          <w:sz w:val="24"/>
-          <w:szCs w:val="24"/>
-          <w:lang w:val="vi-VN"/>
-        </w:rPr>
-        <w:t>notification</w:t>
-      </w:r>
-      <w:r>
-        <w:rPr>
-          <w:rFonts w:cs="Times New Roman"/>
-          <w:i/>
-          <w:sz w:val="24"/>
-          <w:szCs w:val="24"/>
-          <w:lang w:val="vi-VN"/>
-        </w:rPr>
-        <w:t xml:space="preserve"> service</w:t>
+        <w:t xml:space="preserve"> notification service</w:t>
       </w:r>
       <w:r>
         <w:rPr>
@@ -5753,27 +5376,7 @@
           <w:szCs w:val="24"/>
           <w:lang w:val="vi-VN"/>
         </w:rPr>
-        <w:t xml:space="preserve"> </w:t>
-      </w:r>
-      <w:r>
-        <w:rPr>
-          <w:rFonts w:cs="Times New Roman"/>
-          <w:i/>
-          <w:sz w:val="24"/>
-          <w:szCs w:val="24"/>
-          <w:lang w:val="vi-VN"/>
-        </w:rPr>
-        <w:t>post</w:t>
-      </w:r>
-      <w:r>
-        <w:rPr>
-          <w:rFonts w:cs="Times New Roman"/>
-          <w:i/>
-          <w:sz w:val="24"/>
-          <w:szCs w:val="24"/>
-          <w:lang w:val="vi-VN"/>
-        </w:rPr>
-        <w:t xml:space="preserve"> service</w:t>
+        <w:t xml:space="preserve"> post service</w:t>
       </w:r>
       <w:r>
         <w:rPr>
@@ -5927,27 +5530,7 @@
           <w:szCs w:val="24"/>
           <w:lang w:val="vi-VN"/>
         </w:rPr>
-        <w:t xml:space="preserve"> </w:t>
-      </w:r>
-      <w:r>
-        <w:rPr>
-          <w:rFonts w:cs="Times New Roman"/>
-          <w:i/>
-          <w:sz w:val="24"/>
-          <w:szCs w:val="24"/>
-          <w:lang w:val="vi-VN"/>
-        </w:rPr>
-        <w:t xml:space="preserve">user </w:t>
-      </w:r>
-      <w:r>
-        <w:rPr>
-          <w:rFonts w:cs="Times New Roman"/>
-          <w:i/>
-          <w:sz w:val="24"/>
-          <w:szCs w:val="24"/>
-          <w:lang w:val="vi-VN"/>
-        </w:rPr>
-        <w:t>service</w:t>
+        <w:t xml:space="preserve"> user service</w:t>
       </w:r>
       <w:r>
         <w:rPr>
@@ -5988,6 +5571,7 @@
           <w:color w:val="000000" w:themeColor="text1"/>
           <w:sz w:val="24"/>
           <w:szCs w:val="24"/>
+          <w:lang w:val="vi-VN"/>
         </w:rPr>
       </w:pPr>
       <w:r>
@@ -6011,9 +5595,21 @@
         </w:rPr>
         <w:t>Integration testing</w:t>
       </w:r>
+      <w:r>
+        <w:rPr>
+          <w:rFonts w:cs="Times New Roman"/>
+          <w:b/>
+          <w:color w:val="000000" w:themeColor="text1"/>
+          <w:sz w:val="24"/>
+          <w:szCs w:val="24"/>
+          <w:lang w:val="vi-VN"/>
+        </w:rPr>
+        <w:t xml:space="preserve"> and System test</w:t>
+      </w:r>
     </w:p>
     <w:p>
       <w:pPr>
+        <w:ind w:left="360"/>
         <w:rPr>
           <w:rFonts w:cs="Times New Roman"/>
           <w:color w:val="000000" w:themeColor="text1"/>
@@ -6130,69 +5726,12 @@
           <w:sz w:val="24"/>
           <w:szCs w:val="24"/>
         </w:rPr>
-        <w:t>Integrated test cases must ensure that the interface between different components works well.</w:t>
+        <w:t>Integrated test cases must ensure that the feature between different module must works well.</w:t>
       </w:r>
     </w:p>
     <w:p>
       <w:pPr>
-        <w:rPr>
-          <w:rFonts w:cs="Times New Roman"/>
-          <w:b/>
-          <w:color w:val="000000" w:themeColor="text1"/>
-          <w:sz w:val="24"/>
-          <w:szCs w:val="24"/>
-        </w:rPr>
-      </w:pPr>
-      <w:r>
-        <w:rPr>
-          <w:rFonts w:cs="Times New Roman"/>
-          <w:b/>
-          <w:color w:val="000000" w:themeColor="text1"/>
-          <w:sz w:val="24"/>
-          <w:szCs w:val="24"/>
-        </w:rPr>
-        <w:t>5.3.</w:t>
-      </w:r>
-      <w:r>
-        <w:rPr>
-          <w:rFonts w:cs="Times New Roman"/>
-          <w:b/>
-          <w:color w:val="000000" w:themeColor="text1"/>
-          <w:sz w:val="24"/>
-          <w:szCs w:val="24"/>
-        </w:rPr>
-        <w:t>3</w:t>
-      </w:r>
-      <w:r>
-        <w:rPr>
-          <w:rFonts w:cs="Times New Roman"/>
-          <w:b/>
-          <w:color w:val="000000" w:themeColor="text1"/>
-          <w:sz w:val="24"/>
-          <w:szCs w:val="24"/>
-        </w:rPr>
-        <w:t xml:space="preserve"> System testing</w:t>
-      </w:r>
-    </w:p>
-    <w:p>
-      <w:pPr>
-        <w:rPr>
-          <w:rFonts w:cs="Times New Roman"/>
-          <w:sz w:val="24"/>
-          <w:szCs w:val="24"/>
-        </w:rPr>
-      </w:pPr>
-      <w:r>
-        <w:rPr>
-          <w:rFonts w:cs="Times New Roman"/>
-          <w:sz w:val="24"/>
-          <w:szCs w:val="24"/>
-        </w:rPr>
-        <w:t xml:space="preserve">Detailed Test cases will be described in TestCase_Final.xlsx file. </w:t>
-      </w:r>
-    </w:p>
-    <w:p>
-      <w:pPr>
+        <w:ind w:left="360"/>
         <w:rPr>
           <w:rFonts w:cs="Times New Roman"/>
           <w:sz w:val="24"/>
@@ -6227,7 +5766,7 @@
           <w:sz w:val="24"/>
           <w:szCs w:val="24"/>
         </w:rPr>
-        <w:t xml:space="preserve">A set of test data and test programs (test scripts) and their expected results. A test case validates one or more system requirements and generates a pass or fail </w:t>
+        <w:t>A set of test data, expected results and actual results. A test case validates one or more system requirements and generates a pass or fail</w:t>
       </w:r>
     </w:p>
     <w:p>
@@ -6248,8 +5787,9 @@
           <w:rFonts w:cs="Times New Roman"/>
           <w:sz w:val="24"/>
           <w:szCs w:val="24"/>
-        </w:rPr>
-        <w:t xml:space="preserve">A good test case should follow two basic aspects, the Contents and the Style. Test cases for functional testing are derived from the target of test's use cases Test cases should be developed for each use case scenario. The use case scenarios are identified by describing the paths through the use case that traverse the basic flow and alternate flows start to finish through the use case. </w:t>
+          <w:lang w:val="vi-VN"/>
+        </w:rPr>
+        <w:t>Trip-Sharing Project System testing will not focus on common logic of system like length of text but focus on behavior of website and aims to validate that all software module dependencies are functionally correct</w:t>
       </w:r>
     </w:p>
     <w:p>
@@ -6271,23 +5811,7 @@
           <w:sz w:val="24"/>
           <w:szCs w:val="24"/>
         </w:rPr>
-        <w:t xml:space="preserve">By using good automation test and using, </w:t>
-      </w:r>
-      <w:r>
-        <w:rPr>
-          <w:rFonts w:cs="Times New Roman"/>
-          <w:sz w:val="24"/>
-          <w:szCs w:val="24"/>
-        </w:rPr>
-        <w:t>Trip-Sharing</w:t>
-      </w:r>
-      <w:r>
-        <w:rPr>
-          <w:rFonts w:cs="Times New Roman"/>
-          <w:sz w:val="24"/>
-          <w:szCs w:val="24"/>
-        </w:rPr>
-        <w:t xml:space="preserve"> Project System testing will not focus on common logic of system like length of text but focus on behavior of website and aims to validate that all software module dependencies are functionally correct, and that data integrity is maintained between separate modules for the entire solution.</w:t>
+        <w:t>Data integrity is maintained between separate modules for the entire solution.</w:t>
       </w:r>
     </w:p>
     <w:p>
@@ -6295,12 +5819,72 @@
         <w:rPr>
           <w:rFonts w:cs="Times New Roman"/>
           <w:b/>
-          <w:color w:val="000000" w:themeColor="text1"/>
-          <w:sz w:val="24"/>
-          <w:szCs w:val="24"/>
-        </w:rPr>
-      </w:pPr>
-      <w:r>
+          <w:sz w:val="24"/>
+          <w:szCs w:val="24"/>
+          <w:lang w:val="vi-VN"/>
+        </w:rPr>
+      </w:pPr>
+      <w:r>
+        <w:rPr>
+          <w:rFonts w:cs="Times New Roman"/>
+          <w:b/>
+          <w:sz w:val="24"/>
+          <w:szCs w:val="24"/>
+          <w:lang w:val="vi-VN"/>
+        </w:rPr>
+        <w:t>5.3.4 Acceptance Test</w:t>
+      </w:r>
+    </w:p>
+    <w:p>
+      <w:pPr>
+        <w:pStyle w:val="ListParagraph"/>
+        <w:numPr>
+          <w:ilvl w:val="0"/>
+          <w:numId w:val="29"/>
+        </w:numPr>
+        <w:rPr>
+          <w:rFonts w:cs="Times New Roman"/>
+          <w:sz w:val="24"/>
+          <w:szCs w:val="24"/>
+          <w:lang w:val="vi-VN"/>
+        </w:rPr>
+      </w:pPr>
+      <w:r>
+        <w:rPr>
+          <w:rFonts w:cs="Times New Roman"/>
+          <w:sz w:val="24"/>
+          <w:szCs w:val="24"/>
+          <w:lang w:val="vi-VN"/>
+        </w:rPr>
+        <w:t>Acceptance testing is a level of the software testing process where a system is tested for acceptability.</w:t>
+      </w:r>
+    </w:p>
+    <w:p>
+      <w:pPr>
+        <w:pStyle w:val="ListParagraph"/>
+        <w:numPr>
+          <w:ilvl w:val="0"/>
+          <w:numId w:val="29"/>
+        </w:numPr>
+        <w:rPr>
+          <w:rFonts w:cs="Times New Roman"/>
+          <w:sz w:val="24"/>
+          <w:szCs w:val="24"/>
+          <w:lang w:val="vi-VN"/>
+        </w:rPr>
+      </w:pPr>
+      <w:r>
+        <w:rPr>
+          <w:rFonts w:cs="Times New Roman"/>
+          <w:sz w:val="24"/>
+          <w:szCs w:val="24"/>
+          <w:lang w:val="vi-VN"/>
+        </w:rPr>
+        <w:t>Evaluate the system’s compliance with the business requirements and assess whether it is acceptable for delivery.</w:t>
+      </w:r>
+    </w:p>
+    <w:p>
+      <w:pPr>
         <w:rPr>
           <w:rFonts w:cs="Times New Roman"/>
           <w:b/>
@@ -6308,8 +5892,7 @@
           <w:sz w:val="24"/>
           <w:szCs w:val="24"/>
         </w:rPr>
-        <w:t>5.3.</w:t>
-      </w:r>
+      </w:pPr>
       <w:r>
         <w:rPr>
           <w:rFonts w:cs="Times New Roman"/>
@@ -6318,7 +5901,18 @@
           <w:sz w:val="24"/>
           <w:szCs w:val="24"/>
         </w:rPr>
-        <w:t>4</w:t>
+        <w:t>5.3.</w:t>
+      </w:r>
+      <w:r>
+        <w:rPr>
+          <w:rFonts w:cs="Times New Roman"/>
+          <w:b/>
+          <w:color w:val="000000" w:themeColor="text1"/>
+          <w:sz w:val="24"/>
+          <w:szCs w:val="24"/>
+          <w:lang w:val="vi-VN"/>
+        </w:rPr>
+        <w:t>5</w:t>
       </w:r>
       <w:r>
         <w:rPr>
@@ -6397,7 +5991,6 @@
           <w:sz w:val="24"/>
           <w:szCs w:val="24"/>
         </w:rPr>
-        <w:lastRenderedPageBreak/>
         <w:drawing>
           <wp:inline distT="0" distB="0" distL="0" distR="0">
             <wp:extent cx="5943600" cy="2743200"/>
@@ -6458,6 +6051,7 @@
           <w:sz w:val="24"/>
           <w:szCs w:val="24"/>
         </w:rPr>
+        <w:lastRenderedPageBreak/>
         <w:t>Figure 5-</w:t>
       </w:r>
       <w:r>
@@ -6569,8 +6163,6 @@
         </w:rPr>
         <w:t>12</w:t>
       </w:r>
-      <w:bookmarkStart w:id="0" w:name="_GoBack"/>
-      <w:bookmarkEnd w:id="0"/>
       <w:r>
         <w:rPr>
           <w:rFonts w:cs="Times New Roman"/>
@@ -7556,7 +7148,6 @@
                 <w:sz w:val="24"/>
                 <w:szCs w:val="24"/>
               </w:rPr>
-              <w:lastRenderedPageBreak/>
               <w:t>Identity Provider</w:t>
             </w:r>
           </w:p>
@@ -8524,6 +8115,7 @@
                 <w:sz w:val="24"/>
                 <w:szCs w:val="24"/>
               </w:rPr>
+              <w:lastRenderedPageBreak/>
               <w:t>Article Controller</w:t>
             </w:r>
           </w:p>
@@ -12995,7 +12587,6 @@
           <w:sz w:val="24"/>
           <w:szCs w:val="24"/>
         </w:rPr>
-        <w:lastRenderedPageBreak/>
         <w:t xml:space="preserve">5.4.2 Unit test report </w:t>
       </w:r>
     </w:p>
@@ -14470,6 +14061,7 @@
                 <w:sz w:val="24"/>
                 <w:szCs w:val="24"/>
               </w:rPr>
+              <w:lastRenderedPageBreak/>
               <w:t>Email Service</w:t>
             </w:r>
           </w:p>
@@ -15840,6 +15432,119 @@
     </w:lvl>
   </w:abstractNum>
   <w:abstractNum w:abstractNumId="7" w15:restartNumberingAfterBreak="0">
+    <w:nsid w:val="23FA6176"/>
+    <w:multiLevelType w:val="hybridMultilevel"/>
+    <w:tmpl w:val="42D4288C"/>
+    <w:lvl w:ilvl="0" w:tplc="04090001">
+      <w:start w:val="1"/>
+      <w:numFmt w:val="bullet"/>
+      <w:lvlText w:val=""/>
+      <w:lvlJc w:val="left"/>
+      <w:pPr>
+        <w:ind w:left="720" w:hanging="360"/>
+      </w:pPr>
+      <w:rPr>
+        <w:rFonts w:ascii="Symbol" w:hAnsi="Symbol" w:hint="default"/>
+      </w:rPr>
+    </w:lvl>
+    <w:lvl w:ilvl="1" w:tplc="04090003" w:tentative="1">
+      <w:start w:val="1"/>
+      <w:numFmt w:val="bullet"/>
+      <w:lvlText w:val="o"/>
+      <w:lvlJc w:val="left"/>
+      <w:pPr>
+        <w:ind w:left="1440" w:hanging="360"/>
+      </w:pPr>
+      <w:rPr>
+        <w:rFonts w:ascii="Courier New" w:hAnsi="Courier New" w:cs="Courier New" w:hint="default"/>
+      </w:rPr>
+    </w:lvl>
+    <w:lvl w:ilvl="2" w:tplc="04090005" w:tentative="1">
+      <w:start w:val="1"/>
+      <w:numFmt w:val="bullet"/>
+      <w:lvlText w:val=""/>
+      <w:lvlJc w:val="left"/>
+      <w:pPr>
+        <w:ind w:left="2160" w:hanging="360"/>
+      </w:pPr>
+      <w:rPr>
+        <w:rFonts w:ascii="Wingdings" w:hAnsi="Wingdings" w:hint="default"/>
+      </w:rPr>
+    </w:lvl>
+    <w:lvl w:ilvl="3" w:tplc="04090001" w:tentative="1">
+      <w:start w:val="1"/>
+      <w:numFmt w:val="bullet"/>
+      <w:lvlText w:val=""/>
+      <w:lvlJc w:val="left"/>
+      <w:pPr>
+        <w:ind w:left="2880" w:hanging="360"/>
+      </w:pPr>
+      <w:rPr>
+        <w:rFonts w:ascii="Symbol" w:hAnsi="Symbol" w:hint="default"/>
+      </w:rPr>
+    </w:lvl>
+    <w:lvl w:ilvl="4" w:tplc="04090003" w:tentative="1">
+      <w:start w:val="1"/>
+      <w:numFmt w:val="bullet"/>
+      <w:lvlText w:val="o"/>
+      <w:lvlJc w:val="left"/>
+      <w:pPr>
+        <w:ind w:left="3600" w:hanging="360"/>
+      </w:pPr>
+      <w:rPr>
+        <w:rFonts w:ascii="Courier New" w:hAnsi="Courier New" w:cs="Courier New" w:hint="default"/>
+      </w:rPr>
+    </w:lvl>
+    <w:lvl w:ilvl="5" w:tplc="04090005" w:tentative="1">
+      <w:start w:val="1"/>
+      <w:numFmt w:val="bullet"/>
+      <w:lvlText w:val=""/>
+      <w:lvlJc w:val="left"/>
+      <w:pPr>
+        <w:ind w:left="4320" w:hanging="360"/>
+      </w:pPr>
+      <w:rPr>
+        <w:rFonts w:ascii="Wingdings" w:hAnsi="Wingdings" w:hint="default"/>
+      </w:rPr>
+    </w:lvl>
+    <w:lvl w:ilvl="6" w:tplc="04090001" w:tentative="1">
+      <w:start w:val="1"/>
+      <w:numFmt w:val="bullet"/>
+      <w:lvlText w:val=""/>
+      <w:lvlJc w:val="left"/>
+      <w:pPr>
+        <w:ind w:left="5040" w:hanging="360"/>
+      </w:pPr>
+      <w:rPr>
+        <w:rFonts w:ascii="Symbol" w:hAnsi="Symbol" w:hint="default"/>
+      </w:rPr>
+    </w:lvl>
+    <w:lvl w:ilvl="7" w:tplc="04090003" w:tentative="1">
+      <w:start w:val="1"/>
+      <w:numFmt w:val="bullet"/>
+      <w:lvlText w:val="o"/>
+      <w:lvlJc w:val="left"/>
+      <w:pPr>
+        <w:ind w:left="5760" w:hanging="360"/>
+      </w:pPr>
+      <w:rPr>
+        <w:rFonts w:ascii="Courier New" w:hAnsi="Courier New" w:cs="Courier New" w:hint="default"/>
+      </w:rPr>
+    </w:lvl>
+    <w:lvl w:ilvl="8" w:tplc="04090005" w:tentative="1">
+      <w:start w:val="1"/>
+      <w:numFmt w:val="bullet"/>
+      <w:lvlText w:val=""/>
+      <w:lvlJc w:val="left"/>
+      <w:pPr>
+        <w:ind w:left="6480" w:hanging="360"/>
+      </w:pPr>
+      <w:rPr>
+        <w:rFonts w:ascii="Wingdings" w:hAnsi="Wingdings" w:hint="default"/>
+      </w:rPr>
+    </w:lvl>
+  </w:abstractNum>
+  <w:abstractNum w:abstractNumId="8" w15:restartNumberingAfterBreak="0">
     <w:nsid w:val="28C71FC7"/>
     <w:multiLevelType w:val="hybridMultilevel"/>
     <w:tmpl w:val="8BA4A1A0"/>
@@ -15952,7 +15657,7 @@
       </w:rPr>
     </w:lvl>
   </w:abstractNum>
-  <w:abstractNum w:abstractNumId="8" w15:restartNumberingAfterBreak="0">
+  <w:abstractNum w:abstractNumId="9" w15:restartNumberingAfterBreak="0">
     <w:nsid w:val="2C08713D"/>
     <w:multiLevelType w:val="hybridMultilevel"/>
     <w:tmpl w:val="16B4738A"/>
@@ -16065,7 +15770,7 @@
       </w:rPr>
     </w:lvl>
   </w:abstractNum>
-  <w:abstractNum w:abstractNumId="9" w15:restartNumberingAfterBreak="0">
+  <w:abstractNum w:abstractNumId="10" w15:restartNumberingAfterBreak="0">
     <w:nsid w:val="2C480BDF"/>
     <w:multiLevelType w:val="hybridMultilevel"/>
     <w:tmpl w:val="3502DCEE"/>
@@ -16178,7 +15883,7 @@
       </w:rPr>
     </w:lvl>
   </w:abstractNum>
-  <w:abstractNum w:abstractNumId="10" w15:restartNumberingAfterBreak="0">
+  <w:abstractNum w:abstractNumId="11" w15:restartNumberingAfterBreak="0">
     <w:nsid w:val="2F8D6F7D"/>
     <w:multiLevelType w:val="hybridMultilevel"/>
     <w:tmpl w:val="580EA3B8"/>
@@ -16291,7 +15996,7 @@
       </w:rPr>
     </w:lvl>
   </w:abstractNum>
-  <w:abstractNum w:abstractNumId="11" w15:restartNumberingAfterBreak="0">
+  <w:abstractNum w:abstractNumId="12" w15:restartNumberingAfterBreak="0">
     <w:nsid w:val="31693E24"/>
     <w:multiLevelType w:val="hybridMultilevel"/>
     <w:tmpl w:val="29064F80"/>
@@ -16403,7 +16108,7 @@
       </w:rPr>
     </w:lvl>
   </w:abstractNum>
-  <w:abstractNum w:abstractNumId="12" w15:restartNumberingAfterBreak="0">
+  <w:abstractNum w:abstractNumId="13" w15:restartNumberingAfterBreak="0">
     <w:nsid w:val="35512741"/>
     <w:multiLevelType w:val="hybridMultilevel"/>
     <w:tmpl w:val="685E43C8"/>
@@ -16516,7 +16221,7 @@
       </w:rPr>
     </w:lvl>
   </w:abstractNum>
-  <w:abstractNum w:abstractNumId="13" w15:restartNumberingAfterBreak="0">
+  <w:abstractNum w:abstractNumId="14" w15:restartNumberingAfterBreak="0">
     <w:nsid w:val="367734DA"/>
     <w:multiLevelType w:val="hybridMultilevel"/>
     <w:tmpl w:val="9F60A4E4"/>
@@ -16629,7 +16334,120 @@
       </w:rPr>
     </w:lvl>
   </w:abstractNum>
-  <w:abstractNum w:abstractNumId="14" w15:restartNumberingAfterBreak="0">
+  <w:abstractNum w:abstractNumId="15" w15:restartNumberingAfterBreak="0">
+    <w:nsid w:val="37D63CBF"/>
+    <w:multiLevelType w:val="hybridMultilevel"/>
+    <w:tmpl w:val="46A45092"/>
+    <w:lvl w:ilvl="0" w:tplc="0409000B">
+      <w:start w:val="1"/>
+      <w:numFmt w:val="bullet"/>
+      <w:lvlText w:val=""/>
+      <w:lvlJc w:val="left"/>
+      <w:pPr>
+        <w:ind w:left="1440" w:hanging="360"/>
+      </w:pPr>
+      <w:rPr>
+        <w:rFonts w:ascii="Wingdings" w:hAnsi="Wingdings" w:hint="default"/>
+      </w:rPr>
+    </w:lvl>
+    <w:lvl w:ilvl="1" w:tplc="04090003" w:tentative="1">
+      <w:start w:val="1"/>
+      <w:numFmt w:val="bullet"/>
+      <w:lvlText w:val="o"/>
+      <w:lvlJc w:val="left"/>
+      <w:pPr>
+        <w:ind w:left="2160" w:hanging="360"/>
+      </w:pPr>
+      <w:rPr>
+        <w:rFonts w:ascii="Courier New" w:hAnsi="Courier New" w:cs="Courier New" w:hint="default"/>
+      </w:rPr>
+    </w:lvl>
+    <w:lvl w:ilvl="2" w:tplc="04090005" w:tentative="1">
+      <w:start w:val="1"/>
+      <w:numFmt w:val="bullet"/>
+      <w:lvlText w:val=""/>
+      <w:lvlJc w:val="left"/>
+      <w:pPr>
+        <w:ind w:left="2880" w:hanging="360"/>
+      </w:pPr>
+      <w:rPr>
+        <w:rFonts w:ascii="Wingdings" w:hAnsi="Wingdings" w:hint="default"/>
+      </w:rPr>
+    </w:lvl>
+    <w:lvl w:ilvl="3" w:tplc="04090001" w:tentative="1">
+      <w:start w:val="1"/>
+      <w:numFmt w:val="bullet"/>
+      <w:lvlText w:val=""/>
+      <w:lvlJc w:val="left"/>
+      <w:pPr>
+        <w:ind w:left="3600" w:hanging="360"/>
+      </w:pPr>
+      <w:rPr>
+        <w:rFonts w:ascii="Symbol" w:hAnsi="Symbol" w:hint="default"/>
+      </w:rPr>
+    </w:lvl>
+    <w:lvl w:ilvl="4" w:tplc="04090003" w:tentative="1">
+      <w:start w:val="1"/>
+      <w:numFmt w:val="bullet"/>
+      <w:lvlText w:val="o"/>
+      <w:lvlJc w:val="left"/>
+      <w:pPr>
+        <w:ind w:left="4320" w:hanging="360"/>
+      </w:pPr>
+      <w:rPr>
+        <w:rFonts w:ascii="Courier New" w:hAnsi="Courier New" w:cs="Courier New" w:hint="default"/>
+      </w:rPr>
+    </w:lvl>
+    <w:lvl w:ilvl="5" w:tplc="04090005" w:tentative="1">
+      <w:start w:val="1"/>
+      <w:numFmt w:val="bullet"/>
+      <w:lvlText w:val=""/>
+      <w:lvlJc w:val="left"/>
+      <w:pPr>
+        <w:ind w:left="5040" w:hanging="360"/>
+      </w:pPr>
+      <w:rPr>
+        <w:rFonts w:ascii="Wingdings" w:hAnsi="Wingdings" w:hint="default"/>
+      </w:rPr>
+    </w:lvl>
+    <w:lvl w:ilvl="6" w:tplc="04090001" w:tentative="1">
+      <w:start w:val="1"/>
+      <w:numFmt w:val="bullet"/>
+      <w:lvlText w:val=""/>
+      <w:lvlJc w:val="left"/>
+      <w:pPr>
+        <w:ind w:left="5760" w:hanging="360"/>
+      </w:pPr>
+      <w:rPr>
+        <w:rFonts w:ascii="Symbol" w:hAnsi="Symbol" w:hint="default"/>
+      </w:rPr>
+    </w:lvl>
+    <w:lvl w:ilvl="7" w:tplc="04090003" w:tentative="1">
+      <w:start w:val="1"/>
+      <w:numFmt w:val="bullet"/>
+      <w:lvlText w:val="o"/>
+      <w:lvlJc w:val="left"/>
+      <w:pPr>
+        <w:ind w:left="6480" w:hanging="360"/>
+      </w:pPr>
+      <w:rPr>
+        <w:rFonts w:ascii="Courier New" w:hAnsi="Courier New" w:cs="Courier New" w:hint="default"/>
+      </w:rPr>
+    </w:lvl>
+    <w:lvl w:ilvl="8" w:tplc="04090005" w:tentative="1">
+      <w:start w:val="1"/>
+      <w:numFmt w:val="bullet"/>
+      <w:lvlText w:val=""/>
+      <w:lvlJc w:val="left"/>
+      <w:pPr>
+        <w:ind w:left="7200" w:hanging="360"/>
+      </w:pPr>
+      <w:rPr>
+        <w:rFonts w:ascii="Wingdings" w:hAnsi="Wingdings" w:hint="default"/>
+      </w:rPr>
+    </w:lvl>
+  </w:abstractNum>
+  <w:abstractNum w:abstractNumId="16" w15:restartNumberingAfterBreak="0">
     <w:nsid w:val="3EBC741B"/>
     <w:multiLevelType w:val="hybridMultilevel"/>
     <w:tmpl w:val="1F38091C"/>
@@ -16742,7 +16560,7 @@
       </w:rPr>
     </w:lvl>
   </w:abstractNum>
-  <w:abstractNum w:abstractNumId="15" w15:restartNumberingAfterBreak="0">
+  <w:abstractNum w:abstractNumId="17" w15:restartNumberingAfterBreak="0">
     <w:nsid w:val="42295552"/>
     <w:multiLevelType w:val="hybridMultilevel"/>
     <w:tmpl w:val="C66EE46A"/>
@@ -16855,7 +16673,7 @@
       </w:rPr>
     </w:lvl>
   </w:abstractNum>
-  <w:abstractNum w:abstractNumId="16" w15:restartNumberingAfterBreak="0">
+  <w:abstractNum w:abstractNumId="18" w15:restartNumberingAfterBreak="0">
     <w:nsid w:val="42686325"/>
     <w:multiLevelType w:val="hybridMultilevel"/>
     <w:tmpl w:val="A4E46ADC"/>
@@ -16968,7 +16786,7 @@
       </w:rPr>
     </w:lvl>
   </w:abstractNum>
-  <w:abstractNum w:abstractNumId="17" w15:restartNumberingAfterBreak="0">
+  <w:abstractNum w:abstractNumId="19" w15:restartNumberingAfterBreak="0">
     <w:nsid w:val="43014E0A"/>
     <w:multiLevelType w:val="hybridMultilevel"/>
     <w:tmpl w:val="4CCCA5FC"/>
@@ -17081,7 +16899,7 @@
       </w:rPr>
     </w:lvl>
   </w:abstractNum>
-  <w:abstractNum w:abstractNumId="18" w15:restartNumberingAfterBreak="0">
+  <w:abstractNum w:abstractNumId="20" w15:restartNumberingAfterBreak="0">
     <w:nsid w:val="51E0401B"/>
     <w:multiLevelType w:val="hybridMultilevel"/>
     <w:tmpl w:val="11B6F80C"/>
@@ -17194,7 +17012,7 @@
       </w:rPr>
     </w:lvl>
   </w:abstractNum>
-  <w:abstractNum w:abstractNumId="19" w15:restartNumberingAfterBreak="0">
+  <w:abstractNum w:abstractNumId="21" w15:restartNumberingAfterBreak="0">
     <w:nsid w:val="54365F10"/>
     <w:multiLevelType w:val="hybridMultilevel"/>
     <w:tmpl w:val="81D422CC"/>
@@ -17307,7 +17125,7 @@
       </w:rPr>
     </w:lvl>
   </w:abstractNum>
-  <w:abstractNum w:abstractNumId="20" w15:restartNumberingAfterBreak="0">
+  <w:abstractNum w:abstractNumId="22" w15:restartNumberingAfterBreak="0">
     <w:nsid w:val="58DF1AAA"/>
     <w:multiLevelType w:val="hybridMultilevel"/>
     <w:tmpl w:val="292AA04E"/>
@@ -17420,7 +17238,7 @@
       </w:rPr>
     </w:lvl>
   </w:abstractNum>
-  <w:abstractNum w:abstractNumId="21" w15:restartNumberingAfterBreak="0">
+  <w:abstractNum w:abstractNumId="23" w15:restartNumberingAfterBreak="0">
     <w:nsid w:val="5FBA2DEF"/>
     <w:multiLevelType w:val="hybridMultilevel"/>
     <w:tmpl w:val="DC0088F2"/>
@@ -17533,12 +17351,11 @@
       </w:rPr>
     </w:lvl>
   </w:abstractNum>
-  <w:abstractNum w:abstractNumId="22" w15:restartNumberingAfterBreak="0">
+  <w:abstractNum w:abstractNumId="24" w15:restartNumberingAfterBreak="0">
     <w:nsid w:val="60B84A56"/>
     <w:multiLevelType w:val="hybridMultilevel"/>
-    <w:tmpl w:val="FFA27AF6"/>
+    <w:tmpl w:val="81D0870E"/>
     <w:lvl w:ilvl="0" w:tplc="79005F28">
-      <w:start w:val="5"/>
       <w:numFmt w:val="bullet"/>
       <w:lvlText w:val="-"/>
       <w:lvlJc w:val="left"/>
@@ -17646,7 +17463,120 @@
       </w:rPr>
     </w:lvl>
   </w:abstractNum>
-  <w:abstractNum w:abstractNumId="23" w15:restartNumberingAfterBreak="0">
+  <w:abstractNum w:abstractNumId="25" w15:restartNumberingAfterBreak="0">
+    <w:nsid w:val="654C5509"/>
+    <w:multiLevelType w:val="hybridMultilevel"/>
+    <w:tmpl w:val="18F4CFE8"/>
+    <w:lvl w:ilvl="0" w:tplc="0409000B">
+      <w:start w:val="1"/>
+      <w:numFmt w:val="bullet"/>
+      <w:lvlText w:val=""/>
+      <w:lvlJc w:val="left"/>
+      <w:pPr>
+        <w:ind w:left="1440" w:hanging="360"/>
+      </w:pPr>
+      <w:rPr>
+        <w:rFonts w:ascii="Wingdings" w:hAnsi="Wingdings" w:hint="default"/>
+      </w:rPr>
+    </w:lvl>
+    <w:lvl w:ilvl="1" w:tplc="04090003" w:tentative="1">
+      <w:start w:val="1"/>
+      <w:numFmt w:val="bullet"/>
+      <w:lvlText w:val="o"/>
+      <w:lvlJc w:val="left"/>
+      <w:pPr>
+        <w:ind w:left="2160" w:hanging="360"/>
+      </w:pPr>
+      <w:rPr>
+        <w:rFonts w:ascii="Courier New" w:hAnsi="Courier New" w:cs="Courier New" w:hint="default"/>
+      </w:rPr>
+    </w:lvl>
+    <w:lvl w:ilvl="2" w:tplc="04090005" w:tentative="1">
+      <w:start w:val="1"/>
+      <w:numFmt w:val="bullet"/>
+      <w:lvlText w:val=""/>
+      <w:lvlJc w:val="left"/>
+      <w:pPr>
+        <w:ind w:left="2880" w:hanging="360"/>
+      </w:pPr>
+      <w:rPr>
+        <w:rFonts w:ascii="Wingdings" w:hAnsi="Wingdings" w:hint="default"/>
+      </w:rPr>
+    </w:lvl>
+    <w:lvl w:ilvl="3" w:tplc="04090001" w:tentative="1">
+      <w:start w:val="1"/>
+      <w:numFmt w:val="bullet"/>
+      <w:lvlText w:val=""/>
+      <w:lvlJc w:val="left"/>
+      <w:pPr>
+        <w:ind w:left="3600" w:hanging="360"/>
+      </w:pPr>
+      <w:rPr>
+        <w:rFonts w:ascii="Symbol" w:hAnsi="Symbol" w:hint="default"/>
+      </w:rPr>
+    </w:lvl>
+    <w:lvl w:ilvl="4" w:tplc="04090003" w:tentative="1">
+      <w:start w:val="1"/>
+      <w:numFmt w:val="bullet"/>
+      <w:lvlText w:val="o"/>
+      <w:lvlJc w:val="left"/>
+      <w:pPr>
+        <w:ind w:left="4320" w:hanging="360"/>
+      </w:pPr>
+      <w:rPr>
+        <w:rFonts w:ascii="Courier New" w:hAnsi="Courier New" w:cs="Courier New" w:hint="default"/>
+      </w:rPr>
+    </w:lvl>
+    <w:lvl w:ilvl="5" w:tplc="04090005" w:tentative="1">
+      <w:start w:val="1"/>
+      <w:numFmt w:val="bullet"/>
+      <w:lvlText w:val=""/>
+      <w:lvlJc w:val="left"/>
+      <w:pPr>
+        <w:ind w:left="5040" w:hanging="360"/>
+      </w:pPr>
+      <w:rPr>
+        <w:rFonts w:ascii="Wingdings" w:hAnsi="Wingdings" w:hint="default"/>
+      </w:rPr>
+    </w:lvl>
+    <w:lvl w:ilvl="6" w:tplc="04090001" w:tentative="1">
+      <w:start w:val="1"/>
+      <w:numFmt w:val="bullet"/>
+      <w:lvlText w:val=""/>
+      <w:lvlJc w:val="left"/>
+      <w:pPr>
+        <w:ind w:left="5760" w:hanging="360"/>
+      </w:pPr>
+      <w:rPr>
+        <w:rFonts w:ascii="Symbol" w:hAnsi="Symbol" w:hint="default"/>
+      </w:rPr>
+    </w:lvl>
+    <w:lvl w:ilvl="7" w:tplc="04090003" w:tentative="1">
+      <w:start w:val="1"/>
+      <w:numFmt w:val="bullet"/>
+      <w:lvlText w:val="o"/>
+      <w:lvlJc w:val="left"/>
+      <w:pPr>
+        <w:ind w:left="6480" w:hanging="360"/>
+      </w:pPr>
+      <w:rPr>
+        <w:rFonts w:ascii="Courier New" w:hAnsi="Courier New" w:cs="Courier New" w:hint="default"/>
+      </w:rPr>
+    </w:lvl>
+    <w:lvl w:ilvl="8" w:tplc="04090005" w:tentative="1">
+      <w:start w:val="1"/>
+      <w:numFmt w:val="bullet"/>
+      <w:lvlText w:val=""/>
+      <w:lvlJc w:val="left"/>
+      <w:pPr>
+        <w:ind w:left="7200" w:hanging="360"/>
+      </w:pPr>
+      <w:rPr>
+        <w:rFonts w:ascii="Wingdings" w:hAnsi="Wingdings" w:hint="default"/>
+      </w:rPr>
+    </w:lvl>
+  </w:abstractNum>
+  <w:abstractNum w:abstractNumId="26" w15:restartNumberingAfterBreak="0">
     <w:nsid w:val="65790C9C"/>
     <w:multiLevelType w:val="hybridMultilevel"/>
     <w:tmpl w:val="E77AD534"/>
@@ -17759,7 +17689,7 @@
       </w:rPr>
     </w:lvl>
   </w:abstractNum>
-  <w:abstractNum w:abstractNumId="24" w15:restartNumberingAfterBreak="0">
+  <w:abstractNum w:abstractNumId="27" w15:restartNumberingAfterBreak="0">
     <w:nsid w:val="6C931BA8"/>
     <w:multiLevelType w:val="hybridMultilevel"/>
     <w:tmpl w:val="88942B18"/>
@@ -17872,7 +17802,7 @@
       </w:rPr>
     </w:lvl>
   </w:abstractNum>
-  <w:abstractNum w:abstractNumId="25" w15:restartNumberingAfterBreak="0">
+  <w:abstractNum w:abstractNumId="28" w15:restartNumberingAfterBreak="0">
     <w:nsid w:val="778331F0"/>
     <w:multiLevelType w:val="hybridMultilevel"/>
     <w:tmpl w:val="14708028"/>
@@ -17985,7 +17915,7 @@
       </w:rPr>
     </w:lvl>
   </w:abstractNum>
-  <w:abstractNum w:abstractNumId="26" w15:restartNumberingAfterBreak="0">
+  <w:abstractNum w:abstractNumId="29" w15:restartNumberingAfterBreak="0">
     <w:nsid w:val="7CC0127C"/>
     <w:multiLevelType w:val="hybridMultilevel"/>
     <w:tmpl w:val="FE8E498C"/>
@@ -18105,43 +18035,43 @@
     <w:abstractNumId w:val="6"/>
   </w:num>
   <w:num w:numId="3">
-    <w:abstractNumId w:val="15"/>
+    <w:abstractNumId w:val="17"/>
   </w:num>
   <w:num w:numId="4">
-    <w:abstractNumId w:val="24"/>
+    <w:abstractNumId w:val="27"/>
   </w:num>
   <w:num w:numId="5">
-    <w:abstractNumId w:val="23"/>
+    <w:abstractNumId w:val="26"/>
   </w:num>
   <w:num w:numId="6">
-    <w:abstractNumId w:val="7"/>
+    <w:abstractNumId w:val="8"/>
   </w:num>
   <w:num w:numId="7">
     <w:abstractNumId w:val="5"/>
   </w:num>
   <w:num w:numId="8">
-    <w:abstractNumId w:val="26"/>
+    <w:abstractNumId w:val="29"/>
   </w:num>
   <w:num w:numId="9">
-    <w:abstractNumId w:val="9"/>
+    <w:abstractNumId w:val="10"/>
   </w:num>
   <w:num w:numId="10">
+    <w:abstractNumId w:val="18"/>
+  </w:num>
+  <w:num w:numId="11">
+    <w:abstractNumId w:val="21"/>
+  </w:num>
+  <w:num w:numId="12">
+    <w:abstractNumId w:val="28"/>
+  </w:num>
+  <w:num w:numId="13">
+    <w:abstractNumId w:val="22"/>
+  </w:num>
+  <w:num w:numId="14">
     <w:abstractNumId w:val="16"/>
   </w:num>
-  <w:num w:numId="11">
+  <w:num w:numId="15">
     <w:abstractNumId w:val="19"/>
-  </w:num>
-  <w:num w:numId="12">
-    <w:abstractNumId w:val="25"/>
-  </w:num>
-  <w:num w:numId="13">
-    <w:abstractNumId w:val="20"/>
-  </w:num>
-  <w:num w:numId="14">
-    <w:abstractNumId w:val="14"/>
-  </w:num>
-  <w:num w:numId="15">
-    <w:abstractNumId w:val="17"/>
   </w:num>
   <w:num w:numId="16">
     <w:abstractNumId w:val="2"/>
@@ -18150,34 +18080,43 @@
     <w:abstractNumId w:val="1"/>
   </w:num>
   <w:num w:numId="18">
-    <w:abstractNumId w:val="10"/>
+    <w:abstractNumId w:val="11"/>
   </w:num>
   <w:num w:numId="19">
     <w:abstractNumId w:val="0"/>
   </w:num>
   <w:num w:numId="20">
-    <w:abstractNumId w:val="21"/>
+    <w:abstractNumId w:val="23"/>
   </w:num>
   <w:num w:numId="21">
-    <w:abstractNumId w:val="12"/>
+    <w:abstractNumId w:val="13"/>
   </w:num>
   <w:num w:numId="22">
-    <w:abstractNumId w:val="22"/>
+    <w:abstractNumId w:val="24"/>
   </w:num>
   <w:num w:numId="23">
-    <w:abstractNumId w:val="13"/>
+    <w:abstractNumId w:val="14"/>
   </w:num>
   <w:num w:numId="24">
-    <w:abstractNumId w:val="11"/>
+    <w:abstractNumId w:val="12"/>
   </w:num>
   <w:num w:numId="25">
     <w:abstractNumId w:val="4"/>
   </w:num>
   <w:num w:numId="26">
-    <w:abstractNumId w:val="18"/>
+    <w:abstractNumId w:val="20"/>
   </w:num>
   <w:num w:numId="27">
-    <w:abstractNumId w:val="8"/>
+    <w:abstractNumId w:val="9"/>
+  </w:num>
+  <w:num w:numId="28">
+    <w:abstractNumId w:val="15"/>
+  </w:num>
+  <w:num w:numId="29">
+    <w:abstractNumId w:val="7"/>
+  </w:num>
+  <w:num w:numId="30">
+    <w:abstractNumId w:val="25"/>
   </w:num>
 </w:numbering>
 </file>
@@ -18947,7 +18886,7 @@
 </file>
 
 <file path=customXml/itemProps1.xml><?xml version="1.0" encoding="utf-8"?>
-<ds:datastoreItem xmlns:ds="http://schemas.openxmlformats.org/officeDocument/2006/customXml" ds:itemID="{3C5F98C9-7C9B-4E39-9A58-A81257D58DEA}">
+<ds:datastoreItem xmlns:ds="http://schemas.openxmlformats.org/officeDocument/2006/customXml" ds:itemID="{435B8C3F-FE55-4A1A-93C1-43DD85D1A024}">
   <ds:schemaRefs>
     <ds:schemaRef ds:uri="http://schemas.openxmlformats.org/officeDocument/2006/bibliography"/>
   </ds:schemaRefs>

</xml_diff>

<commit_message>
update unit test and coverage
</commit_message>
<xml_diff>
--- a/sources/docs/template_test/Chapter5_Software_TestingDocumentation.docx
+++ b/sources/docs/template_test/Chapter5_Software_TestingDocumentation.docx
@@ -3342,8 +3342,6 @@
         </w:rPr>
         <w:t>System Test tests both the software's functional behavior and quality requirements such as reliability, usability, performance and security.</w:t>
       </w:r>
-      <w:bookmarkStart w:id="0" w:name="_GoBack"/>
-      <w:bookmarkEnd w:id="0"/>
     </w:p>
     <w:p>
       <w:pPr>
@@ -5131,6 +5129,7 @@
     <w:p>
       <w:pPr>
         <w:pStyle w:val="ListParagraph"/>
+        <w:jc w:val="center"/>
         <w:rPr>
           <w:rFonts w:cs="Times New Roman"/>
           <w:color w:val="000000" w:themeColor="text1"/>
@@ -5148,9 +5147,9 @@
         </w:rPr>
         <w:drawing>
           <wp:inline distT="0" distB="0" distL="0" distR="0">
-            <wp:extent cx="5496692" cy="2105319"/>
+            <wp:extent cx="5258534" cy="2019582"/>
             <wp:effectExtent l="0" t="0" r="0" b="0"/>
-            <wp:docPr id="9" name="Picture 9"/>
+            <wp:docPr id="16" name="Picture 16"/>
             <wp:cNvGraphicFramePr>
               <a:graphicFrameLocks xmlns:a="http://schemas.openxmlformats.org/drawingml/2006/main" noChangeAspect="1"/>
             </wp:cNvGraphicFramePr>
@@ -5158,7 +5157,7 @@
               <a:graphicData uri="http://schemas.openxmlformats.org/drawingml/2006/picture">
                 <pic:pic xmlns:pic="http://schemas.openxmlformats.org/drawingml/2006/picture">
                   <pic:nvPicPr>
-                    <pic:cNvPr id="9" name="ChatService.PNG"/>
+                    <pic:cNvPr id="16" name="ChatService.PNG"/>
                     <pic:cNvPicPr/>
                   </pic:nvPicPr>
                   <pic:blipFill>
@@ -5176,7 +5175,7 @@
                   <pic:spPr>
                     <a:xfrm>
                       <a:off x="0" y="0"/>
-                      <a:ext cx="5496692" cy="2105319"/>
+                      <a:ext cx="5258534" cy="2019582"/>
                     </a:xfrm>
                     <a:prstGeom prst="rect">
                       <a:avLst/>
@@ -5279,6 +5278,7 @@
           <w:szCs w:val="24"/>
         </w:rPr>
       </w:pPr>
+      <w:bookmarkStart w:id="0" w:name="_GoBack"/>
       <w:r>
         <w:rPr>
           <w:rFonts w:cs="Times New Roman"/>
@@ -5290,9 +5290,9 @@
         <w:lastRenderedPageBreak/>
         <w:drawing>
           <wp:inline distT="0" distB="0" distL="0" distR="0">
-            <wp:extent cx="5268060" cy="2019582"/>
+            <wp:extent cx="5201376" cy="2048161"/>
             <wp:effectExtent l="0" t="0" r="0" b="0"/>
-            <wp:docPr id="10" name="Picture 10"/>
+            <wp:docPr id="15" name="Picture 15"/>
             <wp:cNvGraphicFramePr>
               <a:graphicFrameLocks xmlns:a="http://schemas.openxmlformats.org/drawingml/2006/main" noChangeAspect="1"/>
             </wp:cNvGraphicFramePr>
@@ -5300,7 +5300,7 @@
               <a:graphicData uri="http://schemas.openxmlformats.org/drawingml/2006/picture">
                 <pic:pic xmlns:pic="http://schemas.openxmlformats.org/drawingml/2006/picture">
                   <pic:nvPicPr>
-                    <pic:cNvPr id="10" name="identity_provider.PNG"/>
+                    <pic:cNvPr id="15" name="identity_provider.PNG"/>
                     <pic:cNvPicPr/>
                   </pic:nvPicPr>
                   <pic:blipFill>
@@ -5318,7 +5318,7 @@
                   <pic:spPr>
                     <a:xfrm>
                       <a:off x="0" y="0"/>
-                      <a:ext cx="5268060" cy="2019582"/>
+                      <a:ext cx="5201376" cy="2048161"/>
                     </a:xfrm>
                     <a:prstGeom prst="rect">
                       <a:avLst/>
@@ -5330,6 +5330,7 @@
           </wp:inline>
         </w:drawing>
       </w:r>
+      <w:bookmarkEnd w:id="0"/>
     </w:p>
     <w:p>
       <w:pPr>
@@ -5452,9 +5453,9 @@
         </w:rPr>
         <w:drawing>
           <wp:inline distT="0" distB="0" distL="0" distR="0">
-            <wp:extent cx="5258534" cy="2086266"/>
+            <wp:extent cx="5210902" cy="2133898"/>
             <wp:effectExtent l="0" t="0" r="0" b="0"/>
-            <wp:docPr id="11" name="Picture 11"/>
+            <wp:docPr id="10" name="Picture 10"/>
             <wp:cNvGraphicFramePr>
               <a:graphicFrameLocks xmlns:a="http://schemas.openxmlformats.org/drawingml/2006/main" noChangeAspect="1"/>
             </wp:cNvGraphicFramePr>
@@ -5462,7 +5463,7 @@
               <a:graphicData uri="http://schemas.openxmlformats.org/drawingml/2006/picture">
                 <pic:pic xmlns:pic="http://schemas.openxmlformats.org/drawingml/2006/picture">
                   <pic:nvPicPr>
-                    <pic:cNvPr id="11" name="NotifyService.PNG"/>
+                    <pic:cNvPr id="10" name="NotifyService.PNG"/>
                     <pic:cNvPicPr/>
                   </pic:nvPicPr>
                   <pic:blipFill>
@@ -5480,7 +5481,7 @@
                   <pic:spPr>
                     <a:xfrm>
                       <a:off x="0" y="0"/>
-                      <a:ext cx="5258534" cy="2086266"/>
+                      <a:ext cx="5210902" cy="2133898"/>
                     </a:xfrm>
                     <a:prstGeom prst="rect">
                       <a:avLst/>
@@ -21415,7 +21416,7 @@
                 <w:szCs w:val="24"/>
                 <w:lang w:val="vi-VN"/>
               </w:rPr>
-              <w:t>94</w:t>
+              <w:t>96</w:t>
             </w:r>
             <w:r>
               <w:rPr>
@@ -21447,7 +21448,16 @@
                 <w:szCs w:val="24"/>
                 <w:lang w:val="vi-VN"/>
               </w:rPr>
-              <w:t>94</w:t>
+              <w:t>9</w:t>
+            </w:r>
+            <w:r>
+              <w:rPr>
+                <w:rFonts w:cs="Times New Roman"/>
+                <w:sz w:val="24"/>
+                <w:szCs w:val="24"/>
+                <w:lang w:val="vi-VN"/>
+              </w:rPr>
+              <w:t>6</w:t>
             </w:r>
             <w:r>
               <w:rPr>
@@ -21504,7 +21514,16 @@
                 <w:szCs w:val="24"/>
                 <w:lang w:val="vi-VN"/>
               </w:rPr>
-              <w:t>84</w:t>
+              <w:t>8</w:t>
+            </w:r>
+            <w:r>
+              <w:rPr>
+                <w:rFonts w:cs="Times New Roman"/>
+                <w:sz w:val="24"/>
+                <w:szCs w:val="24"/>
+                <w:lang w:val="vi-VN"/>
+              </w:rPr>
+              <w:t>7</w:t>
             </w:r>
             <w:r>
               <w:rPr>
@@ -21536,7 +21555,16 @@
                 <w:szCs w:val="24"/>
                 <w:lang w:val="vi-VN"/>
               </w:rPr>
-              <w:t>84</w:t>
+              <w:t>8</w:t>
+            </w:r>
+            <w:r>
+              <w:rPr>
+                <w:rFonts w:cs="Times New Roman"/>
+                <w:sz w:val="24"/>
+                <w:szCs w:val="24"/>
+                <w:lang w:val="vi-VN"/>
+              </w:rPr>
+              <w:t>7</w:t>
             </w:r>
             <w:r>
               <w:rPr>
@@ -21593,7 +21621,7 @@
                 <w:szCs w:val="24"/>
                 <w:lang w:val="vi-VN"/>
               </w:rPr>
-              <w:t>93</w:t>
+              <w:t>95</w:t>
             </w:r>
             <w:r>
               <w:rPr>
@@ -21625,7 +21653,7 @@
                 <w:szCs w:val="24"/>
                 <w:lang w:val="vi-VN"/>
               </w:rPr>
-              <w:t>93</w:t>
+              <w:t>95</w:t>
             </w:r>
             <w:r>
               <w:rPr>
@@ -31952,7 +31980,7 @@
 </file>
 
 <file path=customXml/itemProps1.xml><?xml version="1.0" encoding="utf-8"?>
-<ds:datastoreItem xmlns:ds="http://schemas.openxmlformats.org/officeDocument/2006/customXml" ds:itemID="{49114B65-AC2A-4079-8E47-6F724D6B316F}">
+<ds:datastoreItem xmlns:ds="http://schemas.openxmlformats.org/officeDocument/2006/customXml" ds:itemID="{BA086458-5786-44BD-A9EE-A6F7FC688582}">
   <ds:schemaRefs>
     <ds:schemaRef ds:uri="http://schemas.openxmlformats.org/officeDocument/2006/bibliography"/>
   </ds:schemaRefs>

</xml_diff>

<commit_message>
update Chapter5_Software_TestingDocumentation.docx and add chapter 4
</commit_message>
<xml_diff>
--- a/sources/docs/template_test/Chapter5_Software_TestingDocumentation.docx
+++ b/sources/docs/template_test/Chapter5_Software_TestingDocumentation.docx
@@ -5278,7 +5278,6 @@
           <w:szCs w:val="24"/>
         </w:rPr>
       </w:pPr>
-      <w:bookmarkStart w:id="0" w:name="_GoBack"/>
       <w:r>
         <w:rPr>
           <w:rFonts w:cs="Times New Roman"/>
@@ -5330,7 +5329,6 @@
           </wp:inline>
         </w:drawing>
       </w:r>
-      <w:bookmarkEnd w:id="0"/>
     </w:p>
     <w:p>
       <w:pPr>
@@ -5596,9 +5594,9 @@
         <w:lastRenderedPageBreak/>
         <w:drawing>
           <wp:inline distT="0" distB="0" distL="0" distR="0">
-            <wp:extent cx="5115639" cy="3534268"/>
+            <wp:extent cx="5096586" cy="3620005"/>
             <wp:effectExtent l="0" t="0" r="0" b="0"/>
-            <wp:docPr id="12" name="Picture 12"/>
+            <wp:docPr id="5" name="Picture 5"/>
             <wp:cNvGraphicFramePr>
               <a:graphicFrameLocks xmlns:a="http://schemas.openxmlformats.org/drawingml/2006/main" noChangeAspect="1"/>
             </wp:cNvGraphicFramePr>
@@ -5606,7 +5604,7 @@
               <a:graphicData uri="http://schemas.openxmlformats.org/drawingml/2006/picture">
                 <pic:pic xmlns:pic="http://schemas.openxmlformats.org/drawingml/2006/picture">
                   <pic:nvPicPr>
-                    <pic:cNvPr id="12" name="PostService.PNG"/>
+                    <pic:cNvPr id="5" name="PostService.PNG"/>
                     <pic:cNvPicPr/>
                   </pic:nvPicPr>
                   <pic:blipFill>
@@ -5624,7 +5622,7 @@
                   <pic:spPr>
                     <a:xfrm>
                       <a:off x="0" y="0"/>
-                      <a:ext cx="5115639" cy="3534268"/>
+                      <a:ext cx="5096586" cy="3620005"/>
                     </a:xfrm>
                     <a:prstGeom prst="rect">
                       <a:avLst/>
@@ -5636,6 +5634,8 @@
           </wp:inline>
         </w:drawing>
       </w:r>
+      <w:bookmarkStart w:id="0" w:name="_GoBack"/>
+      <w:bookmarkEnd w:id="0"/>
     </w:p>
     <w:p>
       <w:pPr>
@@ -19744,7 +19744,17 @@
                 <w:szCs w:val="24"/>
                 <w:lang w:val="vi-VN"/>
               </w:rPr>
-              <w:t>129</w:t>
+              <w:t>1</w:t>
+            </w:r>
+            <w:r>
+              <w:rPr>
+                <w:rFonts w:cs="Times New Roman"/>
+                <w:b/>
+                <w:sz w:val="24"/>
+                <w:szCs w:val="24"/>
+                <w:lang w:val="vi-VN"/>
+              </w:rPr>
+              <w:t>33</w:t>
             </w:r>
           </w:p>
         </w:tc>
@@ -19807,7 +19817,17 @@
                 <w:szCs w:val="24"/>
                 <w:lang w:val="vi-VN"/>
               </w:rPr>
-              <w:t>129</w:t>
+              <w:t>1</w:t>
+            </w:r>
+            <w:r>
+              <w:rPr>
+                <w:rFonts w:cs="Times New Roman"/>
+                <w:b/>
+                <w:sz w:val="24"/>
+                <w:szCs w:val="24"/>
+                <w:lang w:val="vi-VN"/>
+              </w:rPr>
+              <w:t>33</w:t>
             </w:r>
           </w:p>
         </w:tc>
@@ -21118,7 +21138,17 @@
                 <w:szCs w:val="24"/>
                 <w:lang w:val="vi-VN"/>
               </w:rPr>
-              <w:t>255</w:t>
+              <w:t>25</w:t>
+            </w:r>
+            <w:r>
+              <w:rPr>
+                <w:rFonts w:cs="Times New Roman"/>
+                <w:b/>
+                <w:sz w:val="24"/>
+                <w:szCs w:val="24"/>
+                <w:lang w:val="vi-VN"/>
+              </w:rPr>
+              <w:t>9</w:t>
             </w:r>
           </w:p>
         </w:tc>
@@ -21195,7 +21225,17 @@
                 <w:szCs w:val="24"/>
                 <w:lang w:val="vi-VN"/>
               </w:rPr>
-              <w:t>255</w:t>
+              <w:t>25</w:t>
+            </w:r>
+            <w:r>
+              <w:rPr>
+                <w:rFonts w:cs="Times New Roman"/>
+                <w:b/>
+                <w:sz w:val="24"/>
+                <w:szCs w:val="24"/>
+                <w:lang w:val="vi-VN"/>
+              </w:rPr>
+              <w:t>9</w:t>
             </w:r>
           </w:p>
         </w:tc>
@@ -21751,7 +21791,7 @@
                 <w:szCs w:val="24"/>
                 <w:lang w:val="vi-VN"/>
               </w:rPr>
-              <w:t>90</w:t>
+              <w:t>91</w:t>
             </w:r>
             <w:r>
               <w:rPr>
@@ -31980,7 +32020,7 @@
 </file>
 
 <file path=customXml/itemProps1.xml><?xml version="1.0" encoding="utf-8"?>
-<ds:datastoreItem xmlns:ds="http://schemas.openxmlformats.org/officeDocument/2006/customXml" ds:itemID="{BA086458-5786-44BD-A9EE-A6F7FC688582}">
+<ds:datastoreItem xmlns:ds="http://schemas.openxmlformats.org/officeDocument/2006/customXml" ds:itemID="{18323565-82D0-441F-AED1-95F71C27D32A}">
   <ds:schemaRefs>
     <ds:schemaRef ds:uri="http://schemas.openxmlformats.org/officeDocument/2006/bibliography"/>
   </ds:schemaRefs>

</xml_diff>

<commit_message>
update docs chap 5
</commit_message>
<xml_diff>
--- a/sources/docs/template_test/Chapter5_Software_TestingDocumentation.docx
+++ b/sources/docs/template_test/Chapter5_Software_TestingDocumentation.docx
@@ -40,6 +40,8 @@
         </w:rPr>
         <w:t xml:space="preserve">5.1 Introduction </w:t>
       </w:r>
+      <w:bookmarkStart w:id="0" w:name="_GoBack"/>
+      <w:bookmarkEnd w:id="0"/>
     </w:p>
     <w:p>
       <w:pPr>
@@ -5188,17 +5190,13 @@
       </w:pPr>
       <w:r>
         <w:rPr>
-          <w:rFonts w:cs="Times New Roman"/>
           <w:noProof/>
-          <w:sz w:val="24"/>
-          <w:szCs w:val="24"/>
         </w:rPr>
-        <w:lastRenderedPageBreak/>
         <w:drawing>
-          <wp:inline distT="0" distB="0" distL="0" distR="0">
-            <wp:extent cx="3772426" cy="3343742"/>
+          <wp:inline distT="0" distB="0" distL="0" distR="0" wp14:anchorId="051A7303" wp14:editId="32E759B6">
+            <wp:extent cx="2762250" cy="1749287"/>
             <wp:effectExtent l="0" t="0" r="0" b="0"/>
-            <wp:docPr id="4" name="Picture 4"/>
+            <wp:docPr id="11" name="Picture 11"/>
             <wp:cNvGraphicFramePr>
               <a:graphicFrameLocks xmlns:a="http://schemas.openxmlformats.org/drawingml/2006/main" noChangeAspect="1"/>
             </wp:cNvGraphicFramePr>
@@ -5206,17 +5204,11 @@
               <a:graphicData uri="http://schemas.openxmlformats.org/drawingml/2006/picture">
                 <pic:pic xmlns:pic="http://schemas.openxmlformats.org/drawingml/2006/picture">
                   <pic:nvPicPr>
-                    <pic:cNvPr id="4" name="Capture.PNG"/>
+                    <pic:cNvPr id="1" name=""/>
                     <pic:cNvPicPr/>
                   </pic:nvPicPr>
                   <pic:blipFill>
-                    <a:blip r:embed="rId12">
-                      <a:extLst>
-                        <a:ext uri="{28A0092B-C50C-407E-A947-70E740481C1C}">
-                          <a14:useLocalDpi xmlns:a14="http://schemas.microsoft.com/office/drawing/2010/main" val="0"/>
-                        </a:ext>
-                      </a:extLst>
-                    </a:blip>
+                    <a:blip r:embed="rId12"/>
                     <a:stretch>
                       <a:fillRect/>
                     </a:stretch>
@@ -5224,7 +5216,7 @@
                   <pic:spPr>
                     <a:xfrm>
                       <a:off x="0" y="0"/>
-                      <a:ext cx="3772426" cy="3343742"/>
+                      <a:ext cx="2764096" cy="1750456"/>
                     </a:xfrm>
                     <a:prstGeom prst="rect">
                       <a:avLst/>
@@ -5274,6 +5266,7 @@
           <w:sz w:val="24"/>
           <w:szCs w:val="24"/>
         </w:rPr>
+        <w:lastRenderedPageBreak/>
         <w:t xml:space="preserve">Unit tests focus on individual functions in a class and are created as in the picture. </w:t>
       </w:r>
     </w:p>
@@ -5530,6 +5523,7 @@
           <w:sz w:val="24"/>
           <w:szCs w:val="24"/>
         </w:rPr>
+        <w:lastRenderedPageBreak/>
         <w:drawing>
           <wp:inline distT="0" distB="0" distL="0" distR="0">
             <wp:extent cx="5201376" cy="2048161"/>
@@ -6658,7 +6652,16 @@
                 <w:sz w:val="24"/>
                 <w:szCs w:val="24"/>
               </w:rPr>
-              <w:t>.net by facebook account</w:t>
+              <w:t>.net by F</w:t>
+            </w:r>
+            <w:r>
+              <w:rPr>
+                <w:rFonts w:cs="Times New Roman"/>
+                <w:color w:val="000000" w:themeColor="text1"/>
+                <w:sz w:val="24"/>
+                <w:szCs w:val="24"/>
+              </w:rPr>
+              <w:t>acebook account</w:t>
             </w:r>
           </w:p>
         </w:tc>
@@ -6783,7 +6786,17 @@
                 <w:szCs w:val="24"/>
                 <w:lang w:val="vi-VN"/>
               </w:rPr>
-              <w:t>google</w:t>
+              <w:t>G</w:t>
+            </w:r>
+            <w:r>
+              <w:rPr>
+                <w:rFonts w:cs="Times New Roman"/>
+                <w:color w:val="000000" w:themeColor="text1"/>
+                <w:sz w:val="24"/>
+                <w:szCs w:val="24"/>
+                <w:lang w:val="vi-VN"/>
+              </w:rPr>
+              <w:t>oogle</w:t>
             </w:r>
             <w:r>
               <w:rPr>
@@ -8231,7 +8244,16 @@
                 <w:szCs w:val="24"/>
               </w:rPr>
               <w:lastRenderedPageBreak/>
-              <w:t>facebook application</w:t>
+              <w:t>F</w:t>
+            </w:r>
+            <w:r>
+              <w:rPr>
+                <w:rFonts w:cs="Times New Roman"/>
+                <w:color w:val="000000" w:themeColor="text1"/>
+                <w:sz w:val="24"/>
+                <w:szCs w:val="24"/>
+              </w:rPr>
+              <w:t>acebook application</w:t>
             </w:r>
           </w:p>
         </w:tc>
@@ -8322,6 +8344,15 @@
                 <w:szCs w:val="24"/>
               </w:rPr>
               <w:t>If a</w:t>
+            </w:r>
+            <w:r>
+              <w:rPr>
+                <w:rFonts w:cs="Times New Roman"/>
+                <w:color w:val="000000" w:themeColor="text1"/>
+                <w:sz w:val="24"/>
+                <w:szCs w:val="24"/>
+              </w:rPr>
+              <w:t>n</w:t>
             </w:r>
             <w:r>
               <w:rPr>
@@ -14797,7 +14828,16 @@
                 <w:sz w:val="24"/>
                 <w:szCs w:val="24"/>
               </w:rPr>
-              <w:t>All data must saved in database when submit data successful.</w:t>
+              <w:t>All data must save</w:t>
+            </w:r>
+            <w:r>
+              <w:rPr>
+                <w:rFonts w:cs="Times New Roman"/>
+                <w:color w:val="000000" w:themeColor="text1"/>
+                <w:sz w:val="24"/>
+                <w:szCs w:val="24"/>
+              </w:rPr>
+              <w:t xml:space="preserve"> in database when submit data successful.</w:t>
             </w:r>
           </w:p>
         </w:tc>
@@ -15317,7 +15357,25 @@
           <w:sz w:val="24"/>
           <w:szCs w:val="24"/>
         </w:rPr>
-        <w:t xml:space="preserve"> project creates an account backlog and trello to take part in activities: control bugs, fix bugs, re-test bugs and close bug. Bug will be log by tester or developer in develop progress.</w:t>
+        <w:t xml:space="preserve"> project </w:t>
+      </w:r>
+      <w:r>
+        <w:rPr>
+          <w:rFonts w:cs="Times New Roman"/>
+          <w:color w:val="000000" w:themeColor="text1"/>
+          <w:sz w:val="24"/>
+          <w:szCs w:val="24"/>
+        </w:rPr>
+        <w:t>creates an account backlog and T</w:t>
+      </w:r>
+      <w:r>
+        <w:rPr>
+          <w:rFonts w:cs="Times New Roman"/>
+          <w:color w:val="000000" w:themeColor="text1"/>
+          <w:sz w:val="24"/>
+          <w:szCs w:val="24"/>
+        </w:rPr>
+        <w:t>rello to take part in activities: control bugs, fix bugs, re-test bugs and close bug. Bug will be log by tester or developer in develop progress.</w:t>
       </w:r>
     </w:p>
     <w:p>
@@ -21458,7 +21516,7 @@
                 <w:szCs w:val="24"/>
                 <w:lang w:val="vi-VN"/>
               </w:rPr>
-              <w:t>Testcase number</w:t>
+              <w:t>Number of test cases</w:t>
             </w:r>
           </w:p>
         </w:tc>
@@ -23487,12 +23545,19 @@
               <w:rPr>
                 <w:rFonts w:cs="Times New Roman"/>
                 <w:b/>
-                <w:color w:val="FF0000"/>
-                <w:sz w:val="24"/>
-                <w:szCs w:val="24"/>
-                <w:lang w:val="vi-VN"/>
-              </w:rPr>
-            </w:pPr>
+                <w:sz w:val="24"/>
+                <w:szCs w:val="24"/>
+              </w:rPr>
+            </w:pPr>
+            <w:r>
+              <w:rPr>
+                <w:rFonts w:cs="Times New Roman"/>
+                <w:b/>
+                <w:sz w:val="24"/>
+                <w:szCs w:val="24"/>
+              </w:rPr>
+              <w:t>76%</w:t>
+            </w:r>
           </w:p>
         </w:tc>
         <w:tc>
@@ -23505,22 +23570,23 @@
               <w:rPr>
                 <w:rFonts w:cs="Times New Roman"/>
                 <w:b/>
-                <w:color w:val="FF0000"/>
-                <w:sz w:val="24"/>
-                <w:szCs w:val="24"/>
-                <w:lang w:val="vi-VN"/>
-              </w:rPr>
-            </w:pPr>
+                <w:sz w:val="24"/>
+                <w:szCs w:val="24"/>
+              </w:rPr>
+            </w:pPr>
+            <w:r>
+              <w:rPr>
+                <w:rFonts w:cs="Times New Roman"/>
+                <w:b/>
+                <w:sz w:val="24"/>
+                <w:szCs w:val="24"/>
+              </w:rPr>
+              <w:t>78%</w:t>
+            </w:r>
           </w:p>
         </w:tc>
       </w:tr>
     </w:tbl>
-    <w:p>
-      <w:pPr>
-        <w:pStyle w:val="Caption"/>
-        <w:jc w:val="center"/>
-      </w:pPr>
-    </w:p>
     <w:p>
       <w:pPr>
         <w:pStyle w:val="Caption"/>
@@ -23537,202 +23603,6 @@
       </w:r>
       <w:r>
         <w:t>: Unit test coverage report</w:t>
-      </w:r>
-    </w:p>
-    <w:tbl>
-      <w:tblPr>
-        <w:tblStyle w:val="TableGrid"/>
-        <w:tblW w:w="0" w:type="auto"/>
-        <w:tblLook w:val="04A0" w:firstRow="1" w:lastRow="0" w:firstColumn="1" w:lastColumn="0" w:noHBand="0" w:noVBand="1"/>
-      </w:tblPr>
-      <w:tblGrid>
-        <w:gridCol w:w="3438"/>
-        <w:gridCol w:w="6138"/>
-      </w:tblGrid>
-      <w:tr>
-        <w:tc>
-          <w:tcPr>
-            <w:tcW w:w="3438" w:type="dxa"/>
-          </w:tcPr>
-          <w:p>
-            <w:pPr>
-              <w:jc w:val="center"/>
-              <w:rPr>
-                <w:rFonts w:cs="Times New Roman"/>
-                <w:b/>
-                <w:color w:val="FF0000"/>
-                <w:sz w:val="24"/>
-                <w:szCs w:val="24"/>
-              </w:rPr>
-            </w:pPr>
-          </w:p>
-        </w:tc>
-        <w:tc>
-          <w:tcPr>
-            <w:tcW w:w="6138" w:type="dxa"/>
-          </w:tcPr>
-          <w:p>
-            <w:pPr>
-              <w:jc w:val="center"/>
-              <w:rPr>
-                <w:rFonts w:cs="Times New Roman"/>
-                <w:b/>
-                <w:color w:val="FF0000"/>
-                <w:sz w:val="24"/>
-                <w:szCs w:val="24"/>
-              </w:rPr>
-            </w:pPr>
-            <w:r>
-              <w:rPr>
-                <w:rFonts w:cs="Times New Roman"/>
-                <w:b/>
-                <w:color w:val="FF0000"/>
-                <w:sz w:val="24"/>
-                <w:szCs w:val="24"/>
-                <w:lang w:val="vi-VN"/>
-              </w:rPr>
-              <w:t xml:space="preserve">Overall </w:t>
-            </w:r>
-            <w:r>
-              <w:rPr>
-                <w:rFonts w:cs="Times New Roman"/>
-                <w:b/>
-                <w:color w:val="FF0000"/>
-                <w:sz w:val="24"/>
-                <w:szCs w:val="24"/>
-              </w:rPr>
-              <w:t>Coverage</w:t>
-            </w:r>
-          </w:p>
-        </w:tc>
-      </w:tr>
-      <w:tr>
-        <w:tc>
-          <w:tcPr>
-            <w:tcW w:w="3438" w:type="dxa"/>
-          </w:tcPr>
-          <w:p>
-            <w:pPr>
-              <w:jc w:val="center"/>
-              <w:rPr>
-                <w:rFonts w:cs="Times New Roman"/>
-                <w:b/>
-                <w:color w:val="FF0000"/>
-                <w:sz w:val="24"/>
-                <w:szCs w:val="24"/>
-                <w:lang w:val="vi-VN"/>
-              </w:rPr>
-            </w:pPr>
-            <w:r>
-              <w:rPr>
-                <w:rFonts w:cs="Times New Roman"/>
-                <w:b/>
-                <w:color w:val="FF0000"/>
-                <w:sz w:val="24"/>
-                <w:szCs w:val="24"/>
-                <w:lang w:val="vi-VN"/>
-              </w:rPr>
-              <w:t>Phase 1</w:t>
-            </w:r>
-          </w:p>
-        </w:tc>
-        <w:tc>
-          <w:tcPr>
-            <w:tcW w:w="6138" w:type="dxa"/>
-          </w:tcPr>
-          <w:p>
-            <w:pPr>
-              <w:jc w:val="center"/>
-              <w:rPr>
-                <w:rFonts w:cs="Times New Roman"/>
-                <w:color w:val="FF0000"/>
-                <w:sz w:val="24"/>
-                <w:szCs w:val="24"/>
-                <w:lang w:val="vi-VN"/>
-              </w:rPr>
-            </w:pPr>
-          </w:p>
-        </w:tc>
-      </w:tr>
-      <w:tr>
-        <w:tc>
-          <w:tcPr>
-            <w:tcW w:w="3438" w:type="dxa"/>
-          </w:tcPr>
-          <w:p>
-            <w:pPr>
-              <w:jc w:val="center"/>
-              <w:rPr>
-                <w:rFonts w:cs="Times New Roman"/>
-                <w:b/>
-                <w:color w:val="FF0000"/>
-                <w:sz w:val="24"/>
-                <w:szCs w:val="24"/>
-                <w:lang w:val="vi-VN"/>
-              </w:rPr>
-            </w:pPr>
-            <w:r>
-              <w:rPr>
-                <w:rFonts w:cs="Times New Roman"/>
-                <w:b/>
-                <w:color w:val="FF0000"/>
-                <w:sz w:val="24"/>
-                <w:szCs w:val="24"/>
-                <w:lang w:val="vi-VN"/>
-              </w:rPr>
-              <w:t>Phase 2</w:t>
-            </w:r>
-          </w:p>
-        </w:tc>
-        <w:tc>
-          <w:tcPr>
-            <w:tcW w:w="6138" w:type="dxa"/>
-          </w:tcPr>
-          <w:p>
-            <w:pPr>
-              <w:jc w:val="center"/>
-              <w:rPr>
-                <w:rFonts w:cs="Times New Roman"/>
-                <w:color w:val="FF0000"/>
-                <w:sz w:val="24"/>
-                <w:szCs w:val="24"/>
-                <w:lang w:val="vi-VN"/>
-              </w:rPr>
-            </w:pPr>
-            <w:bookmarkStart w:id="0" w:name="_GoBack"/>
-            <w:bookmarkEnd w:id="0"/>
-          </w:p>
-        </w:tc>
-      </w:tr>
-    </w:tbl>
-    <w:p>
-      <w:pPr>
-        <w:pStyle w:val="Caption"/>
-        <w:jc w:val="center"/>
-      </w:pPr>
-    </w:p>
-    <w:p>
-      <w:pPr>
-        <w:pStyle w:val="Caption"/>
-        <w:jc w:val="center"/>
-      </w:pPr>
-      <w:r>
-        <w:t>Table 5-</w:t>
-      </w:r>
-      <w:r>
-        <w:rPr>
-          <w:lang w:val="vi-VN"/>
-        </w:rPr>
-        <w:t>5</w:t>
-      </w:r>
-      <w:r>
-        <w:t xml:space="preserve">: Unit test </w:t>
-      </w:r>
-      <w:r>
-        <w:t>overall coverage</w:t>
-      </w:r>
-      <w:r>
-        <w:t xml:space="preserve"> report</w:t>
       </w:r>
     </w:p>
     <w:p/>
@@ -25445,7 +25315,6 @@
                 <w:sz w:val="24"/>
                 <w:szCs w:val="24"/>
               </w:rPr>
-              <w:lastRenderedPageBreak/>
               <w:t>Edit a comment</w:t>
             </w:r>
           </w:p>
@@ -26136,6 +26005,7 @@
                 <w:sz w:val="24"/>
                 <w:szCs w:val="24"/>
               </w:rPr>
+              <w:lastRenderedPageBreak/>
               <w:t>Remove a bookmark</w:t>
             </w:r>
           </w:p>
@@ -28485,12 +28355,6 @@
         </w:tc>
       </w:tr>
     </w:tbl>
-    <w:p>
-      <w:pPr>
-        <w:pStyle w:val="Caption"/>
-        <w:jc w:val="center"/>
-      </w:pPr>
-    </w:p>
     <w:p>
       <w:pPr>
         <w:pStyle w:val="Caption"/>
@@ -28539,6 +28403,7 @@
         <w:t>report</w:t>
       </w:r>
     </w:p>
+    <w:p/>
     <w:tbl>
       <w:tblPr>
         <w:tblStyle w:val="TableGrid"/>
@@ -28564,11 +28429,15 @@
               <w:jc w:val="center"/>
               <w:rPr>
                 <w:b/>
+                <w:sz w:val="24"/>
+                <w:szCs w:val="24"/>
               </w:rPr>
             </w:pPr>
             <w:r>
               <w:rPr>
                 <w:b/>
+                <w:sz w:val="24"/>
+                <w:szCs w:val="24"/>
               </w:rPr>
               <w:t>Integration test</w:t>
             </w:r>
@@ -28584,11 +28453,15 @@
               <w:jc w:val="center"/>
               <w:rPr>
                 <w:b/>
+                <w:sz w:val="24"/>
+                <w:szCs w:val="24"/>
               </w:rPr>
             </w:pPr>
             <w:r>
               <w:rPr>
                 <w:b/>
+                <w:sz w:val="24"/>
+                <w:szCs w:val="24"/>
               </w:rPr>
               <w:t>Phase 1</w:t>
             </w:r>
@@ -28604,11 +28477,15 @@
               <w:jc w:val="center"/>
               <w:rPr>
                 <w:b/>
+                <w:sz w:val="24"/>
+                <w:szCs w:val="24"/>
               </w:rPr>
             </w:pPr>
             <w:r>
               <w:rPr>
                 <w:b/>
+                <w:sz w:val="24"/>
+                <w:szCs w:val="24"/>
               </w:rPr>
               <w:t>Phase 2</w:t>
             </w:r>
@@ -28624,11 +28501,15 @@
               <w:jc w:val="center"/>
               <w:rPr>
                 <w:b/>
+                <w:sz w:val="24"/>
+                <w:szCs w:val="24"/>
               </w:rPr>
             </w:pPr>
             <w:r>
               <w:rPr>
                 <w:b/>
+                <w:sz w:val="24"/>
+                <w:szCs w:val="24"/>
               </w:rPr>
               <w:t>Final</w:t>
             </w:r>
@@ -28641,7 +28522,14 @@
             <w:tcW w:w="2394" w:type="dxa"/>
             <w:vMerge/>
           </w:tcPr>
-          <w:p/>
+          <w:p>
+            <w:pPr>
+              <w:rPr>
+                <w:sz w:val="24"/>
+                <w:szCs w:val="24"/>
+              </w:rPr>
+            </w:pPr>
+          </w:p>
         </w:tc>
         <w:tc>
           <w:tcPr>
@@ -28652,11 +28540,15 @@
               <w:jc w:val="center"/>
               <w:rPr>
                 <w:b/>
+                <w:sz w:val="24"/>
+                <w:szCs w:val="24"/>
               </w:rPr>
             </w:pPr>
             <w:r>
               <w:rPr>
                 <w:b/>
+                <w:sz w:val="24"/>
+                <w:szCs w:val="24"/>
               </w:rPr>
               <w:t>Pass</w:t>
             </w:r>
@@ -28671,11 +28563,15 @@
               <w:jc w:val="center"/>
               <w:rPr>
                 <w:b/>
+                <w:sz w:val="24"/>
+                <w:szCs w:val="24"/>
               </w:rPr>
             </w:pPr>
             <w:r>
               <w:rPr>
                 <w:b/>
+                <w:sz w:val="24"/>
+                <w:szCs w:val="24"/>
               </w:rPr>
               <w:t>Fail</w:t>
             </w:r>
@@ -28690,11 +28586,15 @@
               <w:jc w:val="center"/>
               <w:rPr>
                 <w:b/>
+                <w:sz w:val="24"/>
+                <w:szCs w:val="24"/>
               </w:rPr>
             </w:pPr>
             <w:r>
               <w:rPr>
                 <w:b/>
+                <w:sz w:val="24"/>
+                <w:szCs w:val="24"/>
               </w:rPr>
               <w:t>Pass</w:t>
             </w:r>
@@ -28709,11 +28609,15 @@
               <w:jc w:val="center"/>
               <w:rPr>
                 <w:b/>
+                <w:sz w:val="24"/>
+                <w:szCs w:val="24"/>
               </w:rPr>
             </w:pPr>
             <w:r>
               <w:rPr>
                 <w:b/>
+                <w:sz w:val="24"/>
+                <w:szCs w:val="24"/>
               </w:rPr>
               <w:t>Fail</w:t>
             </w:r>
@@ -28724,7 +28628,14 @@
             <w:tcW w:w="2394" w:type="dxa"/>
             <w:vMerge/>
           </w:tcPr>
-          <w:p/>
+          <w:p>
+            <w:pPr>
+              <w:rPr>
+                <w:sz w:val="24"/>
+                <w:szCs w:val="24"/>
+              </w:rPr>
+            </w:pPr>
+          </w:p>
         </w:tc>
       </w:tr>
       <w:tr>
@@ -28736,11 +28647,15 @@
             <w:pPr>
               <w:rPr>
                 <w:b/>
+                <w:sz w:val="24"/>
+                <w:szCs w:val="24"/>
               </w:rPr>
             </w:pPr>
             <w:r>
               <w:rPr>
                 <w:b/>
+                <w:sz w:val="24"/>
+                <w:szCs w:val="24"/>
               </w:rPr>
               <w:t>Total of test case</w:t>
             </w:r>
@@ -28753,8 +28668,18 @@
           <w:p>
             <w:pPr>
               <w:jc w:val="center"/>
-            </w:pPr>
-            <w:r>
+              <w:rPr>
+                <w:b/>
+                <w:sz w:val="24"/>
+                <w:szCs w:val="24"/>
+              </w:rPr>
+            </w:pPr>
+            <w:r>
+              <w:rPr>
+                <w:b/>
+                <w:sz w:val="24"/>
+                <w:szCs w:val="24"/>
+              </w:rPr>
               <w:t>346</w:t>
             </w:r>
           </w:p>
@@ -28766,8 +28691,18 @@
           <w:p>
             <w:pPr>
               <w:jc w:val="center"/>
-            </w:pPr>
-            <w:r>
+              <w:rPr>
+                <w:b/>
+                <w:sz w:val="24"/>
+                <w:szCs w:val="24"/>
+              </w:rPr>
+            </w:pPr>
+            <w:r>
+              <w:rPr>
+                <w:b/>
+                <w:sz w:val="24"/>
+                <w:szCs w:val="24"/>
+              </w:rPr>
               <w:t>0</w:t>
             </w:r>
           </w:p>
@@ -28779,8 +28714,18 @@
           <w:p>
             <w:pPr>
               <w:jc w:val="center"/>
-            </w:pPr>
-            <w:r>
+              <w:rPr>
+                <w:b/>
+                <w:sz w:val="24"/>
+                <w:szCs w:val="24"/>
+              </w:rPr>
+            </w:pPr>
+            <w:r>
+              <w:rPr>
+                <w:b/>
+                <w:sz w:val="24"/>
+                <w:szCs w:val="24"/>
+              </w:rPr>
               <w:t>52</w:t>
             </w:r>
           </w:p>
@@ -28792,8 +28737,18 @@
           <w:p>
             <w:pPr>
               <w:jc w:val="center"/>
-            </w:pPr>
-            <w:r>
+              <w:rPr>
+                <w:b/>
+                <w:sz w:val="24"/>
+                <w:szCs w:val="24"/>
+              </w:rPr>
+            </w:pPr>
+            <w:r>
+              <w:rPr>
+                <w:b/>
+                <w:sz w:val="24"/>
+                <w:szCs w:val="24"/>
+              </w:rPr>
               <w:t>0</w:t>
             </w:r>
           </w:p>
@@ -28805,8 +28760,18 @@
           <w:p>
             <w:pPr>
               <w:jc w:val="center"/>
-            </w:pPr>
-            <w:r>
+              <w:rPr>
+                <w:b/>
+                <w:sz w:val="24"/>
+                <w:szCs w:val="24"/>
+              </w:rPr>
+            </w:pPr>
+            <w:r>
+              <w:rPr>
+                <w:b/>
+                <w:sz w:val="24"/>
+                <w:szCs w:val="24"/>
+              </w:rPr>
               <w:t>398</w:t>
             </w:r>
           </w:p>
@@ -28816,15 +28781,9 @@
     <w:p>
       <w:pPr>
         <w:pStyle w:val="Caption"/>
-      </w:pPr>
-    </w:p>
-    <w:p>
-      <w:pPr>
-        <w:pStyle w:val="Caption"/>
         <w:jc w:val="center"/>
       </w:pPr>
       <w:r>
-        <w:lastRenderedPageBreak/>
         <w:t>Table 5-</w:t>
       </w:r>
       <w:r>
@@ -29176,6 +29135,7 @@
                 <w:sz w:val="24"/>
                 <w:szCs w:val="24"/>
               </w:rPr>
+              <w:lastRenderedPageBreak/>
               <w:t>Member</w:t>
             </w:r>
           </w:p>
@@ -29601,12 +29561,6 @@
         </w:tc>
       </w:tr>
     </w:tbl>
-    <w:p>
-      <w:pPr>
-        <w:pStyle w:val="Caption"/>
-        <w:jc w:val="center"/>
-      </w:pPr>
-    </w:p>
     <w:p>
       <w:pPr>
         <w:pStyle w:val="Caption"/>
@@ -29741,7 +29695,7 @@
                 <w:szCs w:val="24"/>
                 <w:lang w:val="vi-VN"/>
               </w:rPr>
-              <w:t>Testcase number</w:t>
+              <w:t>Number of test cases</w:t>
             </w:r>
           </w:p>
         </w:tc>
@@ -30522,10 +30476,14 @@
           <w:p>
             <w:pPr>
               <w:jc w:val="center"/>
-            </w:pPr>
-            <w:r>
-              <w:rPr>
-                <w:rFonts w:eastAsia="MS PGothic" w:cs="Times New Roman"/>
+              <w:rPr>
+                <w:b/>
+              </w:rPr>
+            </w:pPr>
+            <w:r>
+              <w:rPr>
+                <w:rFonts w:eastAsia="MS PGothic" w:cs="Times New Roman"/>
+                <w:b/>
                 <w:sz w:val="24"/>
                 <w:szCs w:val="24"/>
               </w:rPr>
@@ -30563,10 +30521,14 @@
           <w:p>
             <w:pPr>
               <w:jc w:val="center"/>
-            </w:pPr>
-            <w:r>
-              <w:rPr>
-                <w:rFonts w:eastAsia="MS PGothic" w:cs="Times New Roman"/>
+              <w:rPr>
+                <w:b/>
+              </w:rPr>
+            </w:pPr>
+            <w:r>
+              <w:rPr>
+                <w:rFonts w:eastAsia="MS PGothic" w:cs="Times New Roman"/>
+                <w:b/>
                 <w:sz w:val="24"/>
                 <w:szCs w:val="24"/>
               </w:rPr>
@@ -30604,10 +30566,14 @@
           <w:p>
             <w:pPr>
               <w:jc w:val="center"/>
-            </w:pPr>
-            <w:r>
-              <w:rPr>
-                <w:rFonts w:eastAsia="MS PGothic" w:cs="Times New Roman"/>
+              <w:rPr>
+                <w:b/>
+              </w:rPr>
+            </w:pPr>
+            <w:r>
+              <w:rPr>
+                <w:rFonts w:eastAsia="MS PGothic" w:cs="Times New Roman"/>
+                <w:b/>
                 <w:sz w:val="24"/>
                 <w:szCs w:val="24"/>
               </w:rPr>
@@ -30617,12 +30583,6 @@
         </w:tc>
       </w:tr>
     </w:tbl>
-    <w:p>
-      <w:pPr>
-        <w:pStyle w:val="Caption"/>
-        <w:jc w:val="center"/>
-      </w:pPr>
-    </w:p>
     <w:p>
       <w:pPr>
         <w:pStyle w:val="Caption"/>
@@ -35755,7 +35715,7 @@
 </file>
 
 <file path=customXml/itemProps1.xml><?xml version="1.0" encoding="utf-8"?>
-<ds:datastoreItem xmlns:ds="http://schemas.openxmlformats.org/officeDocument/2006/customXml" ds:itemID="{9CFAFADF-D764-4C57-9699-EAB45F8AA420}">
+<ds:datastoreItem xmlns:ds="http://schemas.openxmlformats.org/officeDocument/2006/customXml" ds:itemID="{8C333668-E0AF-4A18-9BF2-DBBD5640F983}">
   <ds:schemaRefs>
     <ds:schemaRef ds:uri="http://schemas.openxmlformats.org/officeDocument/2006/bibliography"/>
   </ds:schemaRefs>

</xml_diff>